<commit_message>
[ADD] question 2 and 3 of 11th homework added
</commit_message>
<xml_diff>
--- a/Machine Learning/homeworks/ML1403_HW11_EL_4033904504.docx
+++ b/Machine Learning/homeworks/ML1403_HW11_EL_4033904504.docx
@@ -525,7 +525,792 @@
           <w:rtl/>
           <w:lang w:bidi="fa-IR"/>
         </w:rPr>
-        <w:t xml:space="preserve">خطای هر مدل کمتر شود و باعث میشود به طور کلی </w:t>
+        <w:t>خطای هر مدل کمتر شود و باعث میشود به طور کلی واریانس کاهش پیدا کند و مدل تعمیم پذیر خواهد بود.</w:t>
+      </w:r>
+    </w:p>
+    <w:p>
+      <w:pPr>
+        <w:bidi/>
+        <w:rPr>
+          <w:rFonts w:ascii="Hepta Slab" w:hAnsi="Hepta Slab" w:cs="B Lotus"/>
+          <w:sz w:val="32"/>
+          <w:szCs w:val="32"/>
+          <w:rtl/>
+          <w:lang w:bidi="fa-IR"/>
+        </w:rPr>
+      </w:pPr>
+      <w:r>
+        <w:rPr>
+          <w:rFonts w:ascii="Hepta Slab" w:hAnsi="Hepta Slab" w:cs="B Lotus" w:hint="cs"/>
+          <w:sz w:val="32"/>
+          <w:szCs w:val="32"/>
+          <w:rtl/>
+          <w:lang w:bidi="fa-IR"/>
+        </w:rPr>
+        <w:t xml:space="preserve">کاهش </w:t>
+      </w:r>
+      <w:r>
+        <w:rPr>
+          <w:rFonts w:ascii="Hepta Slab" w:hAnsi="Hepta Slab" w:cs="B Lotus"/>
+          <w:sz w:val="32"/>
+          <w:szCs w:val="32"/>
+          <w:lang w:bidi="fa-IR"/>
+        </w:rPr>
+        <w:t>bias</w:t>
+      </w:r>
+      <w:r>
+        <w:rPr>
+          <w:rFonts w:ascii="Hepta Slab" w:hAnsi="Hepta Slab" w:cs="B Lotus" w:hint="cs"/>
+          <w:sz w:val="32"/>
+          <w:szCs w:val="32"/>
+          <w:rtl/>
+          <w:lang w:bidi="fa-IR"/>
+        </w:rPr>
+        <w:t>:</w:t>
+      </w:r>
+    </w:p>
+    <w:p>
+      <w:pPr>
+        <w:bidi/>
+        <w:rPr>
+          <w:rFonts w:ascii="Hepta Slab" w:hAnsi="Hepta Slab" w:cs="B Lotus"/>
+          <w:sz w:val="32"/>
+          <w:szCs w:val="32"/>
+          <w:rtl/>
+          <w:lang w:bidi="fa-IR"/>
+        </w:rPr>
+      </w:pPr>
+      <w:r>
+        <w:rPr>
+          <w:rFonts w:ascii="Hepta Slab" w:hAnsi="Hepta Slab" w:cs="B Lotus" w:hint="cs"/>
+          <w:sz w:val="32"/>
+          <w:szCs w:val="32"/>
+          <w:rtl/>
+          <w:lang w:bidi="fa-IR"/>
+        </w:rPr>
+        <w:t xml:space="preserve">روش های جمعی مثل </w:t>
+      </w:r>
+      <w:r>
+        <w:rPr>
+          <w:rFonts w:ascii="Hepta Slab" w:hAnsi="Hepta Slab" w:cs="B Lotus"/>
+          <w:sz w:val="32"/>
+          <w:szCs w:val="32"/>
+          <w:lang w:bidi="fa-IR"/>
+        </w:rPr>
+        <w:t>boosting</w:t>
+      </w:r>
+      <w:r>
+        <w:rPr>
+          <w:rFonts w:ascii="Hepta Slab" w:hAnsi="Hepta Slab" w:cs="B Lotus" w:hint="cs"/>
+          <w:sz w:val="32"/>
+          <w:szCs w:val="32"/>
+          <w:rtl/>
+          <w:lang w:bidi="fa-IR"/>
+        </w:rPr>
+        <w:t xml:space="preserve"> سعی میکنند مدل ها را به صورت توالی قرار دهند تا هر مدل تمرکز کند تا خطای مدل قبلی را کاهش بدهد. این رویکرد باعث میشود که </w:t>
+      </w:r>
+      <w:r>
+        <w:rPr>
+          <w:rFonts w:ascii="Hepta Slab" w:hAnsi="Hepta Slab" w:cs="B Lotus"/>
+          <w:sz w:val="32"/>
+          <w:szCs w:val="32"/>
+          <w:lang w:bidi="fa-IR"/>
+        </w:rPr>
+        <w:t>bias</w:t>
+      </w:r>
+      <w:r>
+        <w:rPr>
+          <w:rFonts w:ascii="Hepta Slab" w:hAnsi="Hepta Slab" w:cs="B Lotus" w:hint="cs"/>
+          <w:sz w:val="32"/>
+          <w:szCs w:val="32"/>
+          <w:rtl/>
+          <w:lang w:bidi="fa-IR"/>
+        </w:rPr>
+        <w:t xml:space="preserve"> کاهش پیدا کند و </w:t>
+      </w:r>
+      <w:r>
+        <w:rPr>
+          <w:rFonts w:ascii="Hepta Slab" w:hAnsi="Hepta Slab" w:cs="B Lotus"/>
+          <w:sz w:val="32"/>
+          <w:szCs w:val="32"/>
+          <w:lang w:bidi="fa-IR"/>
+        </w:rPr>
+        <w:t>accuracy</w:t>
+      </w:r>
+      <w:r>
+        <w:rPr>
+          <w:rFonts w:ascii="Hepta Slab" w:hAnsi="Hepta Slab" w:cs="B Lotus" w:hint="cs"/>
+          <w:sz w:val="32"/>
+          <w:szCs w:val="32"/>
+          <w:rtl/>
+          <w:lang w:bidi="fa-IR"/>
+        </w:rPr>
+        <w:t xml:space="preserve"> بالا برود. </w:t>
+      </w:r>
+    </w:p>
+    <w:p>
+      <w:pPr>
+        <w:bidi/>
+        <w:rPr>
+          <w:rFonts w:ascii="Hepta Slab" w:hAnsi="Hepta Slab" w:cs="B Lotus"/>
+          <w:sz w:val="32"/>
+          <w:szCs w:val="32"/>
+          <w:rtl/>
+          <w:lang w:bidi="fa-IR"/>
+        </w:rPr>
+      </w:pPr>
+    </w:p>
+    <w:p>
+      <w:pPr>
+        <w:bidi/>
+        <w:rPr>
+          <w:rFonts w:ascii="Hepta Slab" w:hAnsi="Hepta Slab" w:cs="B Lotus"/>
+          <w:sz w:val="32"/>
+          <w:szCs w:val="32"/>
+          <w:rtl/>
+          <w:lang w:bidi="fa-IR"/>
+        </w:rPr>
+      </w:pPr>
+      <w:r>
+        <w:rPr>
+          <w:rFonts w:ascii="Hepta Slab" w:hAnsi="Hepta Slab" w:cs="B Lotus" w:hint="cs"/>
+          <w:sz w:val="32"/>
+          <w:szCs w:val="32"/>
+          <w:rtl/>
+          <w:lang w:bidi="fa-IR"/>
+        </w:rPr>
+        <w:t>سوال 2</w:t>
+      </w:r>
+    </w:p>
+    <w:p>
+      <w:pPr>
+        <w:bidi/>
+        <w:jc w:val="both"/>
+        <w:rPr>
+          <w:rFonts w:ascii="Hepta Slab" w:hAnsi="Hepta Slab" w:cs="B Lotus"/>
+          <w:sz w:val="32"/>
+          <w:szCs w:val="32"/>
+          <w:rtl/>
+          <w:lang w:bidi="fa-IR"/>
+        </w:rPr>
+      </w:pPr>
+      <w:r>
+        <w:rPr>
+          <w:rFonts w:ascii="Hepta Slab" w:hAnsi="Hepta Slab" w:cs="B Lotus" w:hint="cs"/>
+          <w:sz w:val="32"/>
+          <w:szCs w:val="32"/>
+          <w:rtl/>
+          <w:lang w:bidi="fa-IR"/>
+        </w:rPr>
+        <w:t xml:space="preserve">درخت های تصمیم به طور ذاتی دارای واریانس بالا و </w:t>
+      </w:r>
+      <w:r>
+        <w:rPr>
+          <w:rFonts w:ascii="Hepta Slab" w:hAnsi="Hepta Slab" w:cs="B Lotus"/>
+          <w:sz w:val="32"/>
+          <w:szCs w:val="32"/>
+          <w:lang w:bidi="fa-IR"/>
+        </w:rPr>
+        <w:t>bias</w:t>
+      </w:r>
+      <w:r>
+        <w:rPr>
+          <w:rFonts w:ascii="Hepta Slab" w:hAnsi="Hepta Slab" w:cs="B Lotus" w:hint="cs"/>
+          <w:sz w:val="32"/>
+          <w:szCs w:val="32"/>
+          <w:rtl/>
+          <w:lang w:bidi="fa-IR"/>
+        </w:rPr>
+        <w:t xml:space="preserve"> پایین هستند. یعنی میتوانند الگوهای پیچیده را به خوبی یاد بگیرند. اما به شدت به داده های آموزشی حساس هستند و ممکن است </w:t>
+      </w:r>
+      <w:r>
+        <w:rPr>
+          <w:rFonts w:ascii="Hepta Slab" w:hAnsi="Hepta Slab" w:cs="B Lotus" w:hint="cs"/>
+          <w:sz w:val="32"/>
+          <w:szCs w:val="32"/>
+          <w:rtl/>
+          <w:lang w:bidi="fa-IR"/>
+        </w:rPr>
+        <w:lastRenderedPageBreak/>
+        <w:t xml:space="preserve">بیش از حد روی داده های آموزش بیش پردازش شوند و دچار </w:t>
+      </w:r>
+      <w:r>
+        <w:rPr>
+          <w:rFonts w:ascii="Hepta Slab" w:hAnsi="Hepta Slab" w:cs="B Lotus"/>
+          <w:sz w:val="32"/>
+          <w:szCs w:val="32"/>
+          <w:lang w:bidi="fa-IR"/>
+        </w:rPr>
+        <w:t>overfit</w:t>
+      </w:r>
+      <w:r>
+        <w:rPr>
+          <w:rFonts w:ascii="Hepta Slab" w:hAnsi="Hepta Slab" w:cs="B Lotus" w:hint="cs"/>
+          <w:sz w:val="32"/>
+          <w:szCs w:val="32"/>
+          <w:rtl/>
+          <w:lang w:bidi="fa-IR"/>
+        </w:rPr>
+        <w:t xml:space="preserve"> شویم و دارای واریانس بالا هستند. </w:t>
+      </w:r>
+      <w:r>
+        <w:rPr>
+          <w:rFonts w:ascii="Hepta Slab" w:hAnsi="Hepta Slab" w:cs="B Lotus" w:hint="cs"/>
+          <w:sz w:val="32"/>
+          <w:szCs w:val="32"/>
+          <w:rtl/>
+          <w:lang w:bidi="fa-IR"/>
+        </w:rPr>
+        <w:t xml:space="preserve">یعنی با یک تغییر کوچک در مجموعه آموزشی، ساختار درخت تغییر چشمگیری میکند. </w:t>
+      </w:r>
+    </w:p>
+    <w:p>
+      <w:pPr>
+        <w:bidi/>
+        <w:jc w:val="both"/>
+        <w:rPr>
+          <w:rFonts w:ascii="Hepta Slab" w:hAnsi="Hepta Slab" w:cs="B Lotus"/>
+          <w:sz w:val="32"/>
+          <w:szCs w:val="32"/>
+          <w:rtl/>
+          <w:lang w:bidi="fa-IR"/>
+        </w:rPr>
+      </w:pPr>
+      <w:r>
+        <w:rPr>
+          <w:rFonts w:ascii="Hepta Slab" w:hAnsi="Hepta Slab" w:cs="B Lotus" w:hint="cs"/>
+          <w:sz w:val="32"/>
+          <w:szCs w:val="32"/>
+          <w:rtl/>
+          <w:lang w:bidi="fa-IR"/>
+        </w:rPr>
+        <w:t xml:space="preserve">در روش </w:t>
+      </w:r>
+      <w:r>
+        <w:rPr>
+          <w:rFonts w:ascii="Hepta Slab" w:hAnsi="Hepta Slab" w:cs="B Lotus"/>
+          <w:sz w:val="32"/>
+          <w:szCs w:val="32"/>
+          <w:lang w:bidi="fa-IR"/>
+        </w:rPr>
+        <w:t>bagging</w:t>
+      </w:r>
+      <w:r>
+        <w:rPr>
+          <w:rFonts w:ascii="Hepta Slab" w:hAnsi="Hepta Slab" w:cs="B Lotus" w:hint="cs"/>
+          <w:sz w:val="32"/>
+          <w:szCs w:val="32"/>
+          <w:rtl/>
+          <w:lang w:bidi="fa-IR"/>
+        </w:rPr>
+        <w:t xml:space="preserve"> ما با استفاده از روش </w:t>
+      </w:r>
+      <w:r>
+        <w:rPr>
+          <w:rFonts w:ascii="Hepta Slab" w:hAnsi="Hepta Slab" w:cs="B Lotus"/>
+          <w:sz w:val="32"/>
+          <w:szCs w:val="32"/>
+          <w:lang w:bidi="fa-IR"/>
+        </w:rPr>
+        <w:t>bootstrap</w:t>
+      </w:r>
+      <w:r>
+        <w:rPr>
+          <w:rFonts w:ascii="Hepta Slab" w:hAnsi="Hepta Slab" w:cs="B Lotus" w:hint="cs"/>
+          <w:sz w:val="32"/>
+          <w:szCs w:val="32"/>
+          <w:rtl/>
+          <w:lang w:bidi="fa-IR"/>
+        </w:rPr>
+        <w:t xml:space="preserve"> چندین مجموعه داده آموزشی میسازیم که با انتخاب و جایگزینی دوباره همراه است این روش. </w:t>
+      </w:r>
+      <w:r>
+        <w:rPr>
+          <w:rFonts w:ascii="Hepta Slab" w:hAnsi="Hepta Slab" w:cs="B Lotus" w:hint="cs"/>
+          <w:sz w:val="32"/>
+          <w:szCs w:val="32"/>
+          <w:rtl/>
+          <w:lang w:bidi="fa-IR"/>
+        </w:rPr>
+        <w:t xml:space="preserve">هر درخت روی یکی از این مجموعه ها آموزش میبیند. </w:t>
+      </w:r>
+    </w:p>
+    <w:p>
+      <w:pPr>
+        <w:bidi/>
+        <w:jc w:val="both"/>
+        <w:rPr>
+          <w:rFonts w:ascii="Hepta Slab" w:hAnsi="Hepta Slab" w:cs="B Lotus"/>
+          <w:sz w:val="32"/>
+          <w:szCs w:val="32"/>
+          <w:rtl/>
+          <w:lang w:bidi="fa-IR"/>
+        </w:rPr>
+      </w:pPr>
+      <w:r>
+        <w:rPr>
+          <w:rFonts w:ascii="Hepta Slab" w:hAnsi="Hepta Slab" w:cs="B Lotus" w:hint="cs"/>
+          <w:sz w:val="32"/>
+          <w:szCs w:val="32"/>
+          <w:rtl/>
+          <w:lang w:bidi="fa-IR"/>
+        </w:rPr>
+        <w:t xml:space="preserve">به وسیله میانگین گیری از تخمین هر کدام از این درخت ها (یا استفاده از رای گیری برای کلاس بندی) این روش میتواند </w:t>
+      </w:r>
+      <w:r>
+        <w:rPr>
+          <w:rFonts w:ascii="Hepta Slab" w:hAnsi="Hepta Slab" w:cs="B Lotus" w:hint="cs"/>
+          <w:sz w:val="32"/>
+          <w:szCs w:val="32"/>
+          <w:rtl/>
+          <w:lang w:bidi="fa-IR"/>
+        </w:rPr>
+        <w:t xml:space="preserve">باعث کاهش واریانس شود. </w:t>
+      </w:r>
+      <w:r>
+        <w:rPr>
+          <w:rFonts w:ascii="Hepta Slab" w:hAnsi="Hepta Slab" w:cs="B Lotus" w:hint="cs"/>
+          <w:sz w:val="32"/>
+          <w:szCs w:val="32"/>
+          <w:rtl/>
+          <w:lang w:bidi="fa-IR"/>
+        </w:rPr>
+        <w:t xml:space="preserve">این رویکرد تجمعی باعث میشود که مدل کمتر به یک قسمت خاص از مجموعه داده آموزشی حساس شود. </w:t>
+      </w:r>
+    </w:p>
+    <w:p>
+      <w:pPr>
+        <w:bidi/>
+        <w:jc w:val="both"/>
+        <w:rPr>
+          <w:rFonts w:ascii="Hepta Slab" w:hAnsi="Hepta Slab" w:cs="B Lotus"/>
+          <w:sz w:val="32"/>
+          <w:szCs w:val="32"/>
+          <w:rtl/>
+          <w:lang w:bidi="fa-IR"/>
+        </w:rPr>
+      </w:pPr>
+      <w:r>
+        <w:rPr>
+          <w:rFonts w:ascii="Hepta Slab" w:hAnsi="Hepta Slab" w:cs="B Lotus" w:hint="cs"/>
+          <w:sz w:val="32"/>
+          <w:szCs w:val="32"/>
+          <w:rtl/>
+          <w:lang w:bidi="fa-IR"/>
+        </w:rPr>
+        <w:t xml:space="preserve">نکته مهم دیگر این است که برای بیشینه کارآمدی درخت ها باید </w:t>
+      </w:r>
+      <w:r>
+        <w:rPr>
+          <w:rFonts w:ascii="Hepta Slab" w:hAnsi="Hepta Slab" w:cs="B Lotus" w:hint="cs"/>
+          <w:sz w:val="32"/>
+          <w:szCs w:val="32"/>
+          <w:rtl/>
+          <w:lang w:bidi="fa-IR"/>
+        </w:rPr>
+        <w:t xml:space="preserve">خطای هر درخت مستقل از بقیه درخت ها باشد تا بتوانیم تنوع خوبی روی داده های مختلف داشته باشیم برای پروسه میانگین گیری. </w:t>
+      </w:r>
+    </w:p>
+    <w:p>
+      <w:pPr>
+        <w:bidi/>
+        <w:jc w:val="both"/>
+        <w:rPr>
+          <w:rFonts w:ascii="Hepta Slab" w:hAnsi="Hepta Slab" w:cs="B Lotus"/>
+          <w:sz w:val="32"/>
+          <w:szCs w:val="32"/>
+          <w:rtl/>
+          <w:lang w:bidi="fa-IR"/>
+        </w:rPr>
+      </w:pPr>
+      <w:r>
+        <w:rPr>
+          <w:rFonts w:ascii="Hepta Slab" w:hAnsi="Hepta Slab" w:cs="B Lotus" w:hint="cs"/>
+          <w:sz w:val="32"/>
+          <w:szCs w:val="32"/>
+          <w:rtl/>
+          <w:lang w:bidi="fa-IR"/>
+        </w:rPr>
+        <w:t>نکته</w:t>
+      </w:r>
+      <w:r>
+        <w:rPr>
+          <w:rFonts w:ascii="Hepta Slab" w:hAnsi="Hepta Slab" w:cs="B Lotus" w:hint="cs"/>
+          <w:sz w:val="32"/>
+          <w:szCs w:val="32"/>
+          <w:rtl/>
+          <w:lang w:bidi="fa-IR"/>
+        </w:rPr>
+        <w:t xml:space="preserve"> مهم </w:t>
+      </w:r>
+      <w:r>
+        <w:rPr>
+          <w:rFonts w:ascii="Hepta Slab" w:hAnsi="Hepta Slab" w:cs="B Lotus" w:hint="cs"/>
+          <w:sz w:val="32"/>
+          <w:szCs w:val="32"/>
+          <w:rtl/>
+          <w:lang w:bidi="fa-IR"/>
+        </w:rPr>
+        <w:t>دیگر</w:t>
+      </w:r>
+      <w:r>
+        <w:rPr>
+          <w:rFonts w:ascii="Hepta Slab" w:hAnsi="Hepta Slab" w:cs="B Lotus" w:hint="cs"/>
+          <w:sz w:val="32"/>
+          <w:szCs w:val="32"/>
+          <w:rtl/>
+          <w:lang w:bidi="fa-IR"/>
+        </w:rPr>
+        <w:t>ی</w:t>
+      </w:r>
+      <w:r>
+        <w:rPr>
+          <w:rFonts w:ascii="Hepta Slab" w:hAnsi="Hepta Slab" w:cs="B Lotus" w:hint="cs"/>
+          <w:sz w:val="32"/>
+          <w:szCs w:val="32"/>
+          <w:rtl/>
+          <w:lang w:bidi="fa-IR"/>
+        </w:rPr>
+        <w:t xml:space="preserve"> </w:t>
+      </w:r>
+      <w:r>
+        <w:rPr>
+          <w:rFonts w:ascii="Hepta Slab" w:hAnsi="Hepta Slab" w:cs="B Lotus" w:hint="cs"/>
+          <w:sz w:val="32"/>
+          <w:szCs w:val="32"/>
+          <w:rtl/>
+          <w:lang w:bidi="fa-IR"/>
+        </w:rPr>
+        <w:t>که باید اشاره بکنم این است که</w:t>
+      </w:r>
+      <w:r>
+        <w:rPr>
+          <w:rFonts w:ascii="Hepta Slab" w:hAnsi="Hepta Slab" w:cs="B Lotus" w:hint="cs"/>
+          <w:sz w:val="32"/>
+          <w:szCs w:val="32"/>
+          <w:rtl/>
+          <w:lang w:bidi="fa-IR"/>
+        </w:rPr>
+        <w:t xml:space="preserve"> درخت های تصمیم به عنوان مدل های ناپایدار </w:t>
+      </w:r>
+      <w:r>
+        <w:rPr>
+          <w:rFonts w:ascii="Hepta Slab" w:hAnsi="Hepta Slab" w:cs="B Lotus"/>
+          <w:sz w:val="32"/>
+          <w:szCs w:val="32"/>
+          <w:lang w:bidi="fa-IR"/>
+        </w:rPr>
+        <w:t>(unstable learners)</w:t>
+      </w:r>
+      <w:r>
+        <w:rPr>
+          <w:rFonts w:ascii="Hepta Slab" w:hAnsi="Hepta Slab" w:cs="B Lotus" w:hint="cs"/>
+          <w:sz w:val="32"/>
+          <w:szCs w:val="32"/>
+          <w:rtl/>
+          <w:lang w:bidi="fa-IR"/>
+        </w:rPr>
+        <w:t xml:space="preserve"> شناخته میشوند. </w:t>
+      </w:r>
+      <w:r>
+        <w:rPr>
+          <w:rFonts w:ascii="Hepta Slab" w:hAnsi="Hepta Slab" w:cs="B Lotus" w:hint="cs"/>
+          <w:sz w:val="32"/>
+          <w:szCs w:val="32"/>
+          <w:rtl/>
+          <w:lang w:bidi="fa-IR"/>
+        </w:rPr>
+        <w:t>به این معنی که وقتی دارند روی مجموعه داده های مختلف آموزش میبینند به علت اینکه با یک تغییر کوچک ساختار درخت تغییر پیدا میکند، درخت ها به هم مشابه نیستند و ما تنوع داریم در مدل های خودمان و همه از یک جنس نخواهند بود.</w:t>
+      </w:r>
+    </w:p>
+    <w:p>
+      <w:pPr>
+        <w:bidi/>
+        <w:jc w:val="center"/>
+        <w:rPr>
+          <w:rFonts w:ascii="Hepta Slab" w:hAnsi="Hepta Slab" w:cs="B Lotus"/>
+          <w:sz w:val="32"/>
+          <w:szCs w:val="32"/>
+          <w:lang w:bidi="fa-IR"/>
+        </w:rPr>
+      </w:pPr>
+      <w:r>
+        <w:rPr>
+          <w:rFonts w:ascii="Hepta Slab" w:hAnsi="Hepta Slab" w:cs="B Lotus"/>
+          <w:noProof/>
+          <w:sz w:val="32"/>
+          <w:szCs w:val="32"/>
+          <w:lang w:bidi="fa-IR"/>
+        </w:rPr>
+        <w:lastRenderedPageBreak/>
+        <w:drawing>
+          <wp:inline distT="0" distB="0" distL="0" distR="0" wp14:anchorId="60EF046F" wp14:editId="00A12783">
+            <wp:extent cx="4446749" cy="3388746"/>
+            <wp:effectExtent l="0" t="0" r="0" b="2540"/>
+            <wp:docPr id="2258225" name="Picture 1"/>
+            <wp:cNvGraphicFramePr>
+              <a:graphicFrameLocks xmlns:a="http://schemas.openxmlformats.org/drawingml/2006/main" noChangeAspect="1"/>
+            </wp:cNvGraphicFramePr>
+            <a:graphic xmlns:a="http://schemas.openxmlformats.org/drawingml/2006/main">
+              <a:graphicData uri="http://schemas.openxmlformats.org/drawingml/2006/picture">
+                <pic:pic xmlns:pic="http://schemas.openxmlformats.org/drawingml/2006/picture">
+                  <pic:nvPicPr>
+                    <pic:cNvPr id="0" name="Picture 1"/>
+                    <pic:cNvPicPr>
+                      <a:picLocks noChangeAspect="1" noChangeArrowheads="1"/>
+                    </pic:cNvPicPr>
+                  </pic:nvPicPr>
+                  <pic:blipFill>
+                    <a:blip r:embed="rId4">
+                      <a:extLst>
+                        <a:ext uri="{28A0092B-C50C-407E-A947-70E740481C1C}">
+                          <a14:useLocalDpi xmlns:a14="http://schemas.microsoft.com/office/drawing/2010/main" val="0"/>
+                        </a:ext>
+                      </a:extLst>
+                    </a:blip>
+                    <a:srcRect/>
+                    <a:stretch>
+                      <a:fillRect/>
+                    </a:stretch>
+                  </pic:blipFill>
+                  <pic:spPr bwMode="auto">
+                    <a:xfrm>
+                      <a:off x="0" y="0"/>
+                      <a:ext cx="4485574" cy="3418333"/>
+                    </a:xfrm>
+                    <a:prstGeom prst="rect">
+                      <a:avLst/>
+                    </a:prstGeom>
+                    <a:noFill/>
+                    <a:ln>
+                      <a:noFill/>
+                    </a:ln>
+                  </pic:spPr>
+                </pic:pic>
+              </a:graphicData>
+            </a:graphic>
+          </wp:inline>
+        </w:drawing>
+      </w:r>
+    </w:p>
+    <w:p>
+      <w:pPr>
+        <w:bidi/>
+        <w:jc w:val="center"/>
+        <w:rPr>
+          <w:rFonts w:ascii="Hepta Slab" w:hAnsi="Hepta Slab" w:cs="B Lotus"/>
+          <w:sz w:val="32"/>
+          <w:szCs w:val="32"/>
+          <w:rtl/>
+          <w:lang w:bidi="fa-IR"/>
+        </w:rPr>
+      </w:pPr>
+    </w:p>
+    <w:p>
+      <w:pPr>
+        <w:bidi/>
+        <w:jc w:val="both"/>
+        <w:rPr>
+          <w:rFonts w:ascii="Hepta Slab" w:hAnsi="Hepta Slab" w:cs="B Lotus"/>
+          <w:sz w:val="32"/>
+          <w:szCs w:val="32"/>
+          <w:lang w:bidi="fa-IR"/>
+        </w:rPr>
+      </w:pPr>
+      <w:r>
+        <w:rPr>
+          <w:rFonts w:ascii="Hepta Slab" w:hAnsi="Hepta Slab" w:cs="B Lotus" w:hint="cs"/>
+          <w:sz w:val="32"/>
+          <w:szCs w:val="32"/>
+          <w:rtl/>
+          <w:lang w:bidi="fa-IR"/>
+        </w:rPr>
+        <w:t>سوال 3</w:t>
+      </w:r>
+    </w:p>
+    <w:p>
+      <w:pPr>
+        <w:bidi/>
+        <w:jc w:val="both"/>
+        <w:rPr>
+          <w:rFonts w:ascii="Hepta Slab" w:hAnsi="Hepta Slab" w:cs="B Lotus"/>
+          <w:sz w:val="32"/>
+          <w:szCs w:val="32"/>
+          <w:rtl/>
+          <w:lang w:bidi="fa-IR"/>
+        </w:rPr>
+      </w:pPr>
+      <w:r>
+        <w:rPr>
+          <w:rFonts w:ascii="Hepta Slab" w:hAnsi="Hepta Slab" w:cs="B Lotus" w:hint="cs"/>
+          <w:sz w:val="32"/>
+          <w:szCs w:val="32"/>
+          <w:rtl/>
+          <w:lang w:bidi="fa-IR"/>
+        </w:rPr>
+        <w:t xml:space="preserve">وقتی روش </w:t>
+      </w:r>
+      <w:r>
+        <w:rPr>
+          <w:rFonts w:ascii="Hepta Slab" w:hAnsi="Hepta Slab" w:cs="B Lotus"/>
+          <w:sz w:val="32"/>
+          <w:szCs w:val="32"/>
+          <w:lang w:bidi="fa-IR"/>
+        </w:rPr>
+        <w:t>bagging</w:t>
+      </w:r>
+      <w:r>
+        <w:rPr>
+          <w:rFonts w:ascii="Hepta Slab" w:hAnsi="Hepta Slab" w:cs="B Lotus" w:hint="cs"/>
+          <w:sz w:val="32"/>
+          <w:szCs w:val="32"/>
+          <w:rtl/>
+          <w:lang w:bidi="fa-IR"/>
+        </w:rPr>
+        <w:t xml:space="preserve"> ما بهترین عملکرد ممکن را دارد که این شرایط را داشته باشیم: 1. مدل های </w:t>
+      </w:r>
+      <w:r>
+        <w:rPr>
+          <w:rFonts w:ascii="Hepta Slab" w:hAnsi="Hepta Slab" w:cs="B Lotus"/>
+          <w:sz w:val="32"/>
+          <w:szCs w:val="32"/>
+          <w:lang w:bidi="fa-IR"/>
+        </w:rPr>
+        <w:t>base learner</w:t>
+      </w:r>
+      <w:r>
+        <w:rPr>
+          <w:rFonts w:ascii="Hepta Slab" w:hAnsi="Hepta Slab" w:cs="B Lotus" w:hint="cs"/>
+          <w:sz w:val="32"/>
+          <w:szCs w:val="32"/>
+          <w:rtl/>
+          <w:lang w:bidi="fa-IR"/>
+        </w:rPr>
+        <w:t xml:space="preserve"> ما واریانس بالا داشته باشند به این معنی که حساس هستند به تنوع داده های آموزشی و مستعد بیش پردازش هستند. 2. مدل های ما دارای تنوع باشند به این معنی که خطای ایجاد شده توسط هر کدام کاملا مستقل از سایر درخت ها باشد. </w:t>
+      </w:r>
+      <w:r>
+        <w:rPr>
+          <w:rFonts w:ascii="Hepta Slab" w:hAnsi="Hepta Slab" w:cs="B Lotus" w:hint="cs"/>
+          <w:sz w:val="32"/>
+          <w:szCs w:val="32"/>
+          <w:rtl/>
+          <w:lang w:bidi="fa-IR"/>
+        </w:rPr>
+        <w:t xml:space="preserve">وقتی این وضعیت برقرار باشد میانگین گیری از پیشبینی به صورت موثر واریانس را کاهش میدهد و باعث افزایش دقت میشود. </w:t>
+      </w:r>
+    </w:p>
+    <w:p>
+      <w:pPr>
+        <w:bidi/>
+        <w:jc w:val="both"/>
+        <w:rPr>
+          <w:rFonts w:ascii="Hepta Slab" w:hAnsi="Hepta Slab" w:cs="B Lotus"/>
+          <w:sz w:val="32"/>
+          <w:szCs w:val="32"/>
+          <w:rtl/>
+          <w:lang w:bidi="fa-IR"/>
+        </w:rPr>
+      </w:pPr>
+      <w:r>
+        <w:rPr>
+          <w:rFonts w:ascii="Hepta Slab" w:hAnsi="Hepta Slab" w:cs="B Lotus" w:hint="cs"/>
+          <w:sz w:val="32"/>
+          <w:szCs w:val="32"/>
+          <w:rtl/>
+          <w:lang w:bidi="fa-IR"/>
+        </w:rPr>
+        <w:t xml:space="preserve">پس تنوع بین مدل های پایه بسیار مهم است برای عملکرد خوب روش </w:t>
+      </w:r>
+      <w:r>
+        <w:rPr>
+          <w:rFonts w:ascii="Hepta Slab" w:hAnsi="Hepta Slab" w:cs="B Lotus"/>
+          <w:sz w:val="32"/>
+          <w:szCs w:val="32"/>
+          <w:lang w:bidi="fa-IR"/>
+        </w:rPr>
+        <w:t>bagging</w:t>
+      </w:r>
+      <w:r>
+        <w:rPr>
+          <w:rFonts w:ascii="Hepta Slab" w:hAnsi="Hepta Slab" w:cs="B Lotus" w:hint="cs"/>
+          <w:sz w:val="32"/>
+          <w:szCs w:val="32"/>
+          <w:rtl/>
+          <w:lang w:bidi="fa-IR"/>
+        </w:rPr>
+        <w:t xml:space="preserve"> حالا چگونه این تنوع را بدست بیاوریم؟ </w:t>
+      </w:r>
+      <w:r>
+        <w:rPr>
+          <w:rFonts w:ascii="Hepta Slab" w:hAnsi="Hepta Slab" w:cs="B Lotus" w:hint="cs"/>
+          <w:sz w:val="32"/>
+          <w:szCs w:val="32"/>
+          <w:rtl/>
+          <w:lang w:bidi="fa-IR"/>
+        </w:rPr>
+        <w:t>:</w:t>
+      </w:r>
+    </w:p>
+    <w:p>
+      <w:pPr>
+        <w:bidi/>
+        <w:jc w:val="both"/>
+        <w:rPr>
+          <w:rFonts w:ascii="Hepta Slab" w:hAnsi="Hepta Slab" w:cs="B Lotus" w:hint="cs"/>
+          <w:sz w:val="32"/>
+          <w:szCs w:val="32"/>
+          <w:rtl/>
+          <w:lang w:bidi="fa-IR"/>
+        </w:rPr>
+      </w:pPr>
+      <w:r>
+        <w:rPr>
+          <w:rFonts w:ascii="Hepta Slab" w:hAnsi="Hepta Slab" w:cs="B Lotus"/>
+          <w:sz w:val="32"/>
+          <w:szCs w:val="32"/>
+          <w:lang w:bidi="fa-IR"/>
+        </w:rPr>
+        <w:lastRenderedPageBreak/>
+        <w:t>Bootstrap sampling</w:t>
+      </w:r>
+      <w:r>
+        <w:rPr>
+          <w:rFonts w:ascii="Hepta Slab" w:hAnsi="Hepta Slab" w:cs="B Lotus" w:hint="cs"/>
+          <w:sz w:val="32"/>
+          <w:szCs w:val="32"/>
+          <w:rtl/>
+          <w:lang w:bidi="fa-IR"/>
+        </w:rPr>
+        <w:t xml:space="preserve">: </w:t>
+      </w:r>
+      <w:r>
+        <w:rPr>
+          <w:rFonts w:ascii="Hepta Slab" w:hAnsi="Hepta Slab" w:cs="B Lotus" w:hint="cs"/>
+          <w:sz w:val="32"/>
+          <w:szCs w:val="32"/>
+          <w:rtl/>
+          <w:lang w:bidi="fa-IR"/>
+        </w:rPr>
+        <w:t xml:space="preserve">مکانیزم مرکزی که باعث تنوع در این روش میشود </w:t>
+      </w:r>
+      <w:r>
+        <w:rPr>
+          <w:rFonts w:ascii="Hepta Slab" w:hAnsi="Hepta Slab" w:cs="B Lotus"/>
+          <w:sz w:val="32"/>
+          <w:szCs w:val="32"/>
+          <w:lang w:bidi="fa-IR"/>
+        </w:rPr>
+        <w:t>bootstrap</w:t>
+      </w:r>
+      <w:r>
+        <w:rPr>
+          <w:rFonts w:ascii="Hepta Slab" w:hAnsi="Hepta Slab" w:cs="B Lotus" w:hint="cs"/>
+          <w:sz w:val="32"/>
+          <w:szCs w:val="32"/>
+          <w:rtl/>
+          <w:lang w:bidi="fa-IR"/>
+        </w:rPr>
+        <w:t xml:space="preserve"> است به این معنی که ما در این روش یک سری مجموعه های آموزشی میسازیم که هر کدام از </w:t>
       </w:r>
       <w:proofErr w:type="spellStart"/>
       <w:r>
@@ -536,7 +1321,7 @@
           <w:rtl/>
           <w:lang w:bidi="fa-IR"/>
         </w:rPr>
-        <w:t>واریانس</w:t>
+        <w:t>دیتاست</w:t>
       </w:r>
       <w:proofErr w:type="spellEnd"/>
       <w:r>
@@ -547,134 +1332,132 @@
           <w:rtl/>
           <w:lang w:bidi="fa-IR"/>
         </w:rPr>
-        <w:t xml:space="preserve"> کاهش پیدا کند و مدل تعمیم پذیر خواهد بود.</w:t>
-      </w:r>
-    </w:p>
-    <w:p>
-      <w:pPr>
-        <w:bidi/>
-        <w:rPr>
-          <w:rFonts w:ascii="Hepta Slab" w:hAnsi="Hepta Slab" w:cs="B Lotus"/>
-          <w:sz w:val="32"/>
-          <w:szCs w:val="32"/>
-          <w:rtl/>
-          <w:lang w:bidi="fa-IR"/>
-        </w:rPr>
-      </w:pPr>
-      <w:r>
-        <w:rPr>
-          <w:rFonts w:ascii="Hepta Slab" w:hAnsi="Hepta Slab" w:cs="B Lotus" w:hint="cs"/>
-          <w:sz w:val="32"/>
-          <w:szCs w:val="32"/>
-          <w:rtl/>
-          <w:lang w:bidi="fa-IR"/>
-        </w:rPr>
-        <w:t xml:space="preserve">کاهش </w:t>
-      </w:r>
-      <w:r>
-        <w:rPr>
-          <w:rFonts w:ascii="Hepta Slab" w:hAnsi="Hepta Slab" w:cs="B Lotus"/>
-          <w:sz w:val="32"/>
-          <w:szCs w:val="32"/>
-          <w:lang w:bidi="fa-IR"/>
-        </w:rPr>
-        <w:t>bias</w:t>
-      </w:r>
-      <w:r>
-        <w:rPr>
-          <w:rFonts w:ascii="Hepta Slab" w:hAnsi="Hepta Slab" w:cs="B Lotus" w:hint="cs"/>
-          <w:sz w:val="32"/>
-          <w:szCs w:val="32"/>
-          <w:rtl/>
-          <w:lang w:bidi="fa-IR"/>
-        </w:rPr>
-        <w:t>:</w:t>
-      </w:r>
-    </w:p>
-    <w:p>
-      <w:pPr>
-        <w:bidi/>
-        <w:rPr>
-          <w:rFonts w:ascii="Hepta Slab" w:hAnsi="Hepta Slab" w:cs="B Lotus"/>
-          <w:sz w:val="32"/>
-          <w:szCs w:val="32"/>
-          <w:rtl/>
-          <w:lang w:bidi="fa-IR"/>
-        </w:rPr>
-      </w:pPr>
-      <w:r>
-        <w:rPr>
-          <w:rFonts w:ascii="Hepta Slab" w:hAnsi="Hepta Slab" w:cs="B Lotus" w:hint="cs"/>
-          <w:sz w:val="32"/>
-          <w:szCs w:val="32"/>
-          <w:rtl/>
-          <w:lang w:bidi="fa-IR"/>
-        </w:rPr>
-        <w:t xml:space="preserve">روش های جمعی مثل </w:t>
-      </w:r>
-      <w:r>
-        <w:rPr>
-          <w:rFonts w:ascii="Hepta Slab" w:hAnsi="Hepta Slab" w:cs="B Lotus"/>
-          <w:sz w:val="32"/>
-          <w:szCs w:val="32"/>
-          <w:lang w:bidi="fa-IR"/>
-        </w:rPr>
-        <w:t>boosting</w:t>
-      </w:r>
-      <w:r>
-        <w:rPr>
-          <w:rFonts w:ascii="Hepta Slab" w:hAnsi="Hepta Slab" w:cs="B Lotus" w:hint="cs"/>
-          <w:sz w:val="32"/>
-          <w:szCs w:val="32"/>
-          <w:rtl/>
-          <w:lang w:bidi="fa-IR"/>
-        </w:rPr>
-        <w:t xml:space="preserve"> سعی میکنند مدل ها را به صورت توالی قرار دهند تا هر مدل تمرکز کند تا خطای مدل قبلی را کاهش بدهد. این رویکرد باعث میشود که </w:t>
-      </w:r>
-      <w:r>
-        <w:rPr>
-          <w:rFonts w:ascii="Hepta Slab" w:hAnsi="Hepta Slab" w:cs="B Lotus"/>
-          <w:sz w:val="32"/>
-          <w:szCs w:val="32"/>
-          <w:lang w:bidi="fa-IR"/>
-        </w:rPr>
-        <w:t>bias</w:t>
-      </w:r>
-      <w:r>
-        <w:rPr>
-          <w:rFonts w:ascii="Hepta Slab" w:hAnsi="Hepta Slab" w:cs="B Lotus" w:hint="cs"/>
-          <w:sz w:val="32"/>
-          <w:szCs w:val="32"/>
-          <w:rtl/>
-          <w:lang w:bidi="fa-IR"/>
-        </w:rPr>
-        <w:t xml:space="preserve"> کاهش پیدا کند و </w:t>
-      </w:r>
-      <w:r>
-        <w:rPr>
-          <w:rFonts w:ascii="Hepta Slab" w:hAnsi="Hepta Slab" w:cs="B Lotus"/>
-          <w:sz w:val="32"/>
-          <w:szCs w:val="32"/>
-          <w:lang w:bidi="fa-IR"/>
-        </w:rPr>
-        <w:t>accuracy</w:t>
-      </w:r>
-      <w:r>
-        <w:rPr>
-          <w:rFonts w:ascii="Hepta Slab" w:hAnsi="Hepta Slab" w:cs="B Lotus" w:hint="cs"/>
-          <w:sz w:val="32"/>
-          <w:szCs w:val="32"/>
-          <w:rtl/>
-          <w:lang w:bidi="fa-IR"/>
-        </w:rPr>
-        <w:t xml:space="preserve"> بالا برود. </w:t>
-      </w:r>
-    </w:p>
-    <w:p>
-      <w:pPr>
-        <w:bidi/>
-        <w:rPr>
-          <w:rFonts w:ascii="Hepta Slab" w:hAnsi="Hepta Slab" w:cs="B Lotus" w:hint="cs"/>
+        <w:t xml:space="preserve"> اصلی انتخاب میشوند قرار داده میشوند و بعد دوباره به </w:t>
+      </w:r>
+      <w:proofErr w:type="spellStart"/>
+      <w:r>
+        <w:rPr>
+          <w:rFonts w:ascii="Hepta Slab" w:hAnsi="Hepta Slab" w:cs="B Lotus" w:hint="cs"/>
+          <w:sz w:val="32"/>
+          <w:szCs w:val="32"/>
+          <w:rtl/>
+          <w:lang w:bidi="fa-IR"/>
+        </w:rPr>
+        <w:t>دیتاست</w:t>
+      </w:r>
+      <w:proofErr w:type="spellEnd"/>
+      <w:r>
+        <w:rPr>
+          <w:rFonts w:ascii="Hepta Slab" w:hAnsi="Hepta Slab" w:cs="B Lotus" w:hint="cs"/>
+          <w:sz w:val="32"/>
+          <w:szCs w:val="32"/>
+          <w:rtl/>
+          <w:lang w:bidi="fa-IR"/>
+        </w:rPr>
+        <w:t xml:space="preserve"> اصلی </w:t>
+      </w:r>
+      <w:proofErr w:type="spellStart"/>
+      <w:r>
+        <w:rPr>
+          <w:rFonts w:ascii="Hepta Slab" w:hAnsi="Hepta Slab" w:cs="B Lotus" w:hint="cs"/>
+          <w:sz w:val="32"/>
+          <w:szCs w:val="32"/>
+          <w:rtl/>
+          <w:lang w:bidi="fa-IR"/>
+        </w:rPr>
+        <w:t>برمیگردند</w:t>
+      </w:r>
+      <w:proofErr w:type="spellEnd"/>
+      <w:r>
+        <w:rPr>
+          <w:rFonts w:ascii="Hepta Slab" w:hAnsi="Hepta Slab" w:cs="B Lotus" w:hint="cs"/>
+          <w:sz w:val="32"/>
+          <w:szCs w:val="32"/>
+          <w:rtl/>
+          <w:lang w:bidi="fa-IR"/>
+        </w:rPr>
+        <w:t xml:space="preserve"> و در دور دوم دوباره امکان انتخاب آنها است</w:t>
+      </w:r>
+      <w:r>
+        <w:rPr>
+          <w:rFonts w:ascii="Hepta Slab" w:hAnsi="Hepta Slab" w:cs="B Lotus" w:hint="cs"/>
+          <w:sz w:val="32"/>
+          <w:szCs w:val="32"/>
+          <w:rtl/>
+          <w:lang w:bidi="fa-IR"/>
+        </w:rPr>
+        <w:t xml:space="preserve">، که با احتمال 63 درصد هر داده میتواند در زیر مجموعه های آموزشی حضور پیدا کنند. </w:t>
+      </w:r>
+      <w:r>
+        <w:rPr>
+          <w:rFonts w:ascii="Hepta Slab" w:hAnsi="Hepta Slab" w:cs="B Lotus" w:hint="cs"/>
+          <w:sz w:val="32"/>
+          <w:szCs w:val="32"/>
+          <w:rtl/>
+          <w:lang w:bidi="fa-IR"/>
+        </w:rPr>
+        <w:t xml:space="preserve">این مکانیزم باعث میشود ما اطمینان پیدا کنیم که برداشت های مختلفی از توزیع داده های مجموعه اصلی داشته باشیم. </w:t>
+      </w:r>
+      <w:r>
+        <w:rPr>
+          <w:rFonts w:ascii="Hepta Slab" w:hAnsi="Hepta Slab" w:cs="B Lotus" w:hint="cs"/>
+          <w:sz w:val="32"/>
+          <w:szCs w:val="32"/>
+          <w:rtl/>
+          <w:lang w:bidi="fa-IR"/>
+        </w:rPr>
+        <w:t xml:space="preserve">این باعث میشود که تنوع ایجاد شود مخصوصا برای مدل های ناپایدار </w:t>
+      </w:r>
+      <w:r>
+        <w:rPr>
+          <w:rFonts w:ascii="Hepta Slab" w:hAnsi="Hepta Slab" w:cs="B Lotus"/>
+          <w:sz w:val="32"/>
+          <w:szCs w:val="32"/>
+          <w:lang w:bidi="fa-IR"/>
+        </w:rPr>
+        <w:t>(unstable)</w:t>
+      </w:r>
+      <w:r>
+        <w:rPr>
+          <w:rFonts w:ascii="Hepta Slab" w:hAnsi="Hepta Slab" w:cs="B Lotus" w:hint="cs"/>
+          <w:sz w:val="32"/>
+          <w:szCs w:val="32"/>
+          <w:rtl/>
+          <w:lang w:bidi="fa-IR"/>
+        </w:rPr>
+        <w:t xml:space="preserve"> که به ازای کوچکترین تغییر در مجموعه آموزشی ساختار آنها تغییر میکند. </w:t>
+      </w:r>
+    </w:p>
+    <w:p>
+      <w:pPr>
+        <w:bidi/>
+        <w:jc w:val="both"/>
+        <w:rPr>
+          <w:rFonts w:ascii="Hepta Slab" w:hAnsi="Hepta Slab" w:cs="B Lotus"/>
+          <w:sz w:val="32"/>
+          <w:szCs w:val="32"/>
+          <w:lang w:bidi="fa-IR"/>
+        </w:rPr>
+      </w:pPr>
+    </w:p>
+    <w:p>
+      <w:pPr>
+        <w:bidi/>
+        <w:jc w:val="both"/>
+        <w:rPr>
+          <w:rFonts w:ascii="Hepta Slab" w:hAnsi="Hepta Slab" w:cs="B Lotus" w:hint="cs"/>
+          <w:sz w:val="32"/>
+          <w:szCs w:val="32"/>
+          <w:rtl/>
+          <w:lang w:bidi="fa-IR"/>
+        </w:rPr>
+      </w:pPr>
+    </w:p>
+    <w:p>
+      <w:pPr>
+        <w:bidi/>
+        <w:rPr>
+          <w:rFonts w:ascii="Hepta Slab" w:hAnsi="Hepta Slab" w:cs="B Lotus"/>
           <w:sz w:val="32"/>
           <w:szCs w:val="32"/>
           <w:lang w:bidi="fa-IR"/>

</xml_diff>

<commit_message>
[ADD] question 4 of 11th homework added.
</commit_message>
<xml_diff>
--- a/Machine Learning/homeworks/ML1403_HW11_EL_4033904504.docx
+++ b/Machine Learning/homeworks/ML1403_HW11_EL_4033904504.docx
@@ -1,6 +1,6 @@
 
 <file path=word/document.xml><?xml version="1.0" encoding="utf-8"?>
-<w:document xmlns:wpc="http://schemas.microsoft.com/office/word/2010/wordprocessingCanvas" xmlns:cx="http://schemas.microsoft.com/office/drawing/2014/chartex" xmlns:cx1="http://schemas.microsoft.com/office/drawing/2015/9/8/chartex" xmlns:cx2="http://schemas.microsoft.com/office/drawing/2015/10/21/chartex" xmlns:cx3="http://schemas.microsoft.com/office/drawing/2016/5/9/chartex" xmlns:cx4="http://schemas.microsoft.com/office/drawing/2016/5/10/chartex" xmlns:cx5="http://schemas.microsoft.com/office/drawing/2016/5/11/chartex" xmlns:cx6="http://schemas.microsoft.com/office/drawing/2016/5/12/chartex" xmlns:cx7="http://schemas.microsoft.com/office/drawing/2016/5/13/chartex" xmlns:cx8="http://schemas.microsoft.com/office/drawing/2016/5/14/chartex" xmlns:mc="http://schemas.openxmlformats.org/markup-compatibility/2006" xmlns:aink="http://schemas.microsoft.com/office/drawing/2016/ink" xmlns:am3d="http://schemas.microsoft.com/office/drawing/2017/model3d" xmlns:o="urn:schemas-microsoft-com:office:office" xmlns:oel="http://schemas.microsoft.com/office/2019/extlst" xmlns:r="http://schemas.openxmlformats.org/officeDocument/2006/relationships" xmlns:m="http://schemas.openxmlformats.org/officeDocument/2006/math" xmlns:v="urn:schemas-microsoft-com:vml" xmlns:wp14="http://schemas.microsoft.com/office/word/2010/wordprocessingDrawing" xmlns:wp="http://schemas.openxmlformats.org/drawingml/2006/wordprocessingDrawing" xmlns:w10="urn:schemas-microsoft-com:office:word" xmlns:w="http://schemas.openxmlformats.org/wordprocessingml/2006/main" xmlns:w14="http://schemas.microsoft.com/office/word/2010/wordml" xmlns:w15="http://schemas.microsoft.com/office/word/2012/wordml" xmlns:w16cex="http://schemas.microsoft.com/office/word/2018/wordml/cex" xmlns:w16cid="http://schemas.microsoft.com/office/word/2016/wordml/cid" xmlns:w16="http://schemas.microsoft.com/office/word/2018/wordml" xmlns:w16du="http://schemas.microsoft.com/office/word/2023/wordml/word16du" xmlns:w16sdtdh="http://schemas.microsoft.com/office/word/2020/wordml/sdtdatahash" xmlns:w16se="http://schemas.microsoft.com/office/word/2015/wordml/symex" xmlns:wpg="http://schemas.microsoft.com/office/word/2010/wordprocessingGroup" xmlns:wpi="http://schemas.microsoft.com/office/word/2010/wordprocessingInk" xmlns:wne="http://schemas.microsoft.com/office/word/2006/wordml" xmlns:wps="http://schemas.microsoft.com/office/word/2010/wordprocessingShape" mc:Ignorable="w14 w15 w16se w16cid w16 w16cex w16sdtdh w16du wp14">
+<w:document xmlns:wpc="http://schemas.microsoft.com/office/word/2010/wordprocessingCanvas" xmlns:cx="http://schemas.microsoft.com/office/drawing/2014/chartex" xmlns:cx1="http://schemas.microsoft.com/office/drawing/2015/9/8/chartex" xmlns:cx2="http://schemas.microsoft.com/office/drawing/2015/10/21/chartex" xmlns:cx3="http://schemas.microsoft.com/office/drawing/2016/5/9/chartex" xmlns:cx4="http://schemas.microsoft.com/office/drawing/2016/5/10/chartex" xmlns:cx5="http://schemas.microsoft.com/office/drawing/2016/5/11/chartex" xmlns:cx6="http://schemas.microsoft.com/office/drawing/2016/5/12/chartex" xmlns:cx7="http://schemas.microsoft.com/office/drawing/2016/5/13/chartex" xmlns:cx8="http://schemas.microsoft.com/office/drawing/2016/5/14/chartex" xmlns:mc="http://schemas.openxmlformats.org/markup-compatibility/2006" xmlns:aink="http://schemas.microsoft.com/office/drawing/2016/ink" xmlns:am3d="http://schemas.microsoft.com/office/drawing/2017/model3d" xmlns:o="urn:schemas-microsoft-com:office:office" xmlns:oel="http://schemas.microsoft.com/office/2019/extlst" xmlns:r="http://schemas.openxmlformats.org/officeDocument/2006/relationships" xmlns:m="http://schemas.openxmlformats.org/officeDocument/2006/math" xmlns:v="urn:schemas-microsoft-com:vml" xmlns:wp14="http://schemas.microsoft.com/office/word/2010/wordprocessingDrawing" xmlns:wp="http://schemas.openxmlformats.org/drawingml/2006/wordprocessingDrawing" xmlns:w10="urn:schemas-microsoft-com:office:word" xmlns:w="http://schemas.openxmlformats.org/wordprocessingml/2006/main" xmlns:w14="http://schemas.microsoft.com/office/word/2010/wordml" xmlns:w15="http://schemas.microsoft.com/office/word/2012/wordml" xmlns:w16cex="http://schemas.microsoft.com/office/word/2018/wordml/cex" xmlns:w16cid="http://schemas.microsoft.com/office/word/2016/wordml/cid" xmlns:w16="http://schemas.microsoft.com/office/word/2018/wordml" xmlns:w16du="http://schemas.microsoft.com/office/word/2023/wordml/word16du" xmlns:w16sdtdh="http://schemas.microsoft.com/office/word/2020/wordml/sdtdatahash" xmlns:w16sdtfl="http://schemas.microsoft.com/office/word/2024/wordml/sdtformatlock" xmlns:w16se="http://schemas.microsoft.com/office/word/2015/wordml/symex" xmlns:wpg="http://schemas.microsoft.com/office/word/2010/wordprocessingGroup" xmlns:wpi="http://schemas.microsoft.com/office/word/2010/wordprocessingInk" xmlns:wne="http://schemas.microsoft.com/office/word/2006/wordml" xmlns:wps="http://schemas.microsoft.com/office/word/2010/wordprocessingShape" mc:Ignorable="w14 w15 w16se w16cid w16 w16cex w16sdtdh w16sdtfl w16du wp14">
   <w:body>
     <w:p>
       <w:pPr>
@@ -285,9 +285,13 @@
     </w:p>
     <w:p>
       <w:pPr>
-        <w:bidi/>
-        <w:rPr>
-          <w:rFonts w:ascii="Hepta Slab" w:hAnsi="Hepta Slab" w:cs="B Lotus"/>
+        <w:shd w:val="clear" w:color="auto" w:fill="800080"/>
+        <w:bidi/>
+        <w:jc w:val="center"/>
+        <w:rPr>
+          <w:rFonts w:ascii="Hepta Slab" w:hAnsi="Hepta Slab" w:cs="B Lotus"/>
+          <w:b/>
+          <w:bCs/>
           <w:sz w:val="40"/>
           <w:szCs w:val="40"/>
           <w:rtl/>
@@ -297,6 +301,8 @@
       <w:r>
         <w:rPr>
           <w:rFonts w:ascii="Hepta Slab" w:hAnsi="Hepta Slab" w:cs="B Lotus" w:hint="cs"/>
+          <w:b/>
+          <w:bCs/>
           <w:sz w:val="40"/>
           <w:szCs w:val="40"/>
           <w:rtl/>
@@ -309,6 +315,7 @@
     <w:p>
       <w:pPr>
         <w:bidi/>
+        <w:jc w:val="both"/>
         <w:rPr>
           <w:rFonts w:ascii="Hepta Slab" w:hAnsi="Hepta Slab" w:cs="B Lotus"/>
           <w:sz w:val="32"/>
@@ -379,6 +386,7 @@
     <w:p>
       <w:pPr>
         <w:bidi/>
+        <w:jc w:val="both"/>
         <w:rPr>
           <w:rFonts w:ascii="Hepta Slab" w:hAnsi="Hepta Slab" w:cs="B Lotus"/>
           <w:sz w:val="32"/>
@@ -420,6 +428,7 @@
     <w:p>
       <w:pPr>
         <w:bidi/>
+        <w:jc w:val="both"/>
         <w:rPr>
           <w:rFonts w:ascii="Hepta Slab" w:hAnsi="Hepta Slab" w:cs="B Lotus"/>
           <w:sz w:val="32"/>
@@ -461,6 +470,7 @@
     <w:p>
       <w:pPr>
         <w:bidi/>
+        <w:jc w:val="both"/>
         <w:rPr>
           <w:rFonts w:ascii="Hepta Slab" w:hAnsi="Hepta Slab" w:cs="B Lotus"/>
           <w:sz w:val="32"/>
@@ -531,6 +541,7 @@
     <w:p>
       <w:pPr>
         <w:bidi/>
+        <w:jc w:val="both"/>
         <w:rPr>
           <w:rFonts w:ascii="Hepta Slab" w:hAnsi="Hepta Slab" w:cs="B Lotus"/>
           <w:sz w:val="32"/>
@@ -572,6 +583,7 @@
     <w:p>
       <w:pPr>
         <w:bidi/>
+        <w:jc w:val="both"/>
         <w:rPr>
           <w:rFonts w:ascii="Hepta Slab" w:hAnsi="Hepta Slab" w:cs="B Lotus"/>
           <w:sz w:val="32"/>
@@ -662,20 +674,28 @@
     </w:p>
     <w:p>
       <w:pPr>
-        <w:bidi/>
-        <w:rPr>
-          <w:rFonts w:ascii="Hepta Slab" w:hAnsi="Hepta Slab" w:cs="B Lotus"/>
-          <w:sz w:val="32"/>
-          <w:szCs w:val="32"/>
-          <w:rtl/>
-          <w:lang w:bidi="fa-IR"/>
-        </w:rPr>
-      </w:pPr>
-      <w:r>
-        <w:rPr>
-          <w:rFonts w:ascii="Hepta Slab" w:hAnsi="Hepta Slab" w:cs="B Lotus" w:hint="cs"/>
-          <w:sz w:val="32"/>
-          <w:szCs w:val="32"/>
+        <w:shd w:val="clear" w:color="auto" w:fill="CC3300"/>
+        <w:bidi/>
+        <w:jc w:val="center"/>
+        <w:rPr>
+          <w:rFonts w:ascii="Hepta Slab" w:hAnsi="Hepta Slab" w:cs="B Lotus"/>
+          <w:b/>
+          <w:bCs/>
+          <w:color w:val="FFFFFF" w:themeColor="background1"/>
+          <w:sz w:val="40"/>
+          <w:szCs w:val="40"/>
+          <w:rtl/>
+          <w:lang w:bidi="fa-IR"/>
+        </w:rPr>
+      </w:pPr>
+      <w:r>
+        <w:rPr>
+          <w:rFonts w:ascii="Hepta Slab" w:hAnsi="Hepta Slab" w:cs="B Lotus" w:hint="cs"/>
+          <w:b/>
+          <w:bCs/>
+          <w:color w:val="FFFFFF" w:themeColor="background1"/>
+          <w:sz w:val="40"/>
+          <w:szCs w:val="40"/>
           <w:rtl/>
           <w:lang w:bidi="fa-IR"/>
         </w:rPr>
@@ -1108,24 +1128,98 @@
     </w:p>
     <w:p>
       <w:pPr>
+        <w:shd w:val="clear" w:color="auto" w:fill="660066"/>
+        <w:bidi/>
+        <w:jc w:val="center"/>
+        <w:rPr>
+          <w:rFonts w:ascii="Hepta Slab" w:hAnsi="Hepta Slab" w:cs="B Lotus"/>
+          <w:color w:val="FFFFFF" w:themeColor="background1"/>
+          <w:sz w:val="40"/>
+          <w:szCs w:val="40"/>
+          <w:lang w:bidi="fa-IR"/>
+        </w:rPr>
+      </w:pPr>
+      <w:r>
+        <w:rPr>
+          <w:rFonts w:ascii="Hepta Slab" w:hAnsi="Hepta Slab" w:cs="B Lotus" w:hint="cs"/>
+          <w:color w:val="FFFFFF" w:themeColor="background1"/>
+          <w:sz w:val="40"/>
+          <w:szCs w:val="40"/>
+          <w:rtl/>
+          <w:lang w:bidi="fa-IR"/>
+        </w:rPr>
+        <w:t>سوال 3</w:t>
+      </w:r>
+    </w:p>
+    <w:p>
+      <w:pPr>
         <w:bidi/>
         <w:jc w:val="both"/>
         <w:rPr>
           <w:rFonts w:ascii="Hepta Slab" w:hAnsi="Hepta Slab" w:cs="B Lotus"/>
           <w:sz w:val="32"/>
           <w:szCs w:val="32"/>
-          <w:lang w:bidi="fa-IR"/>
-        </w:rPr>
-      </w:pPr>
-      <w:r>
-        <w:rPr>
-          <w:rFonts w:ascii="Hepta Slab" w:hAnsi="Hepta Slab" w:cs="B Lotus" w:hint="cs"/>
-          <w:sz w:val="32"/>
-          <w:szCs w:val="32"/>
-          <w:rtl/>
-          <w:lang w:bidi="fa-IR"/>
-        </w:rPr>
-        <w:t>سوال 3</w:t>
+          <w:rtl/>
+          <w:lang w:bidi="fa-IR"/>
+        </w:rPr>
+      </w:pPr>
+      <w:r>
+        <w:rPr>
+          <w:rFonts w:ascii="Hepta Slab" w:hAnsi="Hepta Slab" w:cs="B Lotus" w:hint="cs"/>
+          <w:sz w:val="32"/>
+          <w:szCs w:val="32"/>
+          <w:rtl/>
+          <w:lang w:bidi="fa-IR"/>
+        </w:rPr>
+        <w:t xml:space="preserve">وقتی روش </w:t>
+      </w:r>
+      <w:r>
+        <w:rPr>
+          <w:rFonts w:ascii="Hepta Slab" w:hAnsi="Hepta Slab" w:cs="B Lotus"/>
+          <w:sz w:val="32"/>
+          <w:szCs w:val="32"/>
+          <w:lang w:bidi="fa-IR"/>
+        </w:rPr>
+        <w:t>bagging</w:t>
+      </w:r>
+      <w:r>
+        <w:rPr>
+          <w:rFonts w:ascii="Hepta Slab" w:hAnsi="Hepta Slab" w:cs="B Lotus" w:hint="cs"/>
+          <w:sz w:val="32"/>
+          <w:szCs w:val="32"/>
+          <w:rtl/>
+          <w:lang w:bidi="fa-IR"/>
+        </w:rPr>
+        <w:t xml:space="preserve"> ما بهترین عملکرد ممکن را دارد که این شرایط را داشته باشیم: 1. مدل های </w:t>
+      </w:r>
+      <w:r>
+        <w:rPr>
+          <w:rFonts w:ascii="Hepta Slab" w:hAnsi="Hepta Slab" w:cs="B Lotus"/>
+          <w:sz w:val="32"/>
+          <w:szCs w:val="32"/>
+          <w:lang w:bidi="fa-IR"/>
+        </w:rPr>
+        <w:t>base learner</w:t>
+      </w:r>
+      <w:r>
+        <w:rPr>
+          <w:rFonts w:ascii="Hepta Slab" w:hAnsi="Hepta Slab" w:cs="B Lotus" w:hint="cs"/>
+          <w:sz w:val="32"/>
+          <w:szCs w:val="32"/>
+          <w:rtl/>
+          <w:lang w:bidi="fa-IR"/>
+        </w:rPr>
+        <w:t xml:space="preserve"> ما واریانس بالا داشته باشند به این معنی که حساس هستند به تنوع داده های آموزشی و مستعد بیش پردازش هستند. 2. مدل های ما دارای تنوع باشند به این معنی که خطای ایجاد شده توسط هر کدام کاملا مستقل از سایر درخت ها باشد. </w:t>
+      </w:r>
+      <w:r>
+        <w:rPr>
+          <w:rFonts w:ascii="Hepta Slab" w:hAnsi="Hepta Slab" w:cs="B Lotus" w:hint="cs"/>
+          <w:sz w:val="32"/>
+          <w:szCs w:val="32"/>
+          <w:rtl/>
+          <w:lang w:bidi="fa-IR"/>
+        </w:rPr>
+        <w:t xml:space="preserve">وقتی این وضعیت برقرار باشد میانگین گیری از پیشبینی به صورت موثر واریانس را کاهش میدهد و باعث افزایش دقت میشود. </w:t>
       </w:r>
     </w:p>
     <w:p>
@@ -1148,7 +1242,7 @@
           <w:rtl/>
           <w:lang w:bidi="fa-IR"/>
         </w:rPr>
-        <w:t xml:space="preserve">وقتی روش </w:t>
+        <w:t xml:space="preserve">پس تنوع بین مدل های پایه بسیار مهم است برای عملکرد خوب روش </w:t>
       </w:r>
       <w:r>
         <w:rPr>
@@ -1167,36 +1261,17 @@
           <w:rtl/>
           <w:lang w:bidi="fa-IR"/>
         </w:rPr>
-        <w:t xml:space="preserve"> ما بهترین عملکرد ممکن را دارد که این شرایط را داشته باشیم: 1. مدل های </w:t>
-      </w:r>
-      <w:r>
-        <w:rPr>
-          <w:rFonts w:ascii="Hepta Slab" w:hAnsi="Hepta Slab" w:cs="B Lotus"/>
-          <w:sz w:val="32"/>
-          <w:szCs w:val="32"/>
-          <w:lang w:bidi="fa-IR"/>
-        </w:rPr>
-        <w:t>base learner</w:t>
-      </w:r>
-      <w:r>
-        <w:rPr>
-          <w:rFonts w:ascii="Hepta Slab" w:hAnsi="Hepta Slab" w:cs="B Lotus" w:hint="cs"/>
-          <w:sz w:val="32"/>
-          <w:szCs w:val="32"/>
-          <w:rtl/>
-          <w:lang w:bidi="fa-IR"/>
-        </w:rPr>
-        <w:t xml:space="preserve"> ما واریانس بالا داشته باشند به این معنی که حساس هستند به تنوع داده های آموزشی و مستعد بیش پردازش هستند. 2. مدل های ما دارای تنوع باشند به این معنی که خطای ایجاد شده توسط هر کدام کاملا مستقل از سایر درخت ها باشد. </w:t>
-      </w:r>
-      <w:r>
-        <w:rPr>
-          <w:rFonts w:ascii="Hepta Slab" w:hAnsi="Hepta Slab" w:cs="B Lotus" w:hint="cs"/>
-          <w:sz w:val="32"/>
-          <w:szCs w:val="32"/>
-          <w:rtl/>
-          <w:lang w:bidi="fa-IR"/>
-        </w:rPr>
-        <w:t xml:space="preserve">وقتی این وضعیت برقرار باشد میانگین گیری از پیشبینی به صورت موثر واریانس را کاهش میدهد و باعث افزایش دقت میشود. </w:t>
+        <w:t xml:space="preserve"> حالا چگونه این تنوع را بدست بیاوریم؟ </w:t>
+      </w:r>
+      <w:r>
+        <w:rPr>
+          <w:rFonts w:ascii="Hepta Slab" w:hAnsi="Hepta Slab" w:cs="B Lotus" w:hint="cs"/>
+          <w:sz w:val="32"/>
+          <w:szCs w:val="32"/>
+          <w:rtl/>
+          <w:lang w:bidi="fa-IR"/>
+        </w:rPr>
+        <w:t>:</w:t>
       </w:r>
     </w:p>
     <w:p>
@@ -1207,59 +1282,6 @@
           <w:rFonts w:ascii="Hepta Slab" w:hAnsi="Hepta Slab" w:cs="B Lotus"/>
           <w:sz w:val="32"/>
           <w:szCs w:val="32"/>
-          <w:rtl/>
-          <w:lang w:bidi="fa-IR"/>
-        </w:rPr>
-      </w:pPr>
-      <w:r>
-        <w:rPr>
-          <w:rFonts w:ascii="Hepta Slab" w:hAnsi="Hepta Slab" w:cs="B Lotus" w:hint="cs"/>
-          <w:sz w:val="32"/>
-          <w:szCs w:val="32"/>
-          <w:rtl/>
-          <w:lang w:bidi="fa-IR"/>
-        </w:rPr>
-        <w:t xml:space="preserve">پس تنوع بین مدل های پایه بسیار مهم است برای عملکرد خوب روش </w:t>
-      </w:r>
-      <w:r>
-        <w:rPr>
-          <w:rFonts w:ascii="Hepta Slab" w:hAnsi="Hepta Slab" w:cs="B Lotus"/>
-          <w:sz w:val="32"/>
-          <w:szCs w:val="32"/>
-          <w:lang w:bidi="fa-IR"/>
-        </w:rPr>
-        <w:t>bagging</w:t>
-      </w:r>
-      <w:r>
-        <w:rPr>
-          <w:rFonts w:ascii="Hepta Slab" w:hAnsi="Hepta Slab" w:cs="B Lotus" w:hint="cs"/>
-          <w:sz w:val="32"/>
-          <w:szCs w:val="32"/>
-          <w:rtl/>
-          <w:lang w:bidi="fa-IR"/>
-        </w:rPr>
-        <w:t xml:space="preserve"> حالا چگونه این تنوع را بدست بیاوریم؟ </w:t>
-      </w:r>
-      <w:r>
-        <w:rPr>
-          <w:rFonts w:ascii="Hepta Slab" w:hAnsi="Hepta Slab" w:cs="B Lotus" w:hint="cs"/>
-          <w:sz w:val="32"/>
-          <w:szCs w:val="32"/>
-          <w:rtl/>
-          <w:lang w:bidi="fa-IR"/>
-        </w:rPr>
-        <w:t>:</w:t>
-      </w:r>
-    </w:p>
-    <w:p>
-      <w:pPr>
-        <w:bidi/>
-        <w:jc w:val="both"/>
-        <w:rPr>
-          <w:rFonts w:ascii="Hepta Slab" w:hAnsi="Hepta Slab" w:cs="B Lotus" w:hint="cs"/>
-          <w:sz w:val="32"/>
-          <w:szCs w:val="32"/>
-          <w:rtl/>
           <w:lang w:bidi="fa-IR"/>
         </w:rPr>
       </w:pPr>
@@ -1439,13 +1461,919 @@
           <w:lang w:bidi="fa-IR"/>
         </w:rPr>
       </w:pPr>
+      <w:r>
+        <w:rPr>
+          <w:rFonts w:ascii="Hepta Slab" w:hAnsi="Hepta Slab" w:cs="B Lotus"/>
+          <w:noProof/>
+          <w:sz w:val="32"/>
+          <w:szCs w:val="32"/>
+          <w:lang w:bidi="fa-IR"/>
+        </w:rPr>
+        <w:drawing>
+          <wp:inline distT="0" distB="0" distL="0" distR="0" wp14:anchorId="70F72F1C" wp14:editId="284C6A3C">
+            <wp:extent cx="5935345" cy="3276600"/>
+            <wp:effectExtent l="0" t="0" r="8255" b="0"/>
+            <wp:docPr id="1583781964" name="Picture 1"/>
+            <wp:cNvGraphicFramePr>
+              <a:graphicFrameLocks xmlns:a="http://schemas.openxmlformats.org/drawingml/2006/main" noChangeAspect="1"/>
+            </wp:cNvGraphicFramePr>
+            <a:graphic xmlns:a="http://schemas.openxmlformats.org/drawingml/2006/main">
+              <a:graphicData uri="http://schemas.openxmlformats.org/drawingml/2006/picture">
+                <pic:pic xmlns:pic="http://schemas.openxmlformats.org/drawingml/2006/picture">
+                  <pic:nvPicPr>
+                    <pic:cNvPr id="0" name="Picture 1"/>
+                    <pic:cNvPicPr>
+                      <a:picLocks noChangeAspect="1" noChangeArrowheads="1"/>
+                    </pic:cNvPicPr>
+                  </pic:nvPicPr>
+                  <pic:blipFill>
+                    <a:blip r:embed="rId5">
+                      <a:extLst>
+                        <a:ext uri="{28A0092B-C50C-407E-A947-70E740481C1C}">
+                          <a14:useLocalDpi xmlns:a14="http://schemas.microsoft.com/office/drawing/2010/main" val="0"/>
+                        </a:ext>
+                      </a:extLst>
+                    </a:blip>
+                    <a:srcRect/>
+                    <a:stretch>
+                      <a:fillRect/>
+                    </a:stretch>
+                  </pic:blipFill>
+                  <pic:spPr bwMode="auto">
+                    <a:xfrm>
+                      <a:off x="0" y="0"/>
+                      <a:ext cx="5935345" cy="3276600"/>
+                    </a:xfrm>
+                    <a:prstGeom prst="rect">
+                      <a:avLst/>
+                    </a:prstGeom>
+                    <a:noFill/>
+                    <a:ln>
+                      <a:noFill/>
+                    </a:ln>
+                  </pic:spPr>
+                </pic:pic>
+              </a:graphicData>
+            </a:graphic>
+          </wp:inline>
+        </w:drawing>
+      </w:r>
     </w:p>
     <w:p>
       <w:pPr>
         <w:bidi/>
         <w:jc w:val="both"/>
         <w:rPr>
-          <w:rFonts w:ascii="Hepta Slab" w:hAnsi="Hepta Slab" w:cs="B Lotus" w:hint="cs"/>
+          <w:rFonts w:ascii="Hepta Slab" w:hAnsi="Hepta Slab" w:cs="B Lotus"/>
+          <w:sz w:val="32"/>
+          <w:szCs w:val="32"/>
+          <w:rtl/>
+          <w:lang w:bidi="fa-IR"/>
+        </w:rPr>
+      </w:pPr>
+    </w:p>
+    <w:p>
+      <w:pPr>
+        <w:shd w:val="clear" w:color="auto" w:fill="008080"/>
+        <w:bidi/>
+        <w:jc w:val="center"/>
+        <w:rPr>
+          <w:rFonts w:ascii="Hepta Slab" w:hAnsi="Hepta Slab" w:cs="B Lotus"/>
+          <w:b/>
+          <w:bCs/>
+          <w:color w:val="FFFFFF" w:themeColor="background1"/>
+          <w:sz w:val="40"/>
+          <w:szCs w:val="40"/>
+          <w:rtl/>
+          <w:lang w:bidi="fa-IR"/>
+        </w:rPr>
+      </w:pPr>
+      <w:r>
+        <w:rPr>
+          <w:rFonts w:ascii="Hepta Slab" w:hAnsi="Hepta Slab" w:cs="B Lotus" w:hint="cs"/>
+          <w:b/>
+          <w:bCs/>
+          <w:color w:val="FFFFFF" w:themeColor="background1"/>
+          <w:sz w:val="40"/>
+          <w:szCs w:val="40"/>
+          <w:rtl/>
+          <w:lang w:bidi="fa-IR"/>
+        </w:rPr>
+        <w:t>سوال 4</w:t>
+      </w:r>
+    </w:p>
+    <w:p>
+      <w:pPr>
+        <w:bidi/>
+        <w:jc w:val="both"/>
+        <w:rPr>
+          <w:rFonts w:ascii="Hepta Slab" w:hAnsi="Hepta Slab" w:cs="B Lotus"/>
+          <w:sz w:val="32"/>
+          <w:szCs w:val="32"/>
+          <w:rtl/>
+          <w:lang w:bidi="fa-IR"/>
+        </w:rPr>
+      </w:pPr>
+      <w:r>
+        <w:rPr>
+          <w:rFonts w:ascii="Hepta Slab" w:hAnsi="Hepta Slab" w:cs="B Lotus" w:hint="cs"/>
+          <w:sz w:val="32"/>
+          <w:szCs w:val="32"/>
+          <w:rtl/>
+          <w:lang w:bidi="fa-IR"/>
+        </w:rPr>
+        <w:t xml:space="preserve">دیدگاه </w:t>
+      </w:r>
+      <w:r>
+        <w:rPr>
+          <w:rFonts w:ascii="Hepta Slab" w:hAnsi="Hepta Slab" w:cs="B Lotus"/>
+          <w:sz w:val="32"/>
+          <w:szCs w:val="32"/>
+          <w:lang w:bidi="fa-IR"/>
+        </w:rPr>
+        <w:t>boosting</w:t>
+      </w:r>
+      <w:r>
+        <w:rPr>
+          <w:rFonts w:ascii="Hepta Slab" w:hAnsi="Hepta Slab" w:cs="B Lotus" w:hint="cs"/>
+          <w:sz w:val="32"/>
+          <w:szCs w:val="32"/>
+          <w:rtl/>
+          <w:lang w:bidi="fa-IR"/>
+        </w:rPr>
+        <w:t xml:space="preserve"> به عنوان یک تکنیک یادگیری تجمعی برای بدست آوردن دقت بالا همراه با یک </w:t>
+      </w:r>
+      <w:r>
+        <w:rPr>
+          <w:rFonts w:ascii="Hepta Slab" w:hAnsi="Hepta Slab" w:cs="B Lotus"/>
+          <w:sz w:val="32"/>
+          <w:szCs w:val="32"/>
+          <w:lang w:bidi="fa-IR"/>
+        </w:rPr>
+        <w:t>trade-off</w:t>
+      </w:r>
+      <w:r>
+        <w:rPr>
+          <w:rFonts w:ascii="Hepta Slab" w:hAnsi="Hepta Slab" w:cs="B Lotus" w:hint="cs"/>
+          <w:sz w:val="32"/>
+          <w:szCs w:val="32"/>
+          <w:rtl/>
+          <w:lang w:bidi="fa-IR"/>
+        </w:rPr>
+        <w:t xml:space="preserve">یی بین </w:t>
+      </w:r>
+      <w:r>
+        <w:rPr>
+          <w:rFonts w:ascii="Hepta Slab" w:hAnsi="Hepta Slab" w:cs="B Lotus"/>
+          <w:sz w:val="32"/>
+          <w:szCs w:val="32"/>
+          <w:lang w:bidi="fa-IR"/>
+        </w:rPr>
+        <w:t>bias</w:t>
+      </w:r>
+      <w:r>
+        <w:rPr>
+          <w:rFonts w:ascii="Hepta Slab" w:hAnsi="Hepta Slab" w:cs="B Lotus" w:hint="cs"/>
+          <w:sz w:val="32"/>
+          <w:szCs w:val="32"/>
+          <w:rtl/>
+          <w:lang w:bidi="fa-IR"/>
+        </w:rPr>
+        <w:t xml:space="preserve"> و واریانس معرفی شد. </w:t>
+      </w:r>
+      <w:r>
+        <w:rPr>
+          <w:rFonts w:ascii="Hepta Slab" w:hAnsi="Hepta Slab" w:cs="B Lotus" w:hint="cs"/>
+          <w:sz w:val="32"/>
+          <w:szCs w:val="32"/>
+          <w:rtl/>
+          <w:lang w:bidi="fa-IR"/>
+        </w:rPr>
+        <w:t xml:space="preserve">این دیدگاه از یک سری مدل های به </w:t>
+      </w:r>
+      <w:r>
+        <w:rPr>
+          <w:rFonts w:ascii="Hepta Slab" w:hAnsi="Hepta Slab" w:cs="B Lotus" w:hint="cs"/>
+          <w:sz w:val="32"/>
+          <w:szCs w:val="32"/>
+          <w:rtl/>
+          <w:lang w:bidi="fa-IR"/>
+        </w:rPr>
+        <w:lastRenderedPageBreak/>
+        <w:t xml:space="preserve">اصطلاح </w:t>
+      </w:r>
+      <w:r>
+        <w:rPr>
+          <w:rFonts w:ascii="Hepta Slab" w:hAnsi="Hepta Slab" w:cs="B Lotus"/>
+          <w:sz w:val="32"/>
+          <w:szCs w:val="32"/>
+          <w:lang w:bidi="fa-IR"/>
+        </w:rPr>
+        <w:t>weak learner</w:t>
+      </w:r>
+      <w:r>
+        <w:rPr>
+          <w:rFonts w:ascii="Hepta Slab" w:hAnsi="Hepta Slab" w:cs="B Lotus" w:hint="cs"/>
+          <w:sz w:val="32"/>
+          <w:szCs w:val="32"/>
+          <w:rtl/>
+          <w:lang w:bidi="fa-IR"/>
+        </w:rPr>
+        <w:t xml:space="preserve"> استفاده میکند. این مدل ها بسیار ضعیف هستند به طوری که جواب آنها فقط کمی نسبت به یک حدس تصادفی بهتر است، یک </w:t>
+      </w:r>
+      <w:r>
+        <w:rPr>
+          <w:rFonts w:ascii="Hepta Slab" w:hAnsi="Hepta Slab" w:cs="B Lotus"/>
+          <w:sz w:val="32"/>
+          <w:szCs w:val="32"/>
+          <w:lang w:bidi="fa-IR"/>
+        </w:rPr>
+        <w:t>strong learner</w:t>
+      </w:r>
+      <w:r>
+        <w:rPr>
+          <w:rFonts w:ascii="Hepta Slab" w:hAnsi="Hepta Slab" w:cs="B Lotus" w:hint="cs"/>
+          <w:sz w:val="32"/>
+          <w:szCs w:val="32"/>
+          <w:rtl/>
+          <w:lang w:bidi="fa-IR"/>
+        </w:rPr>
+        <w:t xml:space="preserve"> کلاس بندی است که میتواند تصمیم درستی نسبت به کلاس واقعی داده بگیرد. </w:t>
+      </w:r>
+    </w:p>
+    <w:p>
+      <w:pPr>
+        <w:bidi/>
+        <w:jc w:val="both"/>
+        <w:rPr>
+          <w:rFonts w:ascii="Hepta Slab" w:hAnsi="Hepta Slab" w:cs="B Lotus"/>
+          <w:sz w:val="32"/>
+          <w:szCs w:val="32"/>
+          <w:rtl/>
+          <w:lang w:bidi="fa-IR"/>
+        </w:rPr>
+      </w:pPr>
+      <w:r>
+        <w:rPr>
+          <w:rFonts w:ascii="Hepta Slab" w:hAnsi="Hepta Slab" w:cs="B Lotus"/>
+          <w:sz w:val="32"/>
+          <w:szCs w:val="32"/>
+          <w:lang w:bidi="fa-IR"/>
+        </w:rPr>
+        <w:t>Boosting</w:t>
+      </w:r>
+      <w:r>
+        <w:rPr>
+          <w:rFonts w:ascii="Hepta Slab" w:hAnsi="Hepta Slab" w:cs="B Lotus" w:hint="cs"/>
+          <w:sz w:val="32"/>
+          <w:szCs w:val="32"/>
+          <w:rtl/>
+          <w:lang w:bidi="fa-IR"/>
+        </w:rPr>
+        <w:t xml:space="preserve"> ادعا میکند که میتواند با ترکیب </w:t>
+      </w:r>
+      <w:r>
+        <w:rPr>
+          <w:rFonts w:ascii="Hepta Slab" w:hAnsi="Hepta Slab" w:cs="B Lotus"/>
+          <w:sz w:val="32"/>
+          <w:szCs w:val="32"/>
+          <w:lang w:bidi="fa-IR"/>
+        </w:rPr>
+        <w:t>weak learner</w:t>
+      </w:r>
+      <w:r>
+        <w:rPr>
+          <w:rFonts w:ascii="Hepta Slab" w:hAnsi="Hepta Slab" w:cs="B Lotus" w:hint="cs"/>
+          <w:sz w:val="32"/>
+          <w:szCs w:val="32"/>
+          <w:rtl/>
+          <w:lang w:bidi="fa-IR"/>
+        </w:rPr>
+        <w:t xml:space="preserve"> ها خروجی خوبی تولید کند. </w:t>
+      </w:r>
+      <w:r>
+        <w:rPr>
+          <w:rFonts w:ascii="Hepta Slab" w:hAnsi="Hepta Slab" w:cs="B Lotus" w:hint="cs"/>
+          <w:sz w:val="32"/>
+          <w:szCs w:val="32"/>
+          <w:rtl/>
+          <w:lang w:bidi="fa-IR"/>
+        </w:rPr>
+        <w:t xml:space="preserve">این دیدگاه طراحی شده است تا </w:t>
+      </w:r>
+      <w:r>
+        <w:rPr>
+          <w:rFonts w:ascii="Hepta Slab" w:hAnsi="Hepta Slab" w:cs="B Lotus"/>
+          <w:sz w:val="32"/>
+          <w:szCs w:val="32"/>
+          <w:lang w:bidi="fa-IR"/>
+        </w:rPr>
+        <w:t>bias</w:t>
+      </w:r>
+      <w:r>
+        <w:rPr>
+          <w:rFonts w:ascii="Hepta Slab" w:hAnsi="Hepta Slab" w:cs="B Lotus" w:hint="cs"/>
+          <w:sz w:val="32"/>
+          <w:szCs w:val="32"/>
+          <w:rtl/>
+          <w:lang w:bidi="fa-IR"/>
+        </w:rPr>
+        <w:t xml:space="preserve"> کاهش دهد. این دیدگاه یک دنباله ای از مدل های آموزشی میسازد و هر مدل روی بخشی تمرکز میکند که مدل قبلی در آن حوزه ضعف </w:t>
+      </w:r>
+      <w:r>
+        <w:rPr>
+          <w:rFonts w:ascii="Hepta Slab" w:hAnsi="Hepta Slab" w:cs="B Lotus" w:hint="cs"/>
+          <w:sz w:val="32"/>
+          <w:szCs w:val="32"/>
+          <w:rtl/>
+          <w:lang w:bidi="fa-IR"/>
+        </w:rPr>
+        <w:t xml:space="preserve">داشت. </w:t>
+      </w:r>
+      <w:r>
+        <w:rPr>
+          <w:rFonts w:ascii="Hepta Slab" w:hAnsi="Hepta Slab" w:cs="B Lotus" w:hint="cs"/>
+          <w:sz w:val="32"/>
+          <w:szCs w:val="32"/>
+          <w:rtl/>
+          <w:lang w:bidi="fa-IR"/>
+        </w:rPr>
+        <w:t xml:space="preserve">این رویکرد باعث میشود که مدل به آرامی دقت بالاتری بدست بیاورد و الگو های پیچیده را تری پیدا بکند. </w:t>
+      </w:r>
+    </w:p>
+    <w:p>
+      <w:pPr>
+        <w:bidi/>
+        <w:jc w:val="both"/>
+        <w:rPr>
+          <w:rFonts w:ascii="Hepta Slab" w:hAnsi="Hepta Slab" w:cs="B Lotus"/>
+          <w:sz w:val="32"/>
+          <w:szCs w:val="32"/>
+          <w:rtl/>
+          <w:lang w:bidi="fa-IR"/>
+        </w:rPr>
+      </w:pPr>
+      <w:r>
+        <w:rPr>
+          <w:rFonts w:ascii="Hepta Slab" w:hAnsi="Hepta Slab" w:cs="B Lotus" w:hint="cs"/>
+          <w:sz w:val="32"/>
+          <w:szCs w:val="32"/>
+          <w:rtl/>
+          <w:lang w:bidi="fa-IR"/>
+        </w:rPr>
+        <w:t xml:space="preserve">در حالی که </w:t>
+      </w:r>
+      <w:r>
+        <w:rPr>
+          <w:rFonts w:ascii="Hepta Slab" w:hAnsi="Hepta Slab" w:cs="B Lotus"/>
+          <w:sz w:val="32"/>
+          <w:szCs w:val="32"/>
+          <w:lang w:bidi="fa-IR"/>
+        </w:rPr>
+        <w:t>bagging</w:t>
+      </w:r>
+      <w:r>
+        <w:rPr>
+          <w:rFonts w:ascii="Hepta Slab" w:hAnsi="Hepta Slab" w:cs="B Lotus" w:hint="cs"/>
+          <w:sz w:val="32"/>
+          <w:szCs w:val="32"/>
+          <w:rtl/>
+          <w:lang w:bidi="fa-IR"/>
+        </w:rPr>
+        <w:t xml:space="preserve"> برای کاهش واریانس استفاده میشود اما شاید در کاهش </w:t>
+      </w:r>
+      <w:r>
+        <w:rPr>
+          <w:rFonts w:ascii="Hepta Slab" w:hAnsi="Hepta Slab" w:cs="B Lotus"/>
+          <w:sz w:val="32"/>
+          <w:szCs w:val="32"/>
+          <w:lang w:bidi="fa-IR"/>
+        </w:rPr>
+        <w:t>bias</w:t>
+      </w:r>
+      <w:r>
+        <w:rPr>
+          <w:rFonts w:ascii="Hepta Slab" w:hAnsi="Hepta Slab" w:cs="B Lotus" w:hint="cs"/>
+          <w:sz w:val="32"/>
+          <w:szCs w:val="32"/>
+          <w:rtl/>
+          <w:lang w:bidi="fa-IR"/>
+        </w:rPr>
+        <w:t xml:space="preserve"> موفق نباشد بخصوص وقتی که مدل های پایه </w:t>
+      </w:r>
+      <w:r>
+        <w:rPr>
+          <w:rFonts w:ascii="Hepta Slab" w:hAnsi="Hepta Slab" w:cs="B Lotus"/>
+          <w:sz w:val="32"/>
+          <w:szCs w:val="32"/>
+          <w:lang w:bidi="fa-IR"/>
+        </w:rPr>
+        <w:t>(base learners)</w:t>
+      </w:r>
+      <w:r>
+        <w:rPr>
+          <w:rFonts w:ascii="Hepta Slab" w:hAnsi="Hepta Slab" w:cs="B Lotus" w:hint="cs"/>
+          <w:sz w:val="32"/>
+          <w:szCs w:val="32"/>
+          <w:rtl/>
+          <w:lang w:bidi="fa-IR"/>
+        </w:rPr>
+        <w:t xml:space="preserve"> از قبل پیچیده باشند. </w:t>
+      </w:r>
+      <w:r>
+        <w:rPr>
+          <w:rFonts w:ascii="Hepta Slab" w:hAnsi="Hepta Slab" w:cs="B Lotus" w:hint="cs"/>
+          <w:sz w:val="32"/>
+          <w:szCs w:val="32"/>
+          <w:rtl/>
+          <w:lang w:bidi="fa-IR"/>
+        </w:rPr>
+        <w:t xml:space="preserve">اما </w:t>
+      </w:r>
+      <w:r>
+        <w:rPr>
+          <w:rFonts w:ascii="Hepta Slab" w:hAnsi="Hepta Slab" w:cs="B Lotus"/>
+          <w:sz w:val="32"/>
+          <w:szCs w:val="32"/>
+          <w:lang w:bidi="fa-IR"/>
+        </w:rPr>
+        <w:t>boos</w:t>
+      </w:r>
+      <w:r>
+        <w:rPr>
+          <w:rFonts w:ascii="Hepta Slab" w:hAnsi="Hepta Slab" w:cs="B Lotus"/>
+          <w:sz w:val="32"/>
+          <w:szCs w:val="32"/>
+          <w:lang w:bidi="fa-IR"/>
+        </w:rPr>
+        <w:t>ting</w:t>
+      </w:r>
+      <w:r>
+        <w:rPr>
+          <w:rFonts w:ascii="Hepta Slab" w:hAnsi="Hepta Slab" w:cs="B Lotus" w:hint="cs"/>
+          <w:sz w:val="32"/>
+          <w:szCs w:val="32"/>
+          <w:rtl/>
+          <w:lang w:bidi="fa-IR"/>
+        </w:rPr>
+        <w:t xml:space="preserve"> ادعا میکند که میتواند </w:t>
+      </w:r>
+      <w:r>
+        <w:rPr>
+          <w:rFonts w:ascii="Hepta Slab" w:hAnsi="Hepta Slab" w:cs="B Lotus"/>
+          <w:sz w:val="32"/>
+          <w:szCs w:val="32"/>
+          <w:lang w:bidi="fa-IR"/>
+        </w:rPr>
+        <w:t>bias</w:t>
+      </w:r>
+      <w:r>
+        <w:rPr>
+          <w:rFonts w:ascii="Hepta Slab" w:hAnsi="Hepta Slab" w:cs="B Lotus" w:hint="cs"/>
+          <w:sz w:val="32"/>
+          <w:szCs w:val="32"/>
+          <w:rtl/>
+          <w:lang w:bidi="fa-IR"/>
+        </w:rPr>
+        <w:t xml:space="preserve"> را کاهش بدهد بخصوص وقتی که دلیل خطای زیاد ما </w:t>
+      </w:r>
+      <w:r>
+        <w:rPr>
+          <w:rFonts w:ascii="Hepta Slab" w:hAnsi="Hepta Slab" w:cs="B Lotus"/>
+          <w:sz w:val="32"/>
+          <w:szCs w:val="32"/>
+          <w:lang w:bidi="fa-IR"/>
+        </w:rPr>
+        <w:t>bias</w:t>
+      </w:r>
+      <w:r>
+        <w:rPr>
+          <w:rFonts w:ascii="Hepta Slab" w:hAnsi="Hepta Slab" w:cs="B Lotus" w:hint="cs"/>
+          <w:sz w:val="32"/>
+          <w:szCs w:val="32"/>
+          <w:rtl/>
+          <w:lang w:bidi="fa-IR"/>
+        </w:rPr>
+        <w:t xml:space="preserve"> باشد. </w:t>
+      </w:r>
+    </w:p>
+    <w:p>
+      <w:pPr>
+        <w:bidi/>
+        <w:jc w:val="both"/>
+        <w:rPr>
+          <w:rFonts w:ascii="Hepta Slab" w:hAnsi="Hepta Slab" w:cs="B Lotus"/>
+          <w:sz w:val="32"/>
+          <w:szCs w:val="32"/>
+          <w:rtl/>
+          <w:lang w:bidi="fa-IR"/>
+        </w:rPr>
+      </w:pPr>
+      <w:r>
+        <w:rPr>
+          <w:rFonts w:ascii="Hepta Slab" w:hAnsi="Hepta Slab" w:cs="B Lotus"/>
+          <w:sz w:val="32"/>
+          <w:szCs w:val="32"/>
+          <w:lang w:bidi="fa-IR"/>
+        </w:rPr>
+        <w:t>Boosting</w:t>
+      </w:r>
+      <w:r>
+        <w:rPr>
+          <w:rFonts w:ascii="Hepta Slab" w:hAnsi="Hepta Slab" w:cs="B Lotus" w:hint="cs"/>
+          <w:sz w:val="32"/>
+          <w:szCs w:val="32"/>
+          <w:rtl/>
+          <w:lang w:bidi="fa-IR"/>
+        </w:rPr>
+        <w:t xml:space="preserve"> رویکرد یادگیری تطبیقی را ارائه میکند که باعث میشود که وزن بیشتری به داده های اشتباه کلاس بندی شده </w:t>
+      </w:r>
+      <w:r>
+        <w:rPr>
+          <w:rFonts w:ascii="Hepta Slab" w:hAnsi="Hepta Slab" w:cs="B Lotus"/>
+          <w:sz w:val="32"/>
+          <w:szCs w:val="32"/>
+          <w:lang w:bidi="fa-IR"/>
+        </w:rPr>
+        <w:t>(misclassified)</w:t>
+      </w:r>
+      <w:r>
+        <w:rPr>
+          <w:rFonts w:ascii="Hepta Slab" w:hAnsi="Hepta Slab" w:cs="B Lotus" w:hint="cs"/>
+          <w:sz w:val="32"/>
+          <w:szCs w:val="32"/>
+          <w:rtl/>
+          <w:lang w:bidi="fa-IR"/>
+        </w:rPr>
+        <w:t xml:space="preserve"> در هر دور داده شود، با این شیوه </w:t>
+      </w:r>
+      <w:r>
+        <w:rPr>
+          <w:rFonts w:ascii="Hepta Slab" w:hAnsi="Hepta Slab" w:cs="B Lotus"/>
+          <w:sz w:val="32"/>
+          <w:szCs w:val="32"/>
+          <w:lang w:bidi="fa-IR"/>
+        </w:rPr>
+        <w:t>boosting</w:t>
+      </w:r>
+      <w:r>
+        <w:rPr>
+          <w:rFonts w:ascii="Hepta Slab" w:hAnsi="Hepta Slab" w:cs="B Lotus" w:hint="cs"/>
+          <w:sz w:val="32"/>
+          <w:szCs w:val="32"/>
+          <w:rtl/>
+          <w:lang w:bidi="fa-IR"/>
+        </w:rPr>
+        <w:t xml:space="preserve"> مدل های بعدی را مجبور میکند که توجه بیشتری به این داده های اشتباه داشته باشد و یادگیری موثر تری نسبت به اشتباه مدل های قبلی داشته باشد. </w:t>
+      </w:r>
+    </w:p>
+    <w:p>
+      <w:pPr>
+        <w:bidi/>
+        <w:jc w:val="both"/>
+        <w:rPr>
+          <w:rFonts w:ascii="Hepta Slab" w:hAnsi="Hepta Slab" w:cs="B Lotus"/>
+          <w:sz w:val="32"/>
+          <w:szCs w:val="32"/>
+          <w:rtl/>
+          <w:lang w:bidi="fa-IR"/>
+        </w:rPr>
+      </w:pPr>
+      <w:r>
+        <w:rPr>
+          <w:rFonts w:ascii="Hepta Slab" w:hAnsi="Hepta Slab" w:cs="B Lotus" w:hint="cs"/>
+          <w:sz w:val="32"/>
+          <w:szCs w:val="32"/>
+          <w:rtl/>
+          <w:lang w:bidi="fa-IR"/>
+        </w:rPr>
+        <w:t xml:space="preserve">عکس زیر به صورت دقیق میتواند فرق میان </w:t>
+      </w:r>
+      <w:r>
+        <w:rPr>
+          <w:rFonts w:ascii="Hepta Slab" w:hAnsi="Hepta Slab" w:cs="B Lotus"/>
+          <w:sz w:val="32"/>
+          <w:szCs w:val="32"/>
+          <w:lang w:bidi="fa-IR"/>
+        </w:rPr>
+        <w:t>boosting</w:t>
+      </w:r>
+      <w:r>
+        <w:rPr>
+          <w:rFonts w:ascii="Hepta Slab" w:hAnsi="Hepta Slab" w:cs="B Lotus" w:hint="cs"/>
+          <w:sz w:val="32"/>
+          <w:szCs w:val="32"/>
+          <w:rtl/>
+          <w:lang w:bidi="fa-IR"/>
+        </w:rPr>
+        <w:t xml:space="preserve"> و </w:t>
+      </w:r>
+      <w:r>
+        <w:rPr>
+          <w:rFonts w:ascii="Hepta Slab" w:hAnsi="Hepta Slab" w:cs="B Lotus"/>
+          <w:sz w:val="32"/>
+          <w:szCs w:val="32"/>
+          <w:lang w:bidi="fa-IR"/>
+        </w:rPr>
+        <w:t>bagging</w:t>
+      </w:r>
+      <w:r>
+        <w:rPr>
+          <w:rFonts w:ascii="Hepta Slab" w:hAnsi="Hepta Slab" w:cs="B Lotus" w:hint="cs"/>
+          <w:sz w:val="32"/>
+          <w:szCs w:val="32"/>
+          <w:rtl/>
+          <w:lang w:bidi="fa-IR"/>
+        </w:rPr>
+        <w:t xml:space="preserve"> را به نمایش بگذارد:</w:t>
+      </w:r>
+    </w:p>
+    <w:p>
+      <w:pPr>
+        <w:bidi/>
+        <w:jc w:val="center"/>
+        <w:rPr>
+          <w:rFonts w:ascii="Hepta Slab" w:hAnsi="Hepta Slab" w:cs="B Lotus"/>
+          <w:sz w:val="32"/>
+          <w:szCs w:val="32"/>
+          <w:lang w:bidi="fa-IR"/>
+        </w:rPr>
+      </w:pPr>
+      <w:r>
+        <w:rPr>
+          <w:rFonts w:ascii="Hepta Slab" w:hAnsi="Hepta Slab" w:cs="B Lotus"/>
+          <w:noProof/>
+          <w:sz w:val="32"/>
+          <w:szCs w:val="32"/>
+          <w:lang w:bidi="fa-IR"/>
+        </w:rPr>
+        <w:lastRenderedPageBreak/>
+        <w:drawing>
+          <wp:inline distT="0" distB="0" distL="0" distR="0" wp14:anchorId="41462073" wp14:editId="2245F063">
+            <wp:extent cx="2861945" cy="1600200"/>
+            <wp:effectExtent l="0" t="0" r="0" b="0"/>
+            <wp:docPr id="1724563716" name="Picture 2"/>
+            <wp:cNvGraphicFramePr>
+              <a:graphicFrameLocks xmlns:a="http://schemas.openxmlformats.org/drawingml/2006/main" noChangeAspect="1"/>
+            </wp:cNvGraphicFramePr>
+            <a:graphic xmlns:a="http://schemas.openxmlformats.org/drawingml/2006/main">
+              <a:graphicData uri="http://schemas.openxmlformats.org/drawingml/2006/picture">
+                <pic:pic xmlns:pic="http://schemas.openxmlformats.org/drawingml/2006/picture">
+                  <pic:nvPicPr>
+                    <pic:cNvPr id="0" name="Picture 2"/>
+                    <pic:cNvPicPr>
+                      <a:picLocks noChangeAspect="1" noChangeArrowheads="1"/>
+                    </pic:cNvPicPr>
+                  </pic:nvPicPr>
+                  <pic:blipFill>
+                    <a:blip r:embed="rId6">
+                      <a:extLst>
+                        <a:ext uri="{28A0092B-C50C-407E-A947-70E740481C1C}">
+                          <a14:useLocalDpi xmlns:a14="http://schemas.microsoft.com/office/drawing/2010/main" val="0"/>
+                        </a:ext>
+                      </a:extLst>
+                    </a:blip>
+                    <a:srcRect/>
+                    <a:stretch>
+                      <a:fillRect/>
+                    </a:stretch>
+                  </pic:blipFill>
+                  <pic:spPr bwMode="auto">
+                    <a:xfrm>
+                      <a:off x="0" y="0"/>
+                      <a:ext cx="2861945" cy="1600200"/>
+                    </a:xfrm>
+                    <a:prstGeom prst="rect">
+                      <a:avLst/>
+                    </a:prstGeom>
+                    <a:noFill/>
+                    <a:ln>
+                      <a:noFill/>
+                    </a:ln>
+                  </pic:spPr>
+                </pic:pic>
+              </a:graphicData>
+            </a:graphic>
+          </wp:inline>
+        </w:drawing>
+      </w:r>
+    </w:p>
+    <w:p>
+      <w:pPr>
+        <w:bidi/>
+        <w:jc w:val="both"/>
+        <w:rPr>
+          <w:rFonts w:ascii="Hepta Slab" w:hAnsi="Hepta Slab" w:cs="B Lotus"/>
+          <w:sz w:val="32"/>
+          <w:szCs w:val="32"/>
+          <w:rtl/>
+          <w:lang w:bidi="fa-IR"/>
+        </w:rPr>
+      </w:pPr>
+      <w:r>
+        <w:rPr>
+          <w:rFonts w:ascii="Hepta Slab" w:hAnsi="Hepta Slab" w:cs="B Lotus" w:hint="cs"/>
+          <w:sz w:val="32"/>
+          <w:szCs w:val="32"/>
+          <w:rtl/>
+          <w:lang w:bidi="fa-IR"/>
+        </w:rPr>
+        <w:t xml:space="preserve">در </w:t>
+      </w:r>
+      <w:r>
+        <w:rPr>
+          <w:rFonts w:ascii="Hepta Slab" w:hAnsi="Hepta Slab" w:cs="B Lotus"/>
+          <w:sz w:val="32"/>
+          <w:szCs w:val="32"/>
+          <w:lang w:bidi="fa-IR"/>
+        </w:rPr>
+        <w:t>boosting</w:t>
+      </w:r>
+      <w:r>
+        <w:rPr>
+          <w:rFonts w:ascii="Hepta Slab" w:hAnsi="Hepta Slab" w:cs="B Lotus" w:hint="cs"/>
+          <w:sz w:val="32"/>
+          <w:szCs w:val="32"/>
+          <w:rtl/>
+          <w:lang w:bidi="fa-IR"/>
+        </w:rPr>
+        <w:t xml:space="preserve"> ما دنباله ای از مدل ها را داریم برخلاف </w:t>
+      </w:r>
+      <w:r>
+        <w:rPr>
+          <w:rFonts w:ascii="Hepta Slab" w:hAnsi="Hepta Slab" w:cs="B Lotus"/>
+          <w:sz w:val="32"/>
+          <w:szCs w:val="32"/>
+          <w:lang w:bidi="fa-IR"/>
+        </w:rPr>
+        <w:t>bagging</w:t>
+      </w:r>
+      <w:r>
+        <w:rPr>
+          <w:rFonts w:ascii="Hepta Slab" w:hAnsi="Hepta Slab" w:cs="B Lotus" w:hint="cs"/>
+          <w:sz w:val="32"/>
+          <w:szCs w:val="32"/>
+          <w:rtl/>
+          <w:lang w:bidi="fa-IR"/>
+        </w:rPr>
+        <w:t xml:space="preserve"> که به صورت موازی و مستقل از هم مدل ها را آموزش میداد. در این رویکرد ما داده های اشتباه دسته بندی وزن بیشتری خواهیم داد. در شروع وزن همه به یک اندازه است. این رویکرد نسبت به خطا حساس است و مدل های بعدی را سعی میکند به اشتباهات مدل های قبلی متمرکز کند. </w:t>
+      </w:r>
+      <w:r>
+        <w:rPr>
+          <w:rFonts w:ascii="Hepta Slab" w:hAnsi="Hepta Slab" w:cs="B Lotus" w:hint="cs"/>
+          <w:sz w:val="32"/>
+          <w:szCs w:val="32"/>
+          <w:rtl/>
+          <w:lang w:bidi="fa-IR"/>
+        </w:rPr>
+        <w:t xml:space="preserve">پس به طور کلی مدل های </w:t>
+      </w:r>
+      <w:r>
+        <w:rPr>
+          <w:rFonts w:ascii="Hepta Slab" w:hAnsi="Hepta Slab" w:cs="B Lotus"/>
+          <w:sz w:val="32"/>
+          <w:szCs w:val="32"/>
+          <w:lang w:bidi="fa-IR"/>
+        </w:rPr>
+        <w:t>weak learner</w:t>
+      </w:r>
+      <w:r>
+        <w:rPr>
+          <w:rFonts w:ascii="Hepta Slab" w:hAnsi="Hepta Slab" w:cs="B Lotus" w:hint="cs"/>
+          <w:sz w:val="32"/>
+          <w:szCs w:val="32"/>
+          <w:rtl/>
+          <w:lang w:bidi="fa-IR"/>
+        </w:rPr>
+        <w:t xml:space="preserve"> را ترکیب میکند تا یک </w:t>
+      </w:r>
+      <w:r>
+        <w:rPr>
+          <w:rFonts w:ascii="Hepta Slab" w:hAnsi="Hepta Slab" w:cs="B Lotus"/>
+          <w:sz w:val="32"/>
+          <w:szCs w:val="32"/>
+          <w:lang w:bidi="fa-IR"/>
+        </w:rPr>
+        <w:t>strong learner</w:t>
+      </w:r>
+      <w:r>
+        <w:rPr>
+          <w:rFonts w:ascii="Hepta Slab" w:hAnsi="Hepta Slab" w:cs="B Lotus" w:hint="cs"/>
+          <w:sz w:val="32"/>
+          <w:szCs w:val="32"/>
+          <w:rtl/>
+          <w:lang w:bidi="fa-IR"/>
+        </w:rPr>
+        <w:t xml:space="preserve"> بسازد، باعث کاهش </w:t>
+      </w:r>
+      <w:r>
+        <w:rPr>
+          <w:rFonts w:ascii="Hepta Slab" w:hAnsi="Hepta Slab" w:cs="B Lotus"/>
+          <w:sz w:val="32"/>
+          <w:szCs w:val="32"/>
+          <w:lang w:bidi="fa-IR"/>
+        </w:rPr>
+        <w:t>bias</w:t>
+      </w:r>
+      <w:r>
+        <w:rPr>
+          <w:rFonts w:ascii="Hepta Slab" w:hAnsi="Hepta Slab" w:cs="B Lotus" w:hint="cs"/>
+          <w:sz w:val="32"/>
+          <w:szCs w:val="32"/>
+          <w:rtl/>
+          <w:lang w:bidi="fa-IR"/>
+        </w:rPr>
+        <w:t xml:space="preserve"> میشود و نسبت به داده های پیچیده و سخت تطبیق پیدا میکند. </w:t>
+      </w:r>
+      <w:proofErr w:type="spellStart"/>
+      <w:r>
+        <w:rPr>
+          <w:rFonts w:ascii="Hepta Slab" w:hAnsi="Hepta Slab" w:cs="B Lotus"/>
+          <w:sz w:val="32"/>
+          <w:szCs w:val="32"/>
+          <w:lang w:bidi="fa-IR"/>
+        </w:rPr>
+        <w:t>XGBoost</w:t>
+      </w:r>
+      <w:proofErr w:type="spellEnd"/>
+      <w:r>
+        <w:rPr>
+          <w:rFonts w:ascii="Hepta Slab" w:hAnsi="Hepta Slab" w:cs="B Lotus" w:hint="cs"/>
+          <w:sz w:val="32"/>
+          <w:szCs w:val="32"/>
+          <w:rtl/>
+          <w:lang w:bidi="fa-IR"/>
+        </w:rPr>
+        <w:t xml:space="preserve"> نمونه ای از این الگوریتم ها خواهد بود. </w:t>
+      </w:r>
+    </w:p>
+    <w:p>
+      <w:pPr>
+        <w:bidi/>
+        <w:jc w:val="both"/>
+        <w:rPr>
+          <w:rFonts w:ascii="Hepta Slab" w:hAnsi="Hepta Slab" w:cs="B Lotus"/>
+          <w:sz w:val="32"/>
+          <w:szCs w:val="32"/>
+          <w:rtl/>
+          <w:lang w:bidi="fa-IR"/>
+        </w:rPr>
+      </w:pPr>
+      <w:r>
+        <w:rPr>
+          <w:rFonts w:ascii="Hepta Slab" w:hAnsi="Hepta Slab" w:cs="B Lotus" w:hint="cs"/>
+          <w:sz w:val="32"/>
+          <w:szCs w:val="32"/>
+          <w:rtl/>
+          <w:lang w:bidi="fa-IR"/>
+        </w:rPr>
+        <w:t>سوال 5</w:t>
+      </w:r>
+    </w:p>
+    <w:p>
+      <w:pPr>
+        <w:bidi/>
+        <w:jc w:val="both"/>
+        <w:rPr>
+          <w:rFonts w:ascii="Hepta Slab" w:hAnsi="Hepta Slab" w:cs="B Lotus"/>
+          <w:sz w:val="32"/>
+          <w:szCs w:val="32"/>
+          <w:rtl/>
+          <w:lang w:bidi="fa-IR"/>
+        </w:rPr>
+      </w:pPr>
+    </w:p>
+    <w:p>
+      <w:pPr>
+        <w:bidi/>
+        <w:jc w:val="both"/>
+        <w:rPr>
+          <w:rFonts w:ascii="Hepta Slab" w:hAnsi="Hepta Slab" w:cs="B Lotus"/>
+          <w:sz w:val="32"/>
+          <w:szCs w:val="32"/>
+          <w:rtl/>
+          <w:lang w:bidi="fa-IR"/>
+        </w:rPr>
+      </w:pPr>
+    </w:p>
+    <w:p>
+      <w:pPr>
+        <w:bidi/>
+        <w:jc w:val="both"/>
+        <w:rPr>
+          <w:rFonts w:ascii="Hepta Slab" w:hAnsi="Hepta Slab" w:cs="B Lotus"/>
+          <w:sz w:val="32"/>
+          <w:szCs w:val="32"/>
+          <w:lang w:bidi="fa-IR"/>
+        </w:rPr>
+      </w:pPr>
+    </w:p>
+    <w:p>
+      <w:pPr>
+        <w:bidi/>
+        <w:jc w:val="both"/>
+        <w:rPr>
+          <w:rFonts w:ascii="Hepta Slab" w:hAnsi="Hepta Slab" w:cs="B Lotus"/>
           <w:sz w:val="32"/>
           <w:szCs w:val="32"/>
           <w:rtl/>
@@ -1481,7 +2409,7 @@
 </file>
 
 <file path=word/styles.xml><?xml version="1.0" encoding="utf-8"?>
-<w:styles xmlns:mc="http://schemas.openxmlformats.org/markup-compatibility/2006" xmlns:r="http://schemas.openxmlformats.org/officeDocument/2006/relationships" xmlns:w="http://schemas.openxmlformats.org/wordprocessingml/2006/main" xmlns:w14="http://schemas.microsoft.com/office/word/2010/wordml" xmlns:w15="http://schemas.microsoft.com/office/word/2012/wordml" xmlns:w16cex="http://schemas.microsoft.com/office/word/2018/wordml/cex" xmlns:w16cid="http://schemas.microsoft.com/office/word/2016/wordml/cid" xmlns:w16="http://schemas.microsoft.com/office/word/2018/wordml" xmlns:w16du="http://schemas.microsoft.com/office/word/2023/wordml/word16du" xmlns:w16sdtdh="http://schemas.microsoft.com/office/word/2020/wordml/sdtdatahash" xmlns:w16se="http://schemas.microsoft.com/office/word/2015/wordml/symex" mc:Ignorable="w14 w15 w16se w16cid w16 w16cex w16sdtdh w16du">
+<w:styles xmlns:mc="http://schemas.openxmlformats.org/markup-compatibility/2006" xmlns:r="http://schemas.openxmlformats.org/officeDocument/2006/relationships" xmlns:w="http://schemas.openxmlformats.org/wordprocessingml/2006/main" xmlns:w14="http://schemas.microsoft.com/office/word/2010/wordml" xmlns:w15="http://schemas.microsoft.com/office/word/2012/wordml" xmlns:w16cex="http://schemas.microsoft.com/office/word/2018/wordml/cex" xmlns:w16cid="http://schemas.microsoft.com/office/word/2016/wordml/cid" xmlns:w16="http://schemas.microsoft.com/office/word/2018/wordml" xmlns:w16du="http://schemas.microsoft.com/office/word/2023/wordml/word16du" xmlns:w16sdtdh="http://schemas.microsoft.com/office/word/2020/wordml/sdtdatahash" xmlns:w16sdtfl="http://schemas.microsoft.com/office/word/2024/wordml/sdtformatlock" xmlns:w16se="http://schemas.microsoft.com/office/word/2015/wordml/symex" mc:Ignorable="w14 w15 w16se w16cid w16 w16cex w16sdtdh w16sdtfl w16du">
   <w:docDefaults>
     <w:rPrDefault>
       <w:rPr>

</xml_diff>

<commit_message>
[ADD] homework 11th of ML added.
</commit_message>
<xml_diff>
--- a/Machine Learning/homeworks/ML1403_HW11_EL_4033904504.docx
+++ b/Machine Learning/homeworks/ML1403_HW11_EL_4033904504.docx
@@ -286,395 +286,6 @@
     <w:p>
       <w:pPr>
         <w:shd w:val="clear" w:color="auto" w:fill="800080"/>
-        <w:bidi/>
-        <w:jc w:val="center"/>
-        <w:rPr>
-          <w:rFonts w:ascii="Hepta Slab" w:hAnsi="Hepta Slab" w:cs="B Lotus"/>
-          <w:b/>
-          <w:bCs/>
-          <w:sz w:val="40"/>
-          <w:szCs w:val="40"/>
-          <w:rtl/>
-          <w:lang w:bidi="fa-IR"/>
-        </w:rPr>
-      </w:pPr>
-      <w:r>
-        <w:rPr>
-          <w:rFonts w:ascii="Hepta Slab" w:hAnsi="Hepta Slab" w:cs="B Lotus" w:hint="cs"/>
-          <w:b/>
-          <w:bCs/>
-          <w:sz w:val="40"/>
-          <w:szCs w:val="40"/>
-          <w:rtl/>
-          <w:lang w:bidi="fa-IR"/>
-        </w:rPr>
-        <w:lastRenderedPageBreak/>
-        <w:t>سوال 1</w:t>
-      </w:r>
-    </w:p>
-    <w:p>
-      <w:pPr>
-        <w:bidi/>
-        <w:jc w:val="both"/>
-        <w:rPr>
-          <w:rFonts w:ascii="Hepta Slab" w:hAnsi="Hepta Slab" w:cs="B Lotus"/>
-          <w:sz w:val="32"/>
-          <w:szCs w:val="32"/>
-          <w:rtl/>
-          <w:lang w:bidi="fa-IR"/>
-        </w:rPr>
-      </w:pPr>
-      <w:r>
-        <w:rPr>
-          <w:rFonts w:ascii="Hepta Slab" w:hAnsi="Hepta Slab" w:cs="B Lotus" w:hint="cs"/>
-          <w:sz w:val="32"/>
-          <w:szCs w:val="32"/>
-          <w:rtl/>
-          <w:lang w:bidi="fa-IR"/>
-        </w:rPr>
-        <w:t xml:space="preserve">یادگیری تجمعی یک رویکردی است که با چندین مدل که اصطلاحا به آنها </w:t>
-      </w:r>
-      <w:r>
-        <w:rPr>
-          <w:rFonts w:ascii="Hepta Slab" w:hAnsi="Hepta Slab" w:cs="B Lotus"/>
-          <w:sz w:val="32"/>
-          <w:szCs w:val="32"/>
-          <w:lang w:bidi="fa-IR"/>
-        </w:rPr>
-        <w:t>weak learner</w:t>
-      </w:r>
-      <w:r>
-        <w:rPr>
-          <w:rFonts w:ascii="Hepta Slab" w:hAnsi="Hepta Slab" w:cs="B Lotus" w:hint="cs"/>
-          <w:sz w:val="32"/>
-          <w:szCs w:val="32"/>
-          <w:rtl/>
-          <w:lang w:bidi="fa-IR"/>
-        </w:rPr>
-        <w:t xml:space="preserve"> یا </w:t>
-      </w:r>
-      <w:r>
-        <w:rPr>
-          <w:rFonts w:ascii="Hepta Slab" w:hAnsi="Hepta Slab" w:cs="B Lotus"/>
-          <w:sz w:val="32"/>
-          <w:szCs w:val="32"/>
-          <w:lang w:bidi="fa-IR"/>
-        </w:rPr>
-        <w:t>base model</w:t>
-      </w:r>
-      <w:r>
-        <w:rPr>
-          <w:rFonts w:ascii="Hepta Slab" w:hAnsi="Hepta Slab" w:cs="B Lotus" w:hint="cs"/>
-          <w:sz w:val="32"/>
-          <w:szCs w:val="32"/>
-          <w:rtl/>
-          <w:lang w:bidi="fa-IR"/>
-        </w:rPr>
-        <w:t xml:space="preserve"> گفته میشود به نوعی با همدیگر ادغام شده اند برای حل یک مسئله خاص</w:t>
-      </w:r>
-      <w:r>
-        <w:rPr>
-          <w:rFonts w:ascii="Hepta Slab" w:hAnsi="Hepta Slab" w:cs="B Lotus" w:hint="cs"/>
-          <w:sz w:val="32"/>
-          <w:szCs w:val="32"/>
-          <w:rtl/>
-          <w:lang w:bidi="fa-IR"/>
-        </w:rPr>
-        <w:t>، استفاده از یادگیری تجمعی مزایای مختلفی دارد:</w:t>
-      </w:r>
-    </w:p>
-    <w:p>
-      <w:pPr>
-        <w:bidi/>
-        <w:jc w:val="both"/>
-        <w:rPr>
-          <w:rFonts w:ascii="Hepta Slab" w:hAnsi="Hepta Slab" w:cs="B Lotus"/>
-          <w:sz w:val="32"/>
-          <w:szCs w:val="32"/>
-          <w:rtl/>
-          <w:lang w:bidi="fa-IR"/>
-        </w:rPr>
-      </w:pPr>
-      <w:r>
-        <w:rPr>
-          <w:rFonts w:ascii="Hepta Slab" w:hAnsi="Hepta Slab" w:cs="B Lotus" w:hint="cs"/>
-          <w:sz w:val="32"/>
-          <w:szCs w:val="32"/>
-          <w:rtl/>
-          <w:lang w:bidi="fa-IR"/>
-        </w:rPr>
-        <w:t xml:space="preserve">کاهش </w:t>
-      </w:r>
-      <w:r>
-        <w:rPr>
-          <w:rFonts w:ascii="Hepta Slab" w:hAnsi="Hepta Slab" w:cs="B Lotus"/>
-          <w:sz w:val="32"/>
-          <w:szCs w:val="32"/>
-          <w:lang w:bidi="fa-IR"/>
-        </w:rPr>
-        <w:t>variance</w:t>
-      </w:r>
-      <w:r>
-        <w:rPr>
-          <w:rFonts w:ascii="Hepta Slab" w:hAnsi="Hepta Slab" w:cs="B Lotus" w:hint="cs"/>
-          <w:sz w:val="32"/>
-          <w:szCs w:val="32"/>
-          <w:rtl/>
-          <w:lang w:bidi="fa-IR"/>
-        </w:rPr>
-        <w:t xml:space="preserve"> (کاهش احتمال بیش پردازش):</w:t>
-      </w:r>
-    </w:p>
-    <w:p>
-      <w:pPr>
-        <w:bidi/>
-        <w:jc w:val="both"/>
-        <w:rPr>
-          <w:rFonts w:ascii="Hepta Slab" w:hAnsi="Hepta Slab" w:cs="B Lotus"/>
-          <w:sz w:val="32"/>
-          <w:szCs w:val="32"/>
-          <w:rtl/>
-          <w:lang w:bidi="fa-IR"/>
-        </w:rPr>
-      </w:pPr>
-      <w:r>
-        <w:rPr>
-          <w:rFonts w:ascii="Hepta Slab" w:hAnsi="Hepta Slab" w:cs="B Lotus" w:hint="cs"/>
-          <w:sz w:val="32"/>
-          <w:szCs w:val="32"/>
-          <w:rtl/>
-          <w:lang w:bidi="fa-IR"/>
-        </w:rPr>
-        <w:t xml:space="preserve">مدل های پیچیده به طور کلی مستعد </w:t>
-      </w:r>
-      <w:r>
-        <w:rPr>
-          <w:rFonts w:ascii="Hepta Slab" w:hAnsi="Hepta Slab" w:cs="B Lotus"/>
-          <w:sz w:val="32"/>
-          <w:szCs w:val="32"/>
-          <w:lang w:bidi="fa-IR"/>
-        </w:rPr>
-        <w:t>overfitting</w:t>
-      </w:r>
-      <w:r>
-        <w:rPr>
-          <w:rFonts w:ascii="Hepta Slab" w:hAnsi="Hepta Slab" w:cs="B Lotus" w:hint="cs"/>
-          <w:sz w:val="32"/>
-          <w:szCs w:val="32"/>
-          <w:rtl/>
-          <w:lang w:bidi="fa-IR"/>
-        </w:rPr>
-        <w:t xml:space="preserve"> هستند به این معنی که روی داده های آموزشی خیلی خوب هستند اما روی داده های از قبل دیده نشده ضعیف عمل میکنند. </w:t>
-      </w:r>
-    </w:p>
-    <w:p>
-      <w:pPr>
-        <w:bidi/>
-        <w:jc w:val="both"/>
-        <w:rPr>
-          <w:rFonts w:ascii="Hepta Slab" w:hAnsi="Hepta Slab" w:cs="B Lotus"/>
-          <w:sz w:val="32"/>
-          <w:szCs w:val="32"/>
-          <w:rtl/>
-          <w:lang w:bidi="fa-IR"/>
-        </w:rPr>
-      </w:pPr>
-      <w:r>
-        <w:rPr>
-          <w:rFonts w:ascii="Hepta Slab" w:hAnsi="Hepta Slab" w:cs="B Lotus" w:hint="cs"/>
-          <w:sz w:val="32"/>
-          <w:szCs w:val="32"/>
-          <w:rtl/>
-          <w:lang w:bidi="fa-IR"/>
-        </w:rPr>
-        <w:t xml:space="preserve">روش های جمعی مثل </w:t>
-      </w:r>
-      <w:r>
-        <w:rPr>
-          <w:rFonts w:ascii="Hepta Slab" w:hAnsi="Hepta Slab" w:cs="B Lotus"/>
-          <w:sz w:val="32"/>
-          <w:szCs w:val="32"/>
-          <w:lang w:bidi="fa-IR"/>
-        </w:rPr>
-        <w:t>bagging</w:t>
-      </w:r>
-      <w:r>
-        <w:rPr>
-          <w:rFonts w:ascii="Hepta Slab" w:hAnsi="Hepta Slab" w:cs="B Lotus" w:hint="cs"/>
-          <w:sz w:val="32"/>
-          <w:szCs w:val="32"/>
-          <w:rtl/>
-          <w:lang w:bidi="fa-IR"/>
-        </w:rPr>
-        <w:t xml:space="preserve"> میانگین پیشبینی از مدل های مختلف را که روی بخش های متفاوتی از </w:t>
-      </w:r>
-      <w:r>
-        <w:rPr>
-          <w:rFonts w:ascii="Hepta Slab" w:hAnsi="Hepta Slab" w:cs="B Lotus"/>
-          <w:sz w:val="32"/>
-          <w:szCs w:val="32"/>
-          <w:lang w:bidi="fa-IR"/>
-        </w:rPr>
-        <w:t>dataset</w:t>
-      </w:r>
-      <w:r>
-        <w:rPr>
-          <w:rFonts w:ascii="Hepta Slab" w:hAnsi="Hepta Slab" w:cs="B Lotus" w:hint="cs"/>
-          <w:sz w:val="32"/>
-          <w:szCs w:val="32"/>
-          <w:rtl/>
-          <w:lang w:bidi="fa-IR"/>
-        </w:rPr>
-        <w:t xml:space="preserve"> آموزش دیده اند میگیرد. این فرآیند میانگین گیری سبب میشود که </w:t>
-      </w:r>
-      <w:r>
-        <w:rPr>
-          <w:rFonts w:ascii="Hepta Slab" w:hAnsi="Hepta Slab" w:cs="B Lotus" w:hint="cs"/>
-          <w:sz w:val="32"/>
-          <w:szCs w:val="32"/>
-          <w:rtl/>
-          <w:lang w:bidi="fa-IR"/>
-        </w:rPr>
-        <w:t>خطای هر مدل کمتر شود و باعث میشود به طور کلی واریانس کاهش پیدا کند و مدل تعمیم پذیر خواهد بود.</w:t>
-      </w:r>
-    </w:p>
-    <w:p>
-      <w:pPr>
-        <w:bidi/>
-        <w:jc w:val="both"/>
-        <w:rPr>
-          <w:rFonts w:ascii="Hepta Slab" w:hAnsi="Hepta Slab" w:cs="B Lotus"/>
-          <w:sz w:val="32"/>
-          <w:szCs w:val="32"/>
-          <w:rtl/>
-          <w:lang w:bidi="fa-IR"/>
-        </w:rPr>
-      </w:pPr>
-      <w:r>
-        <w:rPr>
-          <w:rFonts w:ascii="Hepta Slab" w:hAnsi="Hepta Slab" w:cs="B Lotus" w:hint="cs"/>
-          <w:sz w:val="32"/>
-          <w:szCs w:val="32"/>
-          <w:rtl/>
-          <w:lang w:bidi="fa-IR"/>
-        </w:rPr>
-        <w:t xml:space="preserve">کاهش </w:t>
-      </w:r>
-      <w:r>
-        <w:rPr>
-          <w:rFonts w:ascii="Hepta Slab" w:hAnsi="Hepta Slab" w:cs="B Lotus"/>
-          <w:sz w:val="32"/>
-          <w:szCs w:val="32"/>
-          <w:lang w:bidi="fa-IR"/>
-        </w:rPr>
-        <w:t>bias</w:t>
-      </w:r>
-      <w:r>
-        <w:rPr>
-          <w:rFonts w:ascii="Hepta Slab" w:hAnsi="Hepta Slab" w:cs="B Lotus" w:hint="cs"/>
-          <w:sz w:val="32"/>
-          <w:szCs w:val="32"/>
-          <w:rtl/>
-          <w:lang w:bidi="fa-IR"/>
-        </w:rPr>
-        <w:t>:</w:t>
-      </w:r>
-    </w:p>
-    <w:p>
-      <w:pPr>
-        <w:bidi/>
-        <w:jc w:val="both"/>
-        <w:rPr>
-          <w:rFonts w:ascii="Hepta Slab" w:hAnsi="Hepta Slab" w:cs="B Lotus"/>
-          <w:sz w:val="32"/>
-          <w:szCs w:val="32"/>
-          <w:rtl/>
-          <w:lang w:bidi="fa-IR"/>
-        </w:rPr>
-      </w:pPr>
-      <w:r>
-        <w:rPr>
-          <w:rFonts w:ascii="Hepta Slab" w:hAnsi="Hepta Slab" w:cs="B Lotus" w:hint="cs"/>
-          <w:sz w:val="32"/>
-          <w:szCs w:val="32"/>
-          <w:rtl/>
-          <w:lang w:bidi="fa-IR"/>
-        </w:rPr>
-        <w:t xml:space="preserve">روش های جمعی مثل </w:t>
-      </w:r>
-      <w:r>
-        <w:rPr>
-          <w:rFonts w:ascii="Hepta Slab" w:hAnsi="Hepta Slab" w:cs="B Lotus"/>
-          <w:sz w:val="32"/>
-          <w:szCs w:val="32"/>
-          <w:lang w:bidi="fa-IR"/>
-        </w:rPr>
-        <w:t>boosting</w:t>
-      </w:r>
-      <w:r>
-        <w:rPr>
-          <w:rFonts w:ascii="Hepta Slab" w:hAnsi="Hepta Slab" w:cs="B Lotus" w:hint="cs"/>
-          <w:sz w:val="32"/>
-          <w:szCs w:val="32"/>
-          <w:rtl/>
-          <w:lang w:bidi="fa-IR"/>
-        </w:rPr>
-        <w:t xml:space="preserve"> سعی میکنند مدل ها را به صورت توالی قرار دهند تا هر مدل تمرکز کند تا خطای مدل قبلی را کاهش بدهد. این رویکرد باعث میشود که </w:t>
-      </w:r>
-      <w:r>
-        <w:rPr>
-          <w:rFonts w:ascii="Hepta Slab" w:hAnsi="Hepta Slab" w:cs="B Lotus"/>
-          <w:sz w:val="32"/>
-          <w:szCs w:val="32"/>
-          <w:lang w:bidi="fa-IR"/>
-        </w:rPr>
-        <w:t>bias</w:t>
-      </w:r>
-      <w:r>
-        <w:rPr>
-          <w:rFonts w:ascii="Hepta Slab" w:hAnsi="Hepta Slab" w:cs="B Lotus" w:hint="cs"/>
-          <w:sz w:val="32"/>
-          <w:szCs w:val="32"/>
-          <w:rtl/>
-          <w:lang w:bidi="fa-IR"/>
-        </w:rPr>
-        <w:t xml:space="preserve"> کاهش پیدا کند و </w:t>
-      </w:r>
-      <w:r>
-        <w:rPr>
-          <w:rFonts w:ascii="Hepta Slab" w:hAnsi="Hepta Slab" w:cs="B Lotus"/>
-          <w:sz w:val="32"/>
-          <w:szCs w:val="32"/>
-          <w:lang w:bidi="fa-IR"/>
-        </w:rPr>
-        <w:t>accuracy</w:t>
-      </w:r>
-      <w:r>
-        <w:rPr>
-          <w:rFonts w:ascii="Hepta Slab" w:hAnsi="Hepta Slab" w:cs="B Lotus" w:hint="cs"/>
-          <w:sz w:val="32"/>
-          <w:szCs w:val="32"/>
-          <w:rtl/>
-          <w:lang w:bidi="fa-IR"/>
-        </w:rPr>
-        <w:t xml:space="preserve"> بالا برود. </w:t>
-      </w:r>
-    </w:p>
-    <w:p>
-      <w:pPr>
-        <w:bidi/>
-        <w:rPr>
-          <w:rFonts w:ascii="Hepta Slab" w:hAnsi="Hepta Slab" w:cs="B Lotus"/>
-          <w:sz w:val="32"/>
-          <w:szCs w:val="32"/>
-          <w:rtl/>
-          <w:lang w:bidi="fa-IR"/>
-        </w:rPr>
-      </w:pPr>
-    </w:p>
-    <w:p>
-      <w:pPr>
-        <w:shd w:val="clear" w:color="auto" w:fill="CC3300"/>
         <w:bidi/>
         <w:jc w:val="center"/>
         <w:rPr>
@@ -699,6 +310,618 @@
           <w:rtl/>
           <w:lang w:bidi="fa-IR"/>
         </w:rPr>
+        <w:lastRenderedPageBreak/>
+        <w:t>سوال 1</w:t>
+      </w:r>
+    </w:p>
+    <w:p>
+      <w:pPr>
+        <w:bidi/>
+        <w:jc w:val="both"/>
+        <w:rPr>
+          <w:rFonts w:ascii="Hepta Slab" w:hAnsi="Hepta Slab" w:cs="B Lotus"/>
+          <w:sz w:val="32"/>
+          <w:szCs w:val="32"/>
+          <w:rtl/>
+          <w:lang w:bidi="fa-IR"/>
+        </w:rPr>
+      </w:pPr>
+      <w:r>
+        <w:rPr>
+          <w:rFonts w:ascii="Hepta Slab" w:hAnsi="Hepta Slab" w:cs="B Lotus" w:hint="cs"/>
+          <w:sz w:val="32"/>
+          <w:szCs w:val="32"/>
+          <w:rtl/>
+          <w:lang w:bidi="fa-IR"/>
+        </w:rPr>
+        <w:t xml:space="preserve">یادگیری تجمعی یک رویکردی است که با چندین مدل که اصطلاحا به آنها </w:t>
+      </w:r>
+      <w:r>
+        <w:rPr>
+          <w:rFonts w:ascii="Hepta Slab" w:hAnsi="Hepta Slab" w:cs="B Lotus"/>
+          <w:sz w:val="32"/>
+          <w:szCs w:val="32"/>
+          <w:lang w:bidi="fa-IR"/>
+        </w:rPr>
+        <w:t>weak learner</w:t>
+      </w:r>
+      <w:r>
+        <w:rPr>
+          <w:rFonts w:ascii="Hepta Slab" w:hAnsi="Hepta Slab" w:cs="B Lotus" w:hint="cs"/>
+          <w:sz w:val="32"/>
+          <w:szCs w:val="32"/>
+          <w:rtl/>
+          <w:lang w:bidi="fa-IR"/>
+        </w:rPr>
+        <w:t xml:space="preserve"> یا </w:t>
+      </w:r>
+      <w:r>
+        <w:rPr>
+          <w:rFonts w:ascii="Hepta Slab" w:hAnsi="Hepta Slab" w:cs="B Lotus"/>
+          <w:sz w:val="32"/>
+          <w:szCs w:val="32"/>
+          <w:lang w:bidi="fa-IR"/>
+        </w:rPr>
+        <w:t>base model</w:t>
+      </w:r>
+      <w:r>
+        <w:rPr>
+          <w:rFonts w:ascii="Hepta Slab" w:hAnsi="Hepta Slab" w:cs="B Lotus" w:hint="cs"/>
+          <w:sz w:val="32"/>
+          <w:szCs w:val="32"/>
+          <w:rtl/>
+          <w:lang w:bidi="fa-IR"/>
+        </w:rPr>
+        <w:t xml:space="preserve"> گفته میشود به نوعی با همدیگر ادغام شده اند برای حل یک مسئله خاص</w:t>
+      </w:r>
+      <w:r>
+        <w:rPr>
+          <w:rFonts w:ascii="Hepta Slab" w:hAnsi="Hepta Slab" w:cs="B Lotus" w:hint="cs"/>
+          <w:sz w:val="32"/>
+          <w:szCs w:val="32"/>
+          <w:rtl/>
+          <w:lang w:bidi="fa-IR"/>
+        </w:rPr>
+        <w:t>، استفاده از یادگیری تجمعی مزایای مختلفی دارد:</w:t>
+      </w:r>
+    </w:p>
+    <w:p>
+      <w:pPr>
+        <w:pStyle w:val="ListParagraph"/>
+        <w:numPr>
+          <w:ilvl w:val="0"/>
+          <w:numId w:val="1"/>
+        </w:numPr>
+        <w:bidi/>
+        <w:jc w:val="both"/>
+        <w:rPr>
+          <w:rFonts w:ascii="Hepta Slab" w:hAnsi="Hepta Slab" w:cs="B Lotus"/>
+          <w:sz w:val="36"/>
+          <w:szCs w:val="36"/>
+          <w:rtl/>
+          <w:lang w:bidi="fa-IR"/>
+        </w:rPr>
+      </w:pPr>
+      <w:r>
+        <w:rPr>
+          <w:rFonts w:ascii="Hepta Slab" w:hAnsi="Hepta Slab" w:cs="B Lotus" w:hint="cs"/>
+          <w:sz w:val="36"/>
+          <w:szCs w:val="36"/>
+          <w:rtl/>
+          <w:lang w:bidi="fa-IR"/>
+        </w:rPr>
+        <w:t xml:space="preserve">کاهش </w:t>
+      </w:r>
+      <w:r>
+        <w:rPr>
+          <w:rFonts w:ascii="Hepta Slab" w:hAnsi="Hepta Slab" w:cs="B Lotus"/>
+          <w:sz w:val="36"/>
+          <w:szCs w:val="36"/>
+          <w:lang w:bidi="fa-IR"/>
+        </w:rPr>
+        <w:t>variance</w:t>
+      </w:r>
+      <w:r>
+        <w:rPr>
+          <w:rFonts w:ascii="Hepta Slab" w:hAnsi="Hepta Slab" w:cs="B Lotus" w:hint="cs"/>
+          <w:sz w:val="36"/>
+          <w:szCs w:val="36"/>
+          <w:rtl/>
+          <w:lang w:bidi="fa-IR"/>
+        </w:rPr>
+        <w:t xml:space="preserve"> (کاهش احتمال بیش پردازش):</w:t>
+      </w:r>
+    </w:p>
+    <w:p>
+      <w:pPr>
+        <w:bidi/>
+        <w:jc w:val="both"/>
+        <w:rPr>
+          <w:rFonts w:ascii="Hepta Slab" w:hAnsi="Hepta Slab" w:cs="B Lotus"/>
+          <w:sz w:val="32"/>
+          <w:szCs w:val="32"/>
+          <w:rtl/>
+          <w:lang w:bidi="fa-IR"/>
+        </w:rPr>
+      </w:pPr>
+      <w:r>
+        <w:rPr>
+          <w:rFonts w:ascii="Hepta Slab" w:hAnsi="Hepta Slab" w:cs="B Lotus" w:hint="cs"/>
+          <w:sz w:val="32"/>
+          <w:szCs w:val="32"/>
+          <w:rtl/>
+          <w:lang w:bidi="fa-IR"/>
+        </w:rPr>
+        <w:t xml:space="preserve">مدل های پیچیده به طور کلی مستعد </w:t>
+      </w:r>
+      <w:r>
+        <w:rPr>
+          <w:rFonts w:ascii="Hepta Slab" w:hAnsi="Hepta Slab" w:cs="B Lotus"/>
+          <w:sz w:val="32"/>
+          <w:szCs w:val="32"/>
+          <w:lang w:bidi="fa-IR"/>
+        </w:rPr>
+        <w:t>overfitting</w:t>
+      </w:r>
+      <w:r>
+        <w:rPr>
+          <w:rFonts w:ascii="Hepta Slab" w:hAnsi="Hepta Slab" w:cs="B Lotus" w:hint="cs"/>
+          <w:sz w:val="32"/>
+          <w:szCs w:val="32"/>
+          <w:rtl/>
+          <w:lang w:bidi="fa-IR"/>
+        </w:rPr>
+        <w:t xml:space="preserve"> هستند به این معنی که روی داده های آموزشی خیلی خوب هستند اما روی داده های از قبل دیده نشده ضعیف عمل میکنند. </w:t>
+      </w:r>
+    </w:p>
+    <w:p>
+      <w:pPr>
+        <w:bidi/>
+        <w:jc w:val="both"/>
+        <w:rPr>
+          <w:rFonts w:ascii="Hepta Slab" w:hAnsi="Hepta Slab" w:cs="B Lotus"/>
+          <w:sz w:val="32"/>
+          <w:szCs w:val="32"/>
+          <w:rtl/>
+          <w:lang w:bidi="fa-IR"/>
+        </w:rPr>
+      </w:pPr>
+      <w:r>
+        <w:rPr>
+          <w:rFonts w:ascii="Hepta Slab" w:hAnsi="Hepta Slab" w:cs="B Lotus" w:hint="cs"/>
+          <w:sz w:val="32"/>
+          <w:szCs w:val="32"/>
+          <w:rtl/>
+          <w:lang w:bidi="fa-IR"/>
+        </w:rPr>
+        <w:t xml:space="preserve">روش های جمعی مثل </w:t>
+      </w:r>
+      <w:r>
+        <w:rPr>
+          <w:rFonts w:ascii="Hepta Slab" w:hAnsi="Hepta Slab" w:cs="B Lotus"/>
+          <w:sz w:val="32"/>
+          <w:szCs w:val="32"/>
+          <w:lang w:bidi="fa-IR"/>
+        </w:rPr>
+        <w:t>bagging</w:t>
+      </w:r>
+      <w:r>
+        <w:rPr>
+          <w:rFonts w:ascii="Hepta Slab" w:hAnsi="Hepta Slab" w:cs="B Lotus" w:hint="cs"/>
+          <w:sz w:val="32"/>
+          <w:szCs w:val="32"/>
+          <w:rtl/>
+          <w:lang w:bidi="fa-IR"/>
+        </w:rPr>
+        <w:t xml:space="preserve"> میانگین پیشبینی از مدل های مختلف را که روی بخش های متفاوتی از </w:t>
+      </w:r>
+      <w:r>
+        <w:rPr>
+          <w:rFonts w:ascii="Hepta Slab" w:hAnsi="Hepta Slab" w:cs="B Lotus"/>
+          <w:sz w:val="32"/>
+          <w:szCs w:val="32"/>
+          <w:lang w:bidi="fa-IR"/>
+        </w:rPr>
+        <w:t>dataset</w:t>
+      </w:r>
+      <w:r>
+        <w:rPr>
+          <w:rFonts w:ascii="Hepta Slab" w:hAnsi="Hepta Slab" w:cs="B Lotus" w:hint="cs"/>
+          <w:sz w:val="32"/>
+          <w:szCs w:val="32"/>
+          <w:rtl/>
+          <w:lang w:bidi="fa-IR"/>
+        </w:rPr>
+        <w:t xml:space="preserve"> آموزش دیده اند میگیرد. این فرآیند میانگین گیری سبب میشود که </w:t>
+      </w:r>
+      <w:r>
+        <w:rPr>
+          <w:rFonts w:ascii="Hepta Slab" w:hAnsi="Hepta Slab" w:cs="B Lotus" w:hint="cs"/>
+          <w:sz w:val="32"/>
+          <w:szCs w:val="32"/>
+          <w:rtl/>
+          <w:lang w:bidi="fa-IR"/>
+        </w:rPr>
+        <w:t>خطای هر مدل کمتر شود و باعث میشود به طور کلی واریانس کاهش پیدا کند و مدل تعمیم پذیر خواهد بود.</w:t>
+      </w:r>
+    </w:p>
+    <w:p>
+      <w:pPr>
+        <w:pStyle w:val="ListParagraph"/>
+        <w:numPr>
+          <w:ilvl w:val="0"/>
+          <w:numId w:val="1"/>
+        </w:numPr>
+        <w:bidi/>
+        <w:jc w:val="both"/>
+        <w:rPr>
+          <w:rFonts w:ascii="Hepta Slab" w:hAnsi="Hepta Slab" w:cs="B Lotus"/>
+          <w:sz w:val="32"/>
+          <w:szCs w:val="32"/>
+          <w:rtl/>
+          <w:lang w:bidi="fa-IR"/>
+        </w:rPr>
+      </w:pPr>
+      <w:r>
+        <w:rPr>
+          <w:rFonts w:ascii="Hepta Slab" w:hAnsi="Hepta Slab" w:cs="B Lotus" w:hint="cs"/>
+          <w:sz w:val="32"/>
+          <w:szCs w:val="32"/>
+          <w:rtl/>
+          <w:lang w:bidi="fa-IR"/>
+        </w:rPr>
+        <w:t xml:space="preserve">کاهش </w:t>
+      </w:r>
+      <w:r>
+        <w:rPr>
+          <w:rFonts w:ascii="Hepta Slab" w:hAnsi="Hepta Slab" w:cs="B Lotus"/>
+          <w:sz w:val="32"/>
+          <w:szCs w:val="32"/>
+          <w:lang w:bidi="fa-IR"/>
+        </w:rPr>
+        <w:t>bias</w:t>
+      </w:r>
+      <w:r>
+        <w:rPr>
+          <w:rFonts w:ascii="Hepta Slab" w:hAnsi="Hepta Slab" w:cs="B Lotus" w:hint="cs"/>
+          <w:sz w:val="32"/>
+          <w:szCs w:val="32"/>
+          <w:rtl/>
+          <w:lang w:bidi="fa-IR"/>
+        </w:rPr>
+        <w:t>:</w:t>
+      </w:r>
+    </w:p>
+    <w:p>
+      <w:pPr>
+        <w:bidi/>
+        <w:jc w:val="both"/>
+        <w:rPr>
+          <w:rFonts w:ascii="Hepta Slab" w:hAnsi="Hepta Slab" w:cs="B Lotus"/>
+          <w:sz w:val="32"/>
+          <w:szCs w:val="32"/>
+          <w:lang w:bidi="fa-IR"/>
+        </w:rPr>
+      </w:pPr>
+      <w:r>
+        <w:rPr>
+          <w:rFonts w:ascii="Hepta Slab" w:hAnsi="Hepta Slab" w:cs="B Lotus" w:hint="cs"/>
+          <w:sz w:val="32"/>
+          <w:szCs w:val="32"/>
+          <w:rtl/>
+          <w:lang w:bidi="fa-IR"/>
+        </w:rPr>
+        <w:t xml:space="preserve">روش های جمعی مثل </w:t>
+      </w:r>
+      <w:r>
+        <w:rPr>
+          <w:rFonts w:ascii="Hepta Slab" w:hAnsi="Hepta Slab" w:cs="B Lotus"/>
+          <w:sz w:val="32"/>
+          <w:szCs w:val="32"/>
+          <w:lang w:bidi="fa-IR"/>
+        </w:rPr>
+        <w:t>boosting</w:t>
+      </w:r>
+      <w:r>
+        <w:rPr>
+          <w:rFonts w:ascii="Hepta Slab" w:hAnsi="Hepta Slab" w:cs="B Lotus" w:hint="cs"/>
+          <w:sz w:val="32"/>
+          <w:szCs w:val="32"/>
+          <w:rtl/>
+          <w:lang w:bidi="fa-IR"/>
+        </w:rPr>
+        <w:t xml:space="preserve"> سعی میکنند مدل ها را به صورت توالی قرار دهند تا هر مدل تمرکز کند تا خطای مدل قبلی را کاهش بدهد. این رویکرد باعث میشود که </w:t>
+      </w:r>
+      <w:r>
+        <w:rPr>
+          <w:rFonts w:ascii="Hepta Slab" w:hAnsi="Hepta Slab" w:cs="B Lotus"/>
+          <w:sz w:val="32"/>
+          <w:szCs w:val="32"/>
+          <w:lang w:bidi="fa-IR"/>
+        </w:rPr>
+        <w:t>bias</w:t>
+      </w:r>
+      <w:r>
+        <w:rPr>
+          <w:rFonts w:ascii="Hepta Slab" w:hAnsi="Hepta Slab" w:cs="B Lotus" w:hint="cs"/>
+          <w:sz w:val="32"/>
+          <w:szCs w:val="32"/>
+          <w:rtl/>
+          <w:lang w:bidi="fa-IR"/>
+        </w:rPr>
+        <w:t xml:space="preserve"> کاهش پیدا کند و </w:t>
+      </w:r>
+      <w:r>
+        <w:rPr>
+          <w:rFonts w:ascii="Hepta Slab" w:hAnsi="Hepta Slab" w:cs="B Lotus"/>
+          <w:sz w:val="32"/>
+          <w:szCs w:val="32"/>
+          <w:lang w:bidi="fa-IR"/>
+        </w:rPr>
+        <w:t>accuracy</w:t>
+      </w:r>
+      <w:r>
+        <w:rPr>
+          <w:rFonts w:ascii="Hepta Slab" w:hAnsi="Hepta Slab" w:cs="B Lotus" w:hint="cs"/>
+          <w:sz w:val="32"/>
+          <w:szCs w:val="32"/>
+          <w:rtl/>
+          <w:lang w:bidi="fa-IR"/>
+        </w:rPr>
+        <w:t xml:space="preserve"> بالا برود. </w:t>
+      </w:r>
+    </w:p>
+    <w:p>
+      <w:pPr>
+        <w:bidi/>
+        <w:jc w:val="both"/>
+        <w:rPr>
+          <w:rFonts w:ascii="Hepta Slab" w:hAnsi="Hepta Slab" w:cs="B Lotus"/>
+          <w:sz w:val="32"/>
+          <w:szCs w:val="32"/>
+          <w:rtl/>
+          <w:lang w:bidi="fa-IR"/>
+        </w:rPr>
+      </w:pPr>
+      <w:r>
+        <w:rPr>
+          <w:rFonts w:ascii="Hepta Slab" w:hAnsi="Hepta Slab" w:cs="B Lotus" w:hint="cs"/>
+          <w:sz w:val="32"/>
+          <w:szCs w:val="32"/>
+          <w:rtl/>
+          <w:lang w:bidi="fa-IR"/>
+        </w:rPr>
+        <w:t xml:space="preserve">این رویکرد به دلیل تنوعی که از مدل های مختلف و خطا های مختلف دارد باعث میشود که دقت </w:t>
+      </w:r>
+      <w:r>
+        <w:rPr>
+          <w:rFonts w:ascii="Hepta Slab" w:hAnsi="Hepta Slab" w:cs="B Lotus"/>
+          <w:sz w:val="32"/>
+          <w:szCs w:val="32"/>
+          <w:lang w:bidi="fa-IR"/>
+        </w:rPr>
+        <w:t>(accuracy)</w:t>
+      </w:r>
+      <w:r>
+        <w:rPr>
+          <w:rFonts w:ascii="Hepta Slab" w:hAnsi="Hepta Slab" w:cs="B Lotus" w:hint="cs"/>
+          <w:sz w:val="32"/>
+          <w:szCs w:val="32"/>
+          <w:rtl/>
+          <w:lang w:bidi="fa-IR"/>
+        </w:rPr>
+        <w:t xml:space="preserve"> افزایش پیدا میکند</w:t>
+      </w:r>
+      <w:r>
+        <w:rPr>
+          <w:rFonts w:ascii="Hepta Slab" w:hAnsi="Hepta Slab" w:cs="B Lotus" w:hint="cs"/>
+          <w:sz w:val="32"/>
+          <w:szCs w:val="32"/>
+          <w:rtl/>
+          <w:lang w:bidi="fa-IR"/>
+        </w:rPr>
+        <w:t xml:space="preserve">. 2 روش </w:t>
+      </w:r>
+      <w:r>
+        <w:rPr>
+          <w:rFonts w:ascii="Hepta Slab" w:hAnsi="Hepta Slab" w:cs="B Lotus"/>
+          <w:sz w:val="32"/>
+          <w:szCs w:val="32"/>
+          <w:lang w:bidi="fa-IR"/>
+        </w:rPr>
+        <w:t>bagging, boosting</w:t>
+      </w:r>
+      <w:r>
+        <w:rPr>
+          <w:rFonts w:ascii="Hepta Slab" w:hAnsi="Hepta Slab" w:cs="B Lotus" w:hint="cs"/>
+          <w:sz w:val="32"/>
+          <w:szCs w:val="32"/>
+          <w:rtl/>
+          <w:lang w:bidi="fa-IR"/>
+        </w:rPr>
+        <w:t xml:space="preserve"> از روش های مرسوم در این رویکرد هستند. </w:t>
+      </w:r>
+    </w:p>
+    <w:p>
+      <w:pPr>
+        <w:bidi/>
+        <w:jc w:val="both"/>
+        <w:rPr>
+          <w:rFonts w:ascii="Hepta Slab" w:hAnsi="Hepta Slab" w:cs="B Lotus"/>
+          <w:sz w:val="32"/>
+          <w:szCs w:val="32"/>
+          <w:rtl/>
+          <w:lang w:bidi="fa-IR"/>
+        </w:rPr>
+      </w:pPr>
+      <w:r>
+        <w:rPr>
+          <w:rFonts w:ascii="Hepta Slab" w:hAnsi="Hepta Slab" w:cs="B Lotus" w:hint="cs"/>
+          <w:sz w:val="32"/>
+          <w:szCs w:val="32"/>
+          <w:rtl/>
+          <w:lang w:bidi="fa-IR"/>
+        </w:rPr>
+        <w:lastRenderedPageBreak/>
+        <w:t xml:space="preserve">این رویکرد قابلیت اطمینان و مقاومت بیشتری نسبت به داده های نویزی و </w:t>
+      </w:r>
+      <w:r>
+        <w:rPr>
+          <w:rFonts w:ascii="Hepta Slab" w:hAnsi="Hepta Slab" w:cs="B Lotus"/>
+          <w:sz w:val="32"/>
+          <w:szCs w:val="32"/>
+          <w:lang w:bidi="fa-IR"/>
+        </w:rPr>
+        <w:t>outliers</w:t>
+      </w:r>
+      <w:r>
+        <w:rPr>
+          <w:rFonts w:ascii="Hepta Slab" w:hAnsi="Hepta Slab" w:cs="B Lotus" w:hint="cs"/>
+          <w:sz w:val="32"/>
+          <w:szCs w:val="32"/>
+          <w:rtl/>
+          <w:lang w:bidi="fa-IR"/>
+        </w:rPr>
+        <w:t xml:space="preserve"> دارد به این دلیل که اگر یک مدل به سبب داده های </w:t>
+      </w:r>
+      <w:r>
+        <w:rPr>
+          <w:rFonts w:ascii="Hepta Slab" w:hAnsi="Hepta Slab" w:cs="B Lotus"/>
+          <w:sz w:val="32"/>
+          <w:szCs w:val="32"/>
+          <w:lang w:bidi="fa-IR"/>
+        </w:rPr>
+        <w:t>outlier</w:t>
+      </w:r>
+      <w:r>
+        <w:rPr>
+          <w:rFonts w:ascii="Hepta Slab" w:hAnsi="Hepta Slab" w:cs="B Lotus" w:hint="cs"/>
+          <w:sz w:val="32"/>
+          <w:szCs w:val="32"/>
+          <w:rtl/>
+          <w:lang w:bidi="fa-IR"/>
+        </w:rPr>
+        <w:t xml:space="preserve"> خطا کند مدل های دیگر </w:t>
+      </w:r>
+      <w:r>
+        <w:rPr>
+          <w:rFonts w:ascii="Hepta Slab" w:hAnsi="Hepta Slab" w:cs="B Lotus" w:hint="cs"/>
+          <w:sz w:val="32"/>
+          <w:szCs w:val="32"/>
+          <w:rtl/>
+          <w:lang w:bidi="fa-IR"/>
+        </w:rPr>
+        <w:t xml:space="preserve">آن را جبران میکنند و منجر به پیشبینی های پایدار تر و قابل اطمینان تر میشود. </w:t>
+      </w:r>
+      <w:r>
+        <w:rPr>
+          <w:rFonts w:ascii="Hepta Slab" w:hAnsi="Hepta Slab" w:cs="B Lotus" w:hint="cs"/>
+          <w:sz w:val="32"/>
+          <w:szCs w:val="32"/>
+          <w:rtl/>
+          <w:lang w:bidi="fa-IR"/>
+        </w:rPr>
+        <w:t xml:space="preserve">همچنین تنوع مدل ها باعث میشود آنها کمتر با یک مجموعه مشابه </w:t>
+      </w:r>
+      <w:r>
+        <w:rPr>
+          <w:rFonts w:ascii="Hepta Slab" w:hAnsi="Hepta Slab" w:cs="B Lotus"/>
+          <w:sz w:val="32"/>
+          <w:szCs w:val="32"/>
+          <w:lang w:bidi="fa-IR"/>
+        </w:rPr>
+        <w:t>outlier</w:t>
+      </w:r>
+      <w:r>
+        <w:rPr>
+          <w:rFonts w:ascii="Hepta Slab" w:hAnsi="Hepta Slab" w:cs="B Lotus" w:hint="cs"/>
+          <w:sz w:val="32"/>
+          <w:szCs w:val="32"/>
+          <w:rtl/>
+          <w:lang w:bidi="fa-IR"/>
+        </w:rPr>
+        <w:t xml:space="preserve"> دچار مشکل شوند. </w:t>
+      </w:r>
+    </w:p>
+    <w:p>
+      <w:pPr>
+        <w:bidi/>
+        <w:jc w:val="both"/>
+        <w:rPr>
+          <w:rFonts w:ascii="Hepta Slab" w:hAnsi="Hepta Slab" w:cs="B Lotus"/>
+          <w:sz w:val="32"/>
+          <w:szCs w:val="32"/>
+          <w:rtl/>
+          <w:lang w:bidi="fa-IR"/>
+        </w:rPr>
+      </w:pPr>
+      <w:r>
+        <w:rPr>
+          <w:rFonts w:ascii="Hepta Slab" w:hAnsi="Hepta Slab" w:cs="B Lotus" w:hint="cs"/>
+          <w:sz w:val="32"/>
+          <w:szCs w:val="32"/>
+          <w:rtl/>
+          <w:lang w:bidi="fa-IR"/>
+        </w:rPr>
+        <w:t xml:space="preserve">با کاهش واریانس و </w:t>
+      </w:r>
+      <w:r>
+        <w:rPr>
+          <w:rFonts w:ascii="Hepta Slab" w:hAnsi="Hepta Slab" w:cs="B Lotus"/>
+          <w:sz w:val="32"/>
+          <w:szCs w:val="32"/>
+          <w:lang w:bidi="fa-IR"/>
+        </w:rPr>
+        <w:t>bias</w:t>
+      </w:r>
+      <w:r>
+        <w:rPr>
+          <w:rFonts w:ascii="Hepta Slab" w:hAnsi="Hepta Slab" w:cs="B Lotus" w:hint="cs"/>
+          <w:sz w:val="32"/>
+          <w:szCs w:val="32"/>
+          <w:rtl/>
+          <w:lang w:bidi="fa-IR"/>
+        </w:rPr>
+        <w:t xml:space="preserve"> این مدل ها تعمیم پذیری بهتری خواهند داشت. </w:t>
+      </w:r>
+      <w:r>
+        <w:rPr>
+          <w:rFonts w:ascii="Hepta Slab" w:hAnsi="Hepta Slab" w:cs="B Lotus" w:hint="cs"/>
+          <w:sz w:val="32"/>
+          <w:szCs w:val="32"/>
+          <w:rtl/>
+          <w:lang w:bidi="fa-IR"/>
+        </w:rPr>
+        <w:t>و میتوانند داده های پیچیده را مدیریت بکنند.</w:t>
+      </w:r>
+    </w:p>
+    <w:p>
+      <w:pPr>
+        <w:shd w:val="clear" w:color="auto" w:fill="CC3300"/>
+        <w:bidi/>
+        <w:jc w:val="center"/>
+        <w:rPr>
+          <w:rFonts w:ascii="Hepta Slab" w:hAnsi="Hepta Slab" w:cs="B Lotus"/>
+          <w:b/>
+          <w:bCs/>
+          <w:color w:val="FFFFFF" w:themeColor="background1"/>
+          <w:sz w:val="40"/>
+          <w:szCs w:val="40"/>
+          <w:rtl/>
+          <w:lang w:bidi="fa-IR"/>
+        </w:rPr>
+      </w:pPr>
+      <w:r>
+        <w:rPr>
+          <w:rFonts w:ascii="Hepta Slab" w:hAnsi="Hepta Slab" w:cs="B Lotus" w:hint="cs"/>
+          <w:b/>
+          <w:bCs/>
+          <w:color w:val="FFFFFF" w:themeColor="background1"/>
+          <w:sz w:val="40"/>
+          <w:szCs w:val="40"/>
+          <w:rtl/>
+          <w:lang w:bidi="fa-IR"/>
+        </w:rPr>
         <w:t>سوال 2</w:t>
       </w:r>
     </w:p>
@@ -741,8 +964,197 @@
           <w:rtl/>
           <w:lang w:bidi="fa-IR"/>
         </w:rPr>
-        <w:t xml:space="preserve"> پایین هستند. یعنی میتوانند الگوهای پیچیده را به خوبی یاد بگیرند. اما به شدت به داده های آموزشی حساس هستند و ممکن است </w:t>
-      </w:r>
+        <w:t xml:space="preserve"> پایین هستند. یعنی میتوانند الگوهای پیچیده را به خوبی یاد بگیرند. اما به شدت به داده های آموزشی حساس هستند و ممکن است بیش از حد روی داده های آموزش بیش پردازش شوند و دچار </w:t>
+      </w:r>
+      <w:r>
+        <w:rPr>
+          <w:rFonts w:ascii="Hepta Slab" w:hAnsi="Hepta Slab" w:cs="B Lotus"/>
+          <w:sz w:val="32"/>
+          <w:szCs w:val="32"/>
+          <w:lang w:bidi="fa-IR"/>
+        </w:rPr>
+        <w:t>overfit</w:t>
+      </w:r>
+      <w:r>
+        <w:rPr>
+          <w:rFonts w:ascii="Hepta Slab" w:hAnsi="Hepta Slab" w:cs="B Lotus" w:hint="cs"/>
+          <w:sz w:val="32"/>
+          <w:szCs w:val="32"/>
+          <w:rtl/>
+          <w:lang w:bidi="fa-IR"/>
+        </w:rPr>
+        <w:t xml:space="preserve"> شویم و دارای واریانس بالا هستند. </w:t>
+      </w:r>
+      <w:r>
+        <w:rPr>
+          <w:rFonts w:ascii="Hepta Slab" w:hAnsi="Hepta Slab" w:cs="B Lotus" w:hint="cs"/>
+          <w:sz w:val="32"/>
+          <w:szCs w:val="32"/>
+          <w:rtl/>
+          <w:lang w:bidi="fa-IR"/>
+        </w:rPr>
+        <w:t xml:space="preserve">یعنی با یک تغییر کوچک در مجموعه آموزشی، ساختار درخت تغییر چشمگیری میکند. </w:t>
+      </w:r>
+    </w:p>
+    <w:p>
+      <w:pPr>
+        <w:bidi/>
+        <w:jc w:val="both"/>
+        <w:rPr>
+          <w:rFonts w:ascii="Hepta Slab" w:hAnsi="Hepta Slab" w:cs="B Lotus"/>
+          <w:sz w:val="32"/>
+          <w:szCs w:val="32"/>
+          <w:rtl/>
+          <w:lang w:bidi="fa-IR"/>
+        </w:rPr>
+      </w:pPr>
+      <w:r>
+        <w:rPr>
+          <w:rFonts w:ascii="Hepta Slab" w:hAnsi="Hepta Slab" w:cs="B Lotus" w:hint="cs"/>
+          <w:sz w:val="32"/>
+          <w:szCs w:val="32"/>
+          <w:rtl/>
+          <w:lang w:bidi="fa-IR"/>
+        </w:rPr>
+        <w:t xml:space="preserve">در روش </w:t>
+      </w:r>
+      <w:r>
+        <w:rPr>
+          <w:rFonts w:ascii="Hepta Slab" w:hAnsi="Hepta Slab" w:cs="B Lotus"/>
+          <w:sz w:val="32"/>
+          <w:szCs w:val="32"/>
+          <w:lang w:bidi="fa-IR"/>
+        </w:rPr>
+        <w:t>bagging</w:t>
+      </w:r>
+      <w:r>
+        <w:rPr>
+          <w:rFonts w:ascii="Hepta Slab" w:hAnsi="Hepta Slab" w:cs="B Lotus" w:hint="cs"/>
+          <w:sz w:val="32"/>
+          <w:szCs w:val="32"/>
+          <w:rtl/>
+          <w:lang w:bidi="fa-IR"/>
+        </w:rPr>
+        <w:t xml:space="preserve"> ما با استفاده از روش </w:t>
+      </w:r>
+      <w:r>
+        <w:rPr>
+          <w:rFonts w:ascii="Hepta Slab" w:hAnsi="Hepta Slab" w:cs="B Lotus"/>
+          <w:sz w:val="32"/>
+          <w:szCs w:val="32"/>
+          <w:lang w:bidi="fa-IR"/>
+        </w:rPr>
+        <w:t>bootstrap</w:t>
+      </w:r>
+      <w:r>
+        <w:rPr>
+          <w:rFonts w:ascii="Hepta Slab" w:hAnsi="Hepta Slab" w:cs="B Lotus" w:hint="cs"/>
+          <w:sz w:val="32"/>
+          <w:szCs w:val="32"/>
+          <w:rtl/>
+          <w:lang w:bidi="fa-IR"/>
+        </w:rPr>
+        <w:t xml:space="preserve"> چندین مجموعه داده آموزشی میسازیم که با انتخاب و جایگزینی دوباره همراه است این روش. </w:t>
+      </w:r>
+      <w:r>
+        <w:rPr>
+          <w:rFonts w:ascii="Hepta Slab" w:hAnsi="Hepta Slab" w:cs="B Lotus" w:hint="cs"/>
+          <w:sz w:val="32"/>
+          <w:szCs w:val="32"/>
+          <w:rtl/>
+          <w:lang w:bidi="fa-IR"/>
+        </w:rPr>
+        <w:t xml:space="preserve">هر درخت روی یکی از این مجموعه ها آموزش میبیند. </w:t>
+      </w:r>
+    </w:p>
+    <w:p>
+      <w:pPr>
+        <w:bidi/>
+        <w:jc w:val="both"/>
+        <w:rPr>
+          <w:rFonts w:ascii="Hepta Slab" w:hAnsi="Hepta Slab" w:cs="B Lotus"/>
+          <w:sz w:val="32"/>
+          <w:szCs w:val="32"/>
+          <w:rtl/>
+          <w:lang w:bidi="fa-IR"/>
+        </w:rPr>
+      </w:pPr>
+      <w:r>
+        <w:rPr>
+          <w:rFonts w:ascii="Hepta Slab" w:hAnsi="Hepta Slab" w:cs="B Lotus" w:hint="cs"/>
+          <w:sz w:val="32"/>
+          <w:szCs w:val="32"/>
+          <w:rtl/>
+          <w:lang w:bidi="fa-IR"/>
+        </w:rPr>
+        <w:t xml:space="preserve">به وسیله میانگین گیری از تخمین هر کدام از این درخت ها (یا استفاده از رای گیری برای کلاس بندی) این روش میتواند </w:t>
+      </w:r>
+      <w:r>
+        <w:rPr>
+          <w:rFonts w:ascii="Hepta Slab" w:hAnsi="Hepta Slab" w:cs="B Lotus" w:hint="cs"/>
+          <w:sz w:val="32"/>
+          <w:szCs w:val="32"/>
+          <w:rtl/>
+          <w:lang w:bidi="fa-IR"/>
+        </w:rPr>
+        <w:t xml:space="preserve">باعث کاهش واریانس شود. </w:t>
+      </w:r>
+      <w:r>
+        <w:rPr>
+          <w:rFonts w:ascii="Hepta Slab" w:hAnsi="Hepta Slab" w:cs="B Lotus" w:hint="cs"/>
+          <w:sz w:val="32"/>
+          <w:szCs w:val="32"/>
+          <w:rtl/>
+          <w:lang w:bidi="fa-IR"/>
+        </w:rPr>
+        <w:t xml:space="preserve">این رویکرد تجمعی باعث میشود که مدل کمتر به یک قسمت خاص از مجموعه داده آموزشی حساس شود. </w:t>
+      </w:r>
+    </w:p>
+    <w:p>
+      <w:pPr>
+        <w:bidi/>
+        <w:jc w:val="both"/>
+        <w:rPr>
+          <w:rFonts w:ascii="Hepta Slab" w:hAnsi="Hepta Slab" w:cs="B Lotus"/>
+          <w:sz w:val="32"/>
+          <w:szCs w:val="32"/>
+          <w:rtl/>
+          <w:lang w:bidi="fa-IR"/>
+        </w:rPr>
+      </w:pPr>
+      <w:r>
+        <w:rPr>
+          <w:rFonts w:ascii="Hepta Slab" w:hAnsi="Hepta Slab" w:cs="B Lotus" w:hint="cs"/>
+          <w:sz w:val="32"/>
+          <w:szCs w:val="32"/>
+          <w:rtl/>
+          <w:lang w:bidi="fa-IR"/>
+        </w:rPr>
+        <w:t xml:space="preserve">نکته مهم دیگر این است که برای بیشینه کارآمدی درخت ها باید </w:t>
+      </w:r>
+      <w:r>
+        <w:rPr>
+          <w:rFonts w:ascii="Hepta Slab" w:hAnsi="Hepta Slab" w:cs="B Lotus" w:hint="cs"/>
+          <w:sz w:val="32"/>
+          <w:szCs w:val="32"/>
+          <w:rtl/>
+          <w:lang w:bidi="fa-IR"/>
+        </w:rPr>
+        <w:t xml:space="preserve">خطای هر درخت مستقل از بقیه درخت ها باشد تا بتوانیم تنوع خوبی روی داده های مختلف داشته باشیم برای پروسه میانگین گیری. </w:t>
+      </w:r>
+    </w:p>
+    <w:p>
+      <w:pPr>
+        <w:bidi/>
+        <w:jc w:val="both"/>
+        <w:rPr>
+          <w:rFonts w:ascii="Hepta Slab" w:hAnsi="Hepta Slab" w:cs="B Lotus"/>
+          <w:sz w:val="32"/>
+          <w:szCs w:val="32"/>
+          <w:rtl/>
+          <w:lang w:bidi="fa-IR"/>
+        </w:rPr>
+      </w:pPr>
       <w:r>
         <w:rPr>
           <w:rFonts w:ascii="Hepta Slab" w:hAnsi="Hepta Slab" w:cs="B Lotus" w:hint="cs"/>
@@ -752,205 +1164,6 @@
           <w:lang w:bidi="fa-IR"/>
         </w:rPr>
         <w:lastRenderedPageBreak/>
-        <w:t xml:space="preserve">بیش از حد روی داده های آموزش بیش پردازش شوند و دچار </w:t>
-      </w:r>
-      <w:r>
-        <w:rPr>
-          <w:rFonts w:ascii="Hepta Slab" w:hAnsi="Hepta Slab" w:cs="B Lotus"/>
-          <w:sz w:val="32"/>
-          <w:szCs w:val="32"/>
-          <w:lang w:bidi="fa-IR"/>
-        </w:rPr>
-        <w:t>overfit</w:t>
-      </w:r>
-      <w:r>
-        <w:rPr>
-          <w:rFonts w:ascii="Hepta Slab" w:hAnsi="Hepta Slab" w:cs="B Lotus" w:hint="cs"/>
-          <w:sz w:val="32"/>
-          <w:szCs w:val="32"/>
-          <w:rtl/>
-          <w:lang w:bidi="fa-IR"/>
-        </w:rPr>
-        <w:t xml:space="preserve"> شویم و دارای واریانس بالا هستند. </w:t>
-      </w:r>
-      <w:r>
-        <w:rPr>
-          <w:rFonts w:ascii="Hepta Slab" w:hAnsi="Hepta Slab" w:cs="B Lotus" w:hint="cs"/>
-          <w:sz w:val="32"/>
-          <w:szCs w:val="32"/>
-          <w:rtl/>
-          <w:lang w:bidi="fa-IR"/>
-        </w:rPr>
-        <w:t xml:space="preserve">یعنی با یک تغییر کوچک در مجموعه آموزشی، ساختار درخت تغییر چشمگیری میکند. </w:t>
-      </w:r>
-    </w:p>
-    <w:p>
-      <w:pPr>
-        <w:bidi/>
-        <w:jc w:val="both"/>
-        <w:rPr>
-          <w:rFonts w:ascii="Hepta Slab" w:hAnsi="Hepta Slab" w:cs="B Lotus"/>
-          <w:sz w:val="32"/>
-          <w:szCs w:val="32"/>
-          <w:rtl/>
-          <w:lang w:bidi="fa-IR"/>
-        </w:rPr>
-      </w:pPr>
-      <w:r>
-        <w:rPr>
-          <w:rFonts w:ascii="Hepta Slab" w:hAnsi="Hepta Slab" w:cs="B Lotus" w:hint="cs"/>
-          <w:sz w:val="32"/>
-          <w:szCs w:val="32"/>
-          <w:rtl/>
-          <w:lang w:bidi="fa-IR"/>
-        </w:rPr>
-        <w:t xml:space="preserve">در روش </w:t>
-      </w:r>
-      <w:r>
-        <w:rPr>
-          <w:rFonts w:ascii="Hepta Slab" w:hAnsi="Hepta Slab" w:cs="B Lotus"/>
-          <w:sz w:val="32"/>
-          <w:szCs w:val="32"/>
-          <w:lang w:bidi="fa-IR"/>
-        </w:rPr>
-        <w:t>bagging</w:t>
-      </w:r>
-      <w:r>
-        <w:rPr>
-          <w:rFonts w:ascii="Hepta Slab" w:hAnsi="Hepta Slab" w:cs="B Lotus" w:hint="cs"/>
-          <w:sz w:val="32"/>
-          <w:szCs w:val="32"/>
-          <w:rtl/>
-          <w:lang w:bidi="fa-IR"/>
-        </w:rPr>
-        <w:t xml:space="preserve"> ما با استفاده از روش </w:t>
-      </w:r>
-      <w:r>
-        <w:rPr>
-          <w:rFonts w:ascii="Hepta Slab" w:hAnsi="Hepta Slab" w:cs="B Lotus"/>
-          <w:sz w:val="32"/>
-          <w:szCs w:val="32"/>
-          <w:lang w:bidi="fa-IR"/>
-        </w:rPr>
-        <w:t>bootstrap</w:t>
-      </w:r>
-      <w:r>
-        <w:rPr>
-          <w:rFonts w:ascii="Hepta Slab" w:hAnsi="Hepta Slab" w:cs="B Lotus" w:hint="cs"/>
-          <w:sz w:val="32"/>
-          <w:szCs w:val="32"/>
-          <w:rtl/>
-          <w:lang w:bidi="fa-IR"/>
-        </w:rPr>
-        <w:t xml:space="preserve"> چندین مجموعه داده آموزشی میسازیم که با انتخاب و جایگزینی دوباره همراه است این روش. </w:t>
-      </w:r>
-      <w:r>
-        <w:rPr>
-          <w:rFonts w:ascii="Hepta Slab" w:hAnsi="Hepta Slab" w:cs="B Lotus" w:hint="cs"/>
-          <w:sz w:val="32"/>
-          <w:szCs w:val="32"/>
-          <w:rtl/>
-          <w:lang w:bidi="fa-IR"/>
-        </w:rPr>
-        <w:t xml:space="preserve">هر درخت روی یکی از این مجموعه ها آموزش میبیند. </w:t>
-      </w:r>
-    </w:p>
-    <w:p>
-      <w:pPr>
-        <w:bidi/>
-        <w:jc w:val="both"/>
-        <w:rPr>
-          <w:rFonts w:ascii="Hepta Slab" w:hAnsi="Hepta Slab" w:cs="B Lotus"/>
-          <w:sz w:val="32"/>
-          <w:szCs w:val="32"/>
-          <w:rtl/>
-          <w:lang w:bidi="fa-IR"/>
-        </w:rPr>
-      </w:pPr>
-      <w:r>
-        <w:rPr>
-          <w:rFonts w:ascii="Hepta Slab" w:hAnsi="Hepta Slab" w:cs="B Lotus" w:hint="cs"/>
-          <w:sz w:val="32"/>
-          <w:szCs w:val="32"/>
-          <w:rtl/>
-          <w:lang w:bidi="fa-IR"/>
-        </w:rPr>
-        <w:t xml:space="preserve">به وسیله میانگین گیری از تخمین هر کدام از این درخت ها (یا استفاده از رای گیری برای کلاس بندی) این روش میتواند </w:t>
-      </w:r>
-      <w:r>
-        <w:rPr>
-          <w:rFonts w:ascii="Hepta Slab" w:hAnsi="Hepta Slab" w:cs="B Lotus" w:hint="cs"/>
-          <w:sz w:val="32"/>
-          <w:szCs w:val="32"/>
-          <w:rtl/>
-          <w:lang w:bidi="fa-IR"/>
-        </w:rPr>
-        <w:t xml:space="preserve">باعث کاهش واریانس شود. </w:t>
-      </w:r>
-      <w:r>
-        <w:rPr>
-          <w:rFonts w:ascii="Hepta Slab" w:hAnsi="Hepta Slab" w:cs="B Lotus" w:hint="cs"/>
-          <w:sz w:val="32"/>
-          <w:szCs w:val="32"/>
-          <w:rtl/>
-          <w:lang w:bidi="fa-IR"/>
-        </w:rPr>
-        <w:t xml:space="preserve">این رویکرد تجمعی باعث میشود که مدل کمتر به یک قسمت خاص از مجموعه داده آموزشی حساس شود. </w:t>
-      </w:r>
-    </w:p>
-    <w:p>
-      <w:pPr>
-        <w:bidi/>
-        <w:jc w:val="both"/>
-        <w:rPr>
-          <w:rFonts w:ascii="Hepta Slab" w:hAnsi="Hepta Slab" w:cs="B Lotus"/>
-          <w:sz w:val="32"/>
-          <w:szCs w:val="32"/>
-          <w:rtl/>
-          <w:lang w:bidi="fa-IR"/>
-        </w:rPr>
-      </w:pPr>
-      <w:r>
-        <w:rPr>
-          <w:rFonts w:ascii="Hepta Slab" w:hAnsi="Hepta Slab" w:cs="B Lotus" w:hint="cs"/>
-          <w:sz w:val="32"/>
-          <w:szCs w:val="32"/>
-          <w:rtl/>
-          <w:lang w:bidi="fa-IR"/>
-        </w:rPr>
-        <w:t xml:space="preserve">نکته مهم دیگر این است که برای بیشینه کارآمدی درخت ها باید </w:t>
-      </w:r>
-      <w:r>
-        <w:rPr>
-          <w:rFonts w:ascii="Hepta Slab" w:hAnsi="Hepta Slab" w:cs="B Lotus" w:hint="cs"/>
-          <w:sz w:val="32"/>
-          <w:szCs w:val="32"/>
-          <w:rtl/>
-          <w:lang w:bidi="fa-IR"/>
-        </w:rPr>
-        <w:t xml:space="preserve">خطای هر درخت مستقل از بقیه درخت ها باشد تا بتوانیم تنوع خوبی روی داده های مختلف داشته باشیم برای پروسه میانگین گیری. </w:t>
-      </w:r>
-    </w:p>
-    <w:p>
-      <w:pPr>
-        <w:bidi/>
-        <w:jc w:val="both"/>
-        <w:rPr>
-          <w:rFonts w:ascii="Hepta Slab" w:hAnsi="Hepta Slab" w:cs="B Lotus"/>
-          <w:sz w:val="32"/>
-          <w:szCs w:val="32"/>
-          <w:rtl/>
-          <w:lang w:bidi="fa-IR"/>
-        </w:rPr>
-      </w:pPr>
-      <w:r>
-        <w:rPr>
-          <w:rFonts w:ascii="Hepta Slab" w:hAnsi="Hepta Slab" w:cs="B Lotus" w:hint="cs"/>
-          <w:sz w:val="32"/>
-          <w:szCs w:val="32"/>
-          <w:rtl/>
-          <w:lang w:bidi="fa-IR"/>
-        </w:rPr>
         <w:t>نکته</w:t>
       </w:r>
       <w:r>
@@ -1051,6 +1264,7 @@
           <w:rFonts w:ascii="Hepta Slab" w:hAnsi="Hepta Slab" w:cs="B Lotus"/>
           <w:sz w:val="32"/>
           <w:szCs w:val="32"/>
+          <w:rtl/>
           <w:lang w:bidi="fa-IR"/>
         </w:rPr>
       </w:pPr>
@@ -1062,11 +1276,10 @@
           <w:szCs w:val="32"/>
           <w:lang w:bidi="fa-IR"/>
         </w:rPr>
-        <w:lastRenderedPageBreak/>
         <w:drawing>
-          <wp:inline distT="0" distB="0" distL="0" distR="0" wp14:anchorId="60EF046F" wp14:editId="00A12783">
-            <wp:extent cx="4446749" cy="3388746"/>
-            <wp:effectExtent l="0" t="0" r="0" b="2540"/>
+          <wp:inline distT="0" distB="0" distL="0" distR="0" wp14:anchorId="60EF046F" wp14:editId="08CDD454">
+            <wp:extent cx="4879535" cy="3718560"/>
+            <wp:effectExtent l="0" t="0" r="0" b="0"/>
             <wp:docPr id="2258225" name="Picture 1"/>
             <wp:cNvGraphicFramePr>
               <a:graphicFrameLocks xmlns:a="http://schemas.openxmlformats.org/drawingml/2006/main" noChangeAspect="1"/>
@@ -1081,7 +1294,7 @@
                     </pic:cNvPicPr>
                   </pic:nvPicPr>
                   <pic:blipFill>
-                    <a:blip r:embed="rId4">
+                    <a:blip r:embed="rId5">
                       <a:extLst>
                         <a:ext uri="{28A0092B-C50C-407E-A947-70E740481C1C}">
                           <a14:useLocalDpi xmlns:a14="http://schemas.microsoft.com/office/drawing/2010/main" val="0"/>
@@ -1096,7 +1309,7 @@
                   <pic:spPr bwMode="auto">
                     <a:xfrm>
                       <a:off x="0" y="0"/>
-                      <a:ext cx="4485574" cy="3418333"/>
+                      <a:ext cx="4936484" cy="3761959"/>
                     </a:xfrm>
                     <a:prstGeom prst="rect">
                       <a:avLst/>
@@ -1115,19 +1328,6 @@
     </w:p>
     <w:p>
       <w:pPr>
-        <w:bidi/>
-        <w:jc w:val="center"/>
-        <w:rPr>
-          <w:rFonts w:ascii="Hepta Slab" w:hAnsi="Hepta Slab" w:cs="B Lotus"/>
-          <w:sz w:val="32"/>
-          <w:szCs w:val="32"/>
-          <w:rtl/>
-          <w:lang w:bidi="fa-IR"/>
-        </w:rPr>
-      </w:pPr>
-    </w:p>
-    <w:p>
-      <w:pPr>
         <w:shd w:val="clear" w:color="auto" w:fill="660066"/>
         <w:bidi/>
         <w:jc w:val="center"/>
@@ -1219,7 +1419,18 @@
           <w:rtl/>
           <w:lang w:bidi="fa-IR"/>
         </w:rPr>
-        <w:t xml:space="preserve">وقتی این وضعیت برقرار باشد میانگین گیری از پیشبینی به صورت موثر واریانس را کاهش میدهد و باعث افزایش دقت میشود. </w:t>
+        <w:t xml:space="preserve">وقتی این وضعیت برقرار </w:t>
+      </w:r>
+      <w:r>
+        <w:rPr>
+          <w:rFonts w:ascii="Hepta Slab" w:hAnsi="Hepta Slab" w:cs="B Lotus" w:hint="cs"/>
+          <w:sz w:val="32"/>
+          <w:szCs w:val="32"/>
+          <w:rtl/>
+          <w:lang w:bidi="fa-IR"/>
+        </w:rPr>
+        <w:lastRenderedPageBreak/>
+        <w:t xml:space="preserve">باشد میانگین گیری از پیشبینی به صورت موثر واریانس را کاهش میدهد و باعث افزایش دقت میشود. </w:t>
       </w:r>
     </w:p>
     <w:p>
@@ -1292,7 +1503,6 @@
           <w:szCs w:val="32"/>
           <w:lang w:bidi="fa-IR"/>
         </w:rPr>
-        <w:lastRenderedPageBreak/>
         <w:t>Bootstrap sampling</w:t>
       </w:r>
       <w:r>
@@ -1332,73 +1542,7 @@
           <w:rtl/>
           <w:lang w:bidi="fa-IR"/>
         </w:rPr>
-        <w:t xml:space="preserve"> است به این معنی که ما در این روش یک سری مجموعه های آموزشی میسازیم که هر کدام از </w:t>
-      </w:r>
-      <w:proofErr w:type="spellStart"/>
-      <w:r>
-        <w:rPr>
-          <w:rFonts w:ascii="Hepta Slab" w:hAnsi="Hepta Slab" w:cs="B Lotus" w:hint="cs"/>
-          <w:sz w:val="32"/>
-          <w:szCs w:val="32"/>
-          <w:rtl/>
-          <w:lang w:bidi="fa-IR"/>
-        </w:rPr>
-        <w:t>دیتاست</w:t>
-      </w:r>
-      <w:proofErr w:type="spellEnd"/>
-      <w:r>
-        <w:rPr>
-          <w:rFonts w:ascii="Hepta Slab" w:hAnsi="Hepta Slab" w:cs="B Lotus" w:hint="cs"/>
-          <w:sz w:val="32"/>
-          <w:szCs w:val="32"/>
-          <w:rtl/>
-          <w:lang w:bidi="fa-IR"/>
-        </w:rPr>
-        <w:t xml:space="preserve"> اصلی انتخاب میشوند قرار داده میشوند و بعد دوباره به </w:t>
-      </w:r>
-      <w:proofErr w:type="spellStart"/>
-      <w:r>
-        <w:rPr>
-          <w:rFonts w:ascii="Hepta Slab" w:hAnsi="Hepta Slab" w:cs="B Lotus" w:hint="cs"/>
-          <w:sz w:val="32"/>
-          <w:szCs w:val="32"/>
-          <w:rtl/>
-          <w:lang w:bidi="fa-IR"/>
-        </w:rPr>
-        <w:t>دیتاست</w:t>
-      </w:r>
-      <w:proofErr w:type="spellEnd"/>
-      <w:r>
-        <w:rPr>
-          <w:rFonts w:ascii="Hepta Slab" w:hAnsi="Hepta Slab" w:cs="B Lotus" w:hint="cs"/>
-          <w:sz w:val="32"/>
-          <w:szCs w:val="32"/>
-          <w:rtl/>
-          <w:lang w:bidi="fa-IR"/>
-        </w:rPr>
-        <w:t xml:space="preserve"> اصلی </w:t>
-      </w:r>
-      <w:proofErr w:type="spellStart"/>
-      <w:r>
-        <w:rPr>
-          <w:rFonts w:ascii="Hepta Slab" w:hAnsi="Hepta Slab" w:cs="B Lotus" w:hint="cs"/>
-          <w:sz w:val="32"/>
-          <w:szCs w:val="32"/>
-          <w:rtl/>
-          <w:lang w:bidi="fa-IR"/>
-        </w:rPr>
-        <w:t>برمیگردند</w:t>
-      </w:r>
-      <w:proofErr w:type="spellEnd"/>
-      <w:r>
-        <w:rPr>
-          <w:rFonts w:ascii="Hepta Slab" w:hAnsi="Hepta Slab" w:cs="B Lotus" w:hint="cs"/>
-          <w:sz w:val="32"/>
-          <w:szCs w:val="32"/>
-          <w:rtl/>
-          <w:lang w:bidi="fa-IR"/>
-        </w:rPr>
-        <w:t xml:space="preserve"> و در دور دوم دوباره امکان انتخاب آنها است</w:t>
+        <w:t xml:space="preserve"> است به این معنی که ما در این روش یک سری مجموعه های آموزشی میسازیم که هر کدام از دیتاست اصلی انتخاب میشوند قرار داده میشوند و بعد دوباره به دیتاست اصلی برمیگردند و در دور دوم دوباره امکان انتخاب آنها است</w:t>
       </w:r>
       <w:r>
         <w:rPr>
@@ -1458,6 +1602,7 @@
           <w:rFonts w:ascii="Hepta Slab" w:hAnsi="Hepta Slab" w:cs="B Lotus"/>
           <w:sz w:val="32"/>
           <w:szCs w:val="32"/>
+          <w:rtl/>
           <w:lang w:bidi="fa-IR"/>
         </w:rPr>
       </w:pPr>
@@ -1487,7 +1632,7 @@
                     </pic:cNvPicPr>
                   </pic:nvPicPr>
                   <pic:blipFill>
-                    <a:blip r:embed="rId5">
+                    <a:blip r:embed="rId6">
                       <a:extLst>
                         <a:ext uri="{28A0092B-C50C-407E-A947-70E740481C1C}">
                           <a14:useLocalDpi xmlns:a14="http://schemas.microsoft.com/office/drawing/2010/main" val="0"/>
@@ -1521,19 +1666,6 @@
     </w:p>
     <w:p>
       <w:pPr>
-        <w:bidi/>
-        <w:jc w:val="both"/>
-        <w:rPr>
-          <w:rFonts w:ascii="Hepta Slab" w:hAnsi="Hepta Slab" w:cs="B Lotus"/>
-          <w:sz w:val="32"/>
-          <w:szCs w:val="32"/>
-          <w:rtl/>
-          <w:lang w:bidi="fa-IR"/>
-        </w:rPr>
-      </w:pPr>
-    </w:p>
-    <w:p>
-      <w:pPr>
         <w:shd w:val="clear" w:color="auto" w:fill="008080"/>
         <w:bidi/>
         <w:jc w:val="center"/>
@@ -1559,6 +1691,7 @@
           <w:rtl/>
           <w:lang w:bidi="fa-IR"/>
         </w:rPr>
+        <w:lastRenderedPageBreak/>
         <w:t>سوال 4</w:t>
       </w:r>
     </w:p>
@@ -1649,18 +1782,7 @@
           <w:rtl/>
           <w:lang w:bidi="fa-IR"/>
         </w:rPr>
-        <w:t xml:space="preserve">این دیدگاه از یک سری مدل های به </w:t>
-      </w:r>
-      <w:r>
-        <w:rPr>
-          <w:rFonts w:ascii="Hepta Slab" w:hAnsi="Hepta Slab" w:cs="B Lotus" w:hint="cs"/>
-          <w:sz w:val="32"/>
-          <w:szCs w:val="32"/>
-          <w:rtl/>
-          <w:lang w:bidi="fa-IR"/>
-        </w:rPr>
-        <w:lastRenderedPageBreak/>
-        <w:t xml:space="preserve">اصطلاح </w:t>
+        <w:t xml:space="preserve">این دیدگاه از یک سری مدل های به اصطلاح </w:t>
       </w:r>
       <w:r>
         <w:rPr>
@@ -2126,7 +2248,7 @@
                     </pic:cNvPicPr>
                   </pic:nvPicPr>
                   <pic:blipFill>
-                    <a:blip r:embed="rId6">
+                    <a:blip r:embed="rId7">
                       <a:extLst>
                         <a:ext uri="{28A0092B-C50C-407E-A947-70E740481C1C}">
                           <a14:useLocalDpi xmlns:a14="http://schemas.microsoft.com/office/drawing/2010/main" val="0"/>
@@ -2285,7 +2407,6 @@
         </w:rPr>
         <w:t xml:space="preserve"> میشود و نسبت به داده های پیچیده و سخت تطبیق پیدا میکند. </w:t>
       </w:r>
-      <w:proofErr w:type="spellStart"/>
       <w:r>
         <w:rPr>
           <w:rFonts w:ascii="Hepta Slab" w:hAnsi="Hepta Slab" w:cs="B Lotus"/>
@@ -2295,7 +2416,6 @@
         </w:rPr>
         <w:t>XGBoost</w:t>
       </w:r>
-      <w:proofErr w:type="spellEnd"/>
       <w:r>
         <w:rPr>
           <w:rFonts w:ascii="Hepta Slab" w:hAnsi="Hepta Slab" w:cs="B Lotus" w:hint="cs"/>
@@ -2309,6 +2429,36 @@
     </w:p>
     <w:p>
       <w:pPr>
+        <w:shd w:val="clear" w:color="auto" w:fill="6666FF"/>
+        <w:bidi/>
+        <w:jc w:val="center"/>
+        <w:rPr>
+          <w:rFonts w:ascii="Hepta Slab" w:hAnsi="Hepta Slab" w:cs="B Lotus"/>
+          <w:b/>
+          <w:bCs/>
+          <w:color w:val="FFFFFF" w:themeColor="background1"/>
+          <w:sz w:val="40"/>
+          <w:szCs w:val="40"/>
+          <w:rtl/>
+          <w:lang w:bidi="fa-IR"/>
+        </w:rPr>
+      </w:pPr>
+      <w:r>
+        <w:rPr>
+          <w:rFonts w:ascii="Hepta Slab" w:hAnsi="Hepta Slab" w:cs="B Lotus" w:hint="cs"/>
+          <w:b/>
+          <w:bCs/>
+          <w:color w:val="FFFFFF" w:themeColor="background1"/>
+          <w:sz w:val="40"/>
+          <w:szCs w:val="40"/>
+          <w:rtl/>
+          <w:lang w:bidi="fa-IR"/>
+        </w:rPr>
+        <w:t>سوال 5</w:t>
+      </w:r>
+    </w:p>
+    <w:p>
+      <w:pPr>
         <w:bidi/>
         <w:jc w:val="both"/>
         <w:rPr>
@@ -2327,7 +2477,103 @@
           <w:rtl/>
           <w:lang w:bidi="fa-IR"/>
         </w:rPr>
-        <w:t>سوال 5</w:t>
+        <w:t xml:space="preserve">در رویکرد </w:t>
+      </w:r>
+      <w:r>
+        <w:rPr>
+          <w:rFonts w:ascii="Hepta Slab" w:hAnsi="Hepta Slab" w:cs="B Lotus"/>
+          <w:sz w:val="32"/>
+          <w:szCs w:val="32"/>
+          <w:lang w:bidi="fa-IR"/>
+        </w:rPr>
+        <w:t>AdaBoost</w:t>
+      </w:r>
+      <w:r>
+        <w:rPr>
+          <w:rFonts w:ascii="Hepta Slab" w:hAnsi="Hepta Slab" w:cs="B Lotus" w:hint="cs"/>
+          <w:sz w:val="32"/>
+          <w:szCs w:val="32"/>
+          <w:rtl/>
+          <w:lang w:bidi="fa-IR"/>
+        </w:rPr>
+        <w:t xml:space="preserve">، یک دنباله ای از مدل های </w:t>
+      </w:r>
+      <w:r>
+        <w:rPr>
+          <w:rFonts w:ascii="Hepta Slab" w:hAnsi="Hepta Slab" w:cs="B Lotus"/>
+          <w:sz w:val="32"/>
+          <w:szCs w:val="32"/>
+          <w:lang w:bidi="fa-IR"/>
+        </w:rPr>
+        <w:t>base learner</w:t>
+      </w:r>
+      <w:r>
+        <w:rPr>
+          <w:rFonts w:ascii="Hepta Slab" w:hAnsi="Hepta Slab" w:cs="B Lotus" w:hint="cs"/>
+          <w:sz w:val="32"/>
+          <w:szCs w:val="32"/>
+          <w:rtl/>
+          <w:lang w:bidi="fa-IR"/>
+        </w:rPr>
+        <w:t xml:space="preserve"> آموزش میبینند. در هر </w:t>
+      </w:r>
+      <w:r>
+        <w:rPr>
+          <w:rFonts w:ascii="Hepta Slab" w:hAnsi="Hepta Slab" w:cs="B Lotus"/>
+          <w:sz w:val="32"/>
+          <w:szCs w:val="32"/>
+          <w:lang w:bidi="fa-IR"/>
+        </w:rPr>
+        <w:t>iteration</w:t>
+      </w:r>
+      <w:r>
+        <w:rPr>
+          <w:rFonts w:ascii="Hepta Slab" w:hAnsi="Hepta Slab" w:cs="B Lotus" w:hint="cs"/>
+          <w:sz w:val="32"/>
+          <w:szCs w:val="32"/>
+          <w:rtl/>
+          <w:lang w:bidi="fa-IR"/>
+        </w:rPr>
+        <w:t xml:space="preserve">، وزن نمونه های آموزشی را تنظیم میکند و داده های اشتباه وزن بیشتری پیدا میکنند. </w:t>
+      </w:r>
+      <w:r>
+        <w:rPr>
+          <w:rFonts w:ascii="Hepta Slab" w:hAnsi="Hepta Slab" w:cs="B Lotus" w:hint="cs"/>
+          <w:sz w:val="32"/>
+          <w:szCs w:val="32"/>
+          <w:rtl/>
+          <w:lang w:bidi="fa-IR"/>
+        </w:rPr>
+        <w:t xml:space="preserve">این امر باعث میشود مدل های بعدی تمرکزی بیشتری بر روی داده های اشتباه دسته بندی شده داشته باشند. در نهایت با استفاده از وزن هر مدل ما یک </w:t>
+      </w:r>
+      <w:r>
+        <w:rPr>
+          <w:rFonts w:ascii="Hepta Slab" w:hAnsi="Hepta Slab" w:cs="B Lotus"/>
+          <w:sz w:val="32"/>
+          <w:szCs w:val="32"/>
+          <w:lang w:bidi="fa-IR"/>
+        </w:rPr>
+        <w:t>voting</w:t>
+      </w:r>
+      <w:r>
+        <w:rPr>
+          <w:rFonts w:ascii="Hepta Slab" w:hAnsi="Hepta Slab" w:cs="B Lotus" w:hint="cs"/>
+          <w:sz w:val="32"/>
+          <w:szCs w:val="32"/>
+          <w:rtl/>
+          <w:lang w:bidi="fa-IR"/>
+        </w:rPr>
+        <w:t xml:space="preserve"> برای پیشبینی نهایی خواهیم داشت</w:t>
+      </w:r>
+      <w:r>
+        <w:rPr>
+          <w:rFonts w:ascii="Hepta Slab" w:hAnsi="Hepta Slab" w:cs="B Lotus" w:hint="cs"/>
+          <w:sz w:val="32"/>
+          <w:szCs w:val="32"/>
+          <w:rtl/>
+          <w:lang w:bidi="fa-IR"/>
+        </w:rPr>
+        <w:t xml:space="preserve"> این وزن هر چه قدر مدل دقیق تر باشد بیشتر خواهد بود. </w:t>
       </w:r>
     </w:p>
     <w:p>
@@ -2342,6 +2588,1121 @@
           <w:lang w:bidi="fa-IR"/>
         </w:rPr>
       </w:pPr>
+      <w:r>
+        <w:rPr>
+          <w:rFonts w:ascii="Hepta Slab" w:hAnsi="Hepta Slab" w:cs="B Lotus" w:hint="cs"/>
+          <w:sz w:val="32"/>
+          <w:szCs w:val="32"/>
+          <w:rtl/>
+          <w:lang w:bidi="fa-IR"/>
+        </w:rPr>
+        <w:t xml:space="preserve">انتخاب مدل های </w:t>
+      </w:r>
+      <w:r>
+        <w:rPr>
+          <w:rFonts w:ascii="Hepta Slab" w:hAnsi="Hepta Slab" w:cs="B Lotus"/>
+          <w:sz w:val="32"/>
+          <w:szCs w:val="32"/>
+          <w:lang w:bidi="fa-IR"/>
+        </w:rPr>
+        <w:t>weak learner</w:t>
+      </w:r>
+      <w:r>
+        <w:rPr>
+          <w:rFonts w:ascii="Hepta Slab" w:hAnsi="Hepta Slab" w:cs="B Lotus" w:hint="cs"/>
+          <w:sz w:val="32"/>
+          <w:szCs w:val="32"/>
+          <w:rtl/>
+          <w:lang w:bidi="fa-IR"/>
+        </w:rPr>
+        <w:t xml:space="preserve"> که فقط کمی از یک حدس تصادفی بهتر عمل میکنند باعث میشود که کمتر میل به </w:t>
+      </w:r>
+      <w:r>
+        <w:rPr>
+          <w:rFonts w:ascii="Hepta Slab" w:hAnsi="Hepta Slab" w:cs="B Lotus"/>
+          <w:sz w:val="32"/>
+          <w:szCs w:val="32"/>
+          <w:lang w:bidi="fa-IR"/>
+        </w:rPr>
+        <w:t>overfitting</w:t>
+      </w:r>
+      <w:r>
+        <w:rPr>
+          <w:rFonts w:ascii="Hepta Slab" w:hAnsi="Hepta Slab" w:cs="B Lotus" w:hint="cs"/>
+          <w:sz w:val="32"/>
+          <w:szCs w:val="32"/>
+          <w:rtl/>
+          <w:lang w:bidi="fa-IR"/>
+        </w:rPr>
+        <w:t xml:space="preserve"> داشته باشند بخاطر ساده بودن آنها و میتوان به وسیله آنها مدل های پیچیده ساخت، همچنین چون این مدل ها خطا های مختلفی تولید میکنند </w:t>
+      </w:r>
+      <w:r>
+        <w:rPr>
+          <w:rFonts w:ascii="Hepta Slab" w:hAnsi="Hepta Slab" w:cs="B Lotus" w:hint="cs"/>
+          <w:sz w:val="32"/>
+          <w:szCs w:val="32"/>
+          <w:rtl/>
+          <w:lang w:bidi="fa-IR"/>
+        </w:rPr>
+        <w:lastRenderedPageBreak/>
+        <w:t>باعث تنوع در وزن ها میشود که برای پیاده سازی رویکرد یادگیری تجمعی بسیار مناسب است</w:t>
+      </w:r>
+      <w:r>
+        <w:rPr>
+          <w:rFonts w:ascii="Hepta Slab" w:hAnsi="Hepta Slab" w:cs="B Lotus" w:hint="cs"/>
+          <w:sz w:val="32"/>
+          <w:szCs w:val="32"/>
+          <w:rtl/>
+          <w:lang w:bidi="fa-IR"/>
+        </w:rPr>
+        <w:t xml:space="preserve">. اگر همه مدل ها یک نوع خطا تولید بکنند زیاد مناسب نخواهد بود. </w:t>
+      </w:r>
+      <w:r>
+        <w:rPr>
+          <w:rFonts w:ascii="Hepta Slab" w:hAnsi="Hepta Slab" w:cs="B Lotus" w:hint="cs"/>
+          <w:sz w:val="32"/>
+          <w:szCs w:val="32"/>
+          <w:rtl/>
+          <w:lang w:bidi="fa-IR"/>
+        </w:rPr>
+        <w:t xml:space="preserve">اگر ما از </w:t>
+      </w:r>
+      <w:r>
+        <w:rPr>
+          <w:rFonts w:ascii="Hepta Slab" w:hAnsi="Hepta Slab" w:cs="B Lotus"/>
+          <w:sz w:val="32"/>
+          <w:szCs w:val="32"/>
+          <w:lang w:bidi="fa-IR"/>
+        </w:rPr>
+        <w:t>strong learner</w:t>
+      </w:r>
+      <w:r>
+        <w:rPr>
+          <w:rFonts w:ascii="Hepta Slab" w:hAnsi="Hepta Slab" w:cs="B Lotus" w:hint="cs"/>
+          <w:sz w:val="32"/>
+          <w:szCs w:val="32"/>
+          <w:rtl/>
+          <w:lang w:bidi="fa-IR"/>
+        </w:rPr>
+        <w:t xml:space="preserve"> ها استفاده بکنیم مانند </w:t>
+      </w:r>
+      <w:r>
+        <w:rPr>
+          <w:rFonts w:ascii="Hepta Slab" w:hAnsi="Hepta Slab" w:cs="B Lotus" w:hint="cs"/>
+          <w:sz w:val="32"/>
+          <w:szCs w:val="32"/>
+          <w:u w:val="single"/>
+          <w:rtl/>
+          <w:lang w:bidi="fa-IR"/>
+        </w:rPr>
+        <w:t>شبکه های عمیق عصبی</w:t>
+      </w:r>
+      <w:r>
+        <w:rPr>
+          <w:rFonts w:ascii="Hepta Slab" w:hAnsi="Hepta Slab" w:cs="B Lotus" w:hint="cs"/>
+          <w:sz w:val="32"/>
+          <w:szCs w:val="32"/>
+          <w:rtl/>
+          <w:lang w:bidi="fa-IR"/>
+        </w:rPr>
+        <w:t xml:space="preserve"> به عنوان یک </w:t>
+      </w:r>
+      <w:r>
+        <w:rPr>
+          <w:rFonts w:ascii="Hepta Slab" w:hAnsi="Hepta Slab" w:cs="B Lotus"/>
+          <w:sz w:val="32"/>
+          <w:szCs w:val="32"/>
+          <w:lang w:bidi="fa-IR"/>
+        </w:rPr>
+        <w:t>base learner</w:t>
+      </w:r>
+      <w:r>
+        <w:rPr>
+          <w:rFonts w:ascii="Hepta Slab" w:hAnsi="Hepta Slab" w:cs="B Lotus" w:hint="cs"/>
+          <w:sz w:val="32"/>
+          <w:szCs w:val="32"/>
+          <w:rtl/>
+          <w:lang w:bidi="fa-IR"/>
+        </w:rPr>
+        <w:t xml:space="preserve"> به سرعت دچار </w:t>
+      </w:r>
+      <w:r>
+        <w:rPr>
+          <w:rFonts w:ascii="Hepta Slab" w:hAnsi="Hepta Slab" w:cs="B Lotus"/>
+          <w:sz w:val="32"/>
+          <w:szCs w:val="32"/>
+          <w:lang w:bidi="fa-IR"/>
+        </w:rPr>
+        <w:t>overfitting</w:t>
+      </w:r>
+      <w:r>
+        <w:rPr>
+          <w:rFonts w:ascii="Hepta Slab" w:hAnsi="Hepta Slab" w:cs="B Lotus" w:hint="cs"/>
+          <w:sz w:val="32"/>
+          <w:szCs w:val="32"/>
+          <w:rtl/>
+          <w:lang w:bidi="fa-IR"/>
+        </w:rPr>
+        <w:t xml:space="preserve"> میشویم چون خطای خیلی کمی روی مجموعه های آموزشی داریم. همچنین استفاده از این مدل ها برخلاف </w:t>
+      </w:r>
+      <w:r>
+        <w:rPr>
+          <w:rFonts w:ascii="Hepta Slab" w:hAnsi="Hepta Slab" w:cs="B Lotus"/>
+          <w:sz w:val="32"/>
+          <w:szCs w:val="32"/>
+          <w:lang w:bidi="fa-IR"/>
+        </w:rPr>
+        <w:t>weak learner</w:t>
+      </w:r>
+      <w:r>
+        <w:rPr>
+          <w:rFonts w:ascii="Hepta Slab" w:hAnsi="Hepta Slab" w:cs="B Lotus" w:hint="cs"/>
+          <w:sz w:val="32"/>
+          <w:szCs w:val="32"/>
+          <w:rtl/>
+          <w:lang w:bidi="fa-IR"/>
+        </w:rPr>
+        <w:t xml:space="preserve"> ها تنوع چندانی نخواهند داشت</w:t>
+      </w:r>
+      <w:r>
+        <w:rPr>
+          <w:rFonts w:ascii="Hepta Slab" w:hAnsi="Hepta Slab" w:cs="B Lotus" w:hint="cs"/>
+          <w:sz w:val="32"/>
+          <w:szCs w:val="32"/>
+          <w:rtl/>
+          <w:lang w:bidi="fa-IR"/>
+        </w:rPr>
+        <w:t xml:space="preserve"> زیرا این مدل ها الگو های مختلف را یاد گرفته اند و باعث نمیشود خطا های مختلفی تولید شود. </w:t>
+      </w:r>
+    </w:p>
+    <w:p>
+      <w:pPr>
+        <w:bidi/>
+        <w:jc w:val="both"/>
+        <w:rPr>
+          <w:rFonts w:ascii="Hepta Slab" w:hAnsi="Hepta Slab" w:cs="B Lotus"/>
+          <w:sz w:val="32"/>
+          <w:szCs w:val="32"/>
+          <w:rtl/>
+          <w:lang w:bidi="fa-IR"/>
+        </w:rPr>
+      </w:pPr>
+      <w:r>
+        <w:rPr>
+          <w:rFonts w:ascii="Hepta Slab" w:hAnsi="Hepta Slab" w:cs="B Lotus" w:hint="cs"/>
+          <w:sz w:val="32"/>
+          <w:szCs w:val="32"/>
+          <w:rtl/>
+          <w:lang w:bidi="fa-IR"/>
+        </w:rPr>
+        <w:t xml:space="preserve">انتخاب درخت های تصمیم میتواند گزینه خوبی باشد زیرا جز مدل های ضعیف شناخته میشوند که میتوانند الگو های ساده را شناسایی کنند. سریع آموزش میبینند و میتوانند خطا های مختلفی را تولید بکنند با هر بار تغییر وزن های داده‌ها در مجموعه آموزشی. </w:t>
+      </w:r>
+    </w:p>
+    <w:p>
+      <w:pPr>
+        <w:bidi/>
+        <w:jc w:val="both"/>
+        <w:rPr>
+          <w:rFonts w:ascii="Hepta Slab" w:hAnsi="Hepta Slab" w:cs="B Lotus"/>
+          <w:sz w:val="32"/>
+          <w:szCs w:val="32"/>
+          <w:rtl/>
+          <w:lang w:bidi="fa-IR"/>
+        </w:rPr>
+      </w:pPr>
+      <w:r>
+        <w:rPr>
+          <w:rFonts w:ascii="Hepta Slab" w:hAnsi="Hepta Slab" w:cs="B Lotus" w:hint="cs"/>
+          <w:sz w:val="32"/>
+          <w:szCs w:val="32"/>
+          <w:rtl/>
+          <w:lang w:bidi="fa-IR"/>
+        </w:rPr>
+        <w:t xml:space="preserve">پس به طور کلی سعی باید در انتخاب </w:t>
+      </w:r>
+      <w:r>
+        <w:rPr>
+          <w:rFonts w:ascii="Hepta Slab" w:hAnsi="Hepta Slab" w:cs="B Lotus"/>
+          <w:sz w:val="32"/>
+          <w:szCs w:val="32"/>
+          <w:lang w:bidi="fa-IR"/>
+        </w:rPr>
+        <w:t>weak learner</w:t>
+      </w:r>
+      <w:r>
+        <w:rPr>
+          <w:rFonts w:ascii="Hepta Slab" w:hAnsi="Hepta Slab" w:cs="B Lotus" w:hint="cs"/>
+          <w:sz w:val="32"/>
+          <w:szCs w:val="32"/>
+          <w:rtl/>
+          <w:lang w:bidi="fa-IR"/>
+        </w:rPr>
+        <w:t xml:space="preserve"> ها باشد نه انتخاب </w:t>
+      </w:r>
+      <w:r>
+        <w:rPr>
+          <w:rFonts w:ascii="Hepta Slab" w:hAnsi="Hepta Slab" w:cs="B Lotus"/>
+          <w:sz w:val="32"/>
+          <w:szCs w:val="32"/>
+          <w:lang w:bidi="fa-IR"/>
+        </w:rPr>
+        <w:t>strong learner</w:t>
+      </w:r>
+      <w:r>
+        <w:rPr>
+          <w:rFonts w:ascii="Hepta Slab" w:hAnsi="Hepta Slab" w:cs="B Lotus" w:hint="cs"/>
+          <w:sz w:val="32"/>
+          <w:szCs w:val="32"/>
+          <w:rtl/>
+          <w:lang w:bidi="fa-IR"/>
+        </w:rPr>
+        <w:t xml:space="preserve"> ها. </w:t>
+      </w:r>
+    </w:p>
+    <w:p>
+      <w:pPr>
+        <w:shd w:val="clear" w:color="auto" w:fill="66FF66"/>
+        <w:bidi/>
+        <w:jc w:val="center"/>
+        <w:rPr>
+          <w:rFonts w:ascii="Hepta Slab" w:hAnsi="Hepta Slab" w:cs="B Lotus"/>
+          <w:b/>
+          <w:bCs/>
+          <w:color w:val="FFFFFF" w:themeColor="background1"/>
+          <w:sz w:val="40"/>
+          <w:szCs w:val="40"/>
+          <w:rtl/>
+          <w:lang w:bidi="fa-IR"/>
+        </w:rPr>
+      </w:pPr>
+      <w:r>
+        <w:rPr>
+          <w:rFonts w:ascii="Hepta Slab" w:hAnsi="Hepta Slab" w:cs="B Lotus" w:hint="cs"/>
+          <w:b/>
+          <w:bCs/>
+          <w:color w:val="FFFFFF" w:themeColor="background1"/>
+          <w:sz w:val="40"/>
+          <w:szCs w:val="40"/>
+          <w:rtl/>
+          <w:lang w:bidi="fa-IR"/>
+        </w:rPr>
+        <w:t>سوال 6</w:t>
+      </w:r>
+    </w:p>
+    <w:p>
+      <w:pPr>
+        <w:bidi/>
+        <w:jc w:val="both"/>
+        <w:rPr>
+          <w:rFonts w:ascii="Hepta Slab" w:hAnsi="Hepta Slab" w:cs="B Lotus"/>
+          <w:sz w:val="32"/>
+          <w:szCs w:val="32"/>
+          <w:rtl/>
+          <w:lang w:bidi="fa-IR"/>
+        </w:rPr>
+      </w:pPr>
+      <w:r>
+        <w:rPr>
+          <w:rFonts w:ascii="Hepta Slab" w:hAnsi="Hepta Slab" w:cs="B Lotus" w:hint="cs"/>
+          <w:sz w:val="32"/>
+          <w:szCs w:val="32"/>
+          <w:rtl/>
+          <w:lang w:bidi="fa-IR"/>
+        </w:rPr>
+        <w:t xml:space="preserve">مقاومت در برابر </w:t>
+      </w:r>
+      <w:r>
+        <w:rPr>
+          <w:rFonts w:ascii="Hepta Slab" w:hAnsi="Hepta Slab" w:cs="B Lotus"/>
+          <w:sz w:val="32"/>
+          <w:szCs w:val="32"/>
+          <w:lang w:bidi="fa-IR"/>
+        </w:rPr>
+        <w:t>overfitting</w:t>
+      </w:r>
+      <w:r>
+        <w:rPr>
+          <w:rFonts w:ascii="Hepta Slab" w:hAnsi="Hepta Slab" w:cs="B Lotus" w:hint="cs"/>
+          <w:sz w:val="32"/>
+          <w:szCs w:val="32"/>
+          <w:rtl/>
+          <w:lang w:bidi="fa-IR"/>
+        </w:rPr>
+        <w:t xml:space="preserve"> رویکرد </w:t>
+      </w:r>
+      <w:r>
+        <w:rPr>
+          <w:rFonts w:ascii="Hepta Slab" w:hAnsi="Hepta Slab" w:cs="B Lotus"/>
+          <w:sz w:val="32"/>
+          <w:szCs w:val="32"/>
+          <w:lang w:bidi="fa-IR"/>
+        </w:rPr>
+        <w:t>AdaBoost</w:t>
+      </w:r>
+      <w:r>
+        <w:rPr>
+          <w:rFonts w:ascii="Hepta Slab" w:hAnsi="Hepta Slab" w:cs="B Lotus" w:hint="cs"/>
+          <w:sz w:val="32"/>
+          <w:szCs w:val="32"/>
+          <w:rtl/>
+          <w:lang w:bidi="fa-IR"/>
+        </w:rPr>
+        <w:t xml:space="preserve"> دلایل مختلفی دارد: </w:t>
+      </w:r>
+    </w:p>
+    <w:p>
+      <w:pPr>
+        <w:pStyle w:val="ListParagraph"/>
+        <w:numPr>
+          <w:ilvl w:val="0"/>
+          <w:numId w:val="2"/>
+        </w:numPr>
+        <w:bidi/>
+        <w:jc w:val="both"/>
+        <w:rPr>
+          <w:rFonts w:ascii="Hepta Slab" w:hAnsi="Hepta Slab" w:cs="B Lotus"/>
+          <w:sz w:val="36"/>
+          <w:szCs w:val="36"/>
+          <w:rtl/>
+          <w:lang w:bidi="fa-IR"/>
+        </w:rPr>
+      </w:pPr>
+      <w:r>
+        <w:rPr>
+          <w:rFonts w:ascii="Hepta Slab" w:hAnsi="Hepta Slab" w:cs="B Lotus" w:hint="cs"/>
+          <w:sz w:val="36"/>
+          <w:szCs w:val="36"/>
+          <w:rtl/>
+          <w:lang w:bidi="fa-IR"/>
+        </w:rPr>
+        <w:t xml:space="preserve">بیشینه کردن </w:t>
+      </w:r>
+      <w:r>
+        <w:rPr>
+          <w:rFonts w:ascii="Hepta Slab" w:hAnsi="Hepta Slab" w:cs="B Lotus"/>
+          <w:sz w:val="36"/>
+          <w:szCs w:val="36"/>
+          <w:lang w:bidi="fa-IR"/>
+        </w:rPr>
+        <w:t>margin</w:t>
+      </w:r>
+      <w:r>
+        <w:rPr>
+          <w:rFonts w:ascii="Hepta Slab" w:hAnsi="Hepta Slab" w:cs="B Lotus" w:hint="cs"/>
+          <w:sz w:val="36"/>
+          <w:szCs w:val="36"/>
+          <w:rtl/>
+          <w:lang w:bidi="fa-IR"/>
+        </w:rPr>
+        <w:t xml:space="preserve">: </w:t>
+      </w:r>
+    </w:p>
+    <w:p>
+      <w:pPr>
+        <w:bidi/>
+        <w:jc w:val="both"/>
+        <w:rPr>
+          <w:rFonts w:ascii="Hepta Slab" w:hAnsi="Hepta Slab" w:cs="B Lotus"/>
+          <w:sz w:val="32"/>
+          <w:szCs w:val="32"/>
+          <w:rtl/>
+          <w:lang w:bidi="fa-IR"/>
+        </w:rPr>
+      </w:pPr>
+      <w:r>
+        <w:rPr>
+          <w:rFonts w:ascii="Hepta Slab" w:hAnsi="Hepta Slab" w:cs="B Lotus" w:hint="cs"/>
+          <w:sz w:val="32"/>
+          <w:szCs w:val="32"/>
+          <w:rtl/>
+          <w:lang w:bidi="fa-IR"/>
+        </w:rPr>
+        <w:t xml:space="preserve">این رویکرد میتواند </w:t>
+      </w:r>
+      <w:r>
+        <w:rPr>
+          <w:rFonts w:ascii="Hepta Slab" w:hAnsi="Hepta Slab" w:cs="B Lotus"/>
+          <w:sz w:val="32"/>
+          <w:szCs w:val="32"/>
+          <w:lang w:bidi="fa-IR"/>
+        </w:rPr>
+        <w:t>margin</w:t>
+      </w:r>
+      <w:r>
+        <w:rPr>
+          <w:rFonts w:ascii="Hepta Slab" w:hAnsi="Hepta Slab" w:cs="B Lotus" w:hint="cs"/>
+          <w:sz w:val="32"/>
+          <w:szCs w:val="32"/>
+          <w:rtl/>
+          <w:lang w:bidi="fa-IR"/>
+        </w:rPr>
+        <w:t xml:space="preserve"> را بیشینه کند. حاشیه </w:t>
+      </w:r>
+      <w:r>
+        <w:rPr>
+          <w:rFonts w:ascii="Hepta Slab" w:hAnsi="Hepta Slab" w:cs="B Lotus"/>
+          <w:sz w:val="32"/>
+          <w:szCs w:val="32"/>
+          <w:lang w:bidi="fa-IR"/>
+        </w:rPr>
+        <w:t>(margin)</w:t>
+      </w:r>
+      <w:r>
+        <w:rPr>
+          <w:rFonts w:ascii="Hepta Slab" w:hAnsi="Hepta Slab" w:cs="B Lotus" w:hint="cs"/>
+          <w:sz w:val="32"/>
+          <w:szCs w:val="32"/>
+          <w:rtl/>
+          <w:lang w:bidi="fa-IR"/>
+        </w:rPr>
+        <w:t xml:space="preserve"> به فاصله ی بین آخرین داده تا مرز تصمیم گیری گفته میشود. بیشینه کردن این فاصله باعث افزایش تعمیم پذیری و کاهش </w:t>
+      </w:r>
+      <w:r>
+        <w:rPr>
+          <w:rFonts w:ascii="Hepta Slab" w:hAnsi="Hepta Slab" w:cs="B Lotus"/>
+          <w:sz w:val="32"/>
+          <w:szCs w:val="32"/>
+          <w:lang w:bidi="fa-IR"/>
+        </w:rPr>
+        <w:t>overfitting</w:t>
+      </w:r>
+      <w:r>
+        <w:rPr>
+          <w:rFonts w:ascii="Hepta Slab" w:hAnsi="Hepta Slab" w:cs="B Lotus" w:hint="cs"/>
+          <w:sz w:val="32"/>
+          <w:szCs w:val="32"/>
+          <w:rtl/>
+          <w:lang w:bidi="fa-IR"/>
+        </w:rPr>
+        <w:t xml:space="preserve"> میشود. </w:t>
+      </w:r>
+    </w:p>
+    <w:p>
+      <w:pPr>
+        <w:bidi/>
+        <w:jc w:val="both"/>
+        <w:rPr>
+          <w:rFonts w:ascii="Hepta Slab" w:hAnsi="Hepta Slab" w:cs="B Lotus"/>
+          <w:sz w:val="32"/>
+          <w:szCs w:val="32"/>
+          <w:rtl/>
+          <w:lang w:bidi="fa-IR"/>
+        </w:rPr>
+      </w:pPr>
+    </w:p>
+    <w:p>
+      <w:pPr>
+        <w:pStyle w:val="ListParagraph"/>
+        <w:numPr>
+          <w:ilvl w:val="0"/>
+          <w:numId w:val="3"/>
+        </w:numPr>
+        <w:bidi/>
+        <w:jc w:val="both"/>
+        <w:rPr>
+          <w:rFonts w:ascii="Hepta Slab" w:hAnsi="Hepta Slab" w:cs="B Lotus"/>
+          <w:sz w:val="36"/>
+          <w:szCs w:val="36"/>
+          <w:rtl/>
+          <w:lang w:bidi="fa-IR"/>
+        </w:rPr>
+      </w:pPr>
+      <w:r>
+        <w:rPr>
+          <w:rFonts w:ascii="Hepta Slab" w:hAnsi="Hepta Slab" w:cs="B Lotus" w:hint="cs"/>
+          <w:sz w:val="36"/>
+          <w:szCs w:val="36"/>
+          <w:rtl/>
+          <w:lang w:bidi="fa-IR"/>
+        </w:rPr>
+        <w:lastRenderedPageBreak/>
+        <w:t xml:space="preserve">ماهیت تصادفی </w:t>
+      </w:r>
+      <w:r>
+        <w:rPr>
+          <w:rFonts w:ascii="Hepta Slab" w:hAnsi="Hepta Slab" w:cs="B Lotus"/>
+          <w:sz w:val="36"/>
+          <w:szCs w:val="36"/>
+          <w:lang w:bidi="fa-IR"/>
+        </w:rPr>
+        <w:t>(stochastic)</w:t>
+      </w:r>
+      <w:r>
+        <w:rPr>
+          <w:rFonts w:ascii="Hepta Slab" w:hAnsi="Hepta Slab" w:cs="B Lotus" w:hint="cs"/>
+          <w:sz w:val="36"/>
+          <w:szCs w:val="36"/>
+          <w:rtl/>
+          <w:lang w:bidi="fa-IR"/>
+        </w:rPr>
+        <w:t>:</w:t>
+      </w:r>
+    </w:p>
+    <w:p>
+      <w:pPr>
+        <w:bidi/>
+        <w:jc w:val="both"/>
+        <w:rPr>
+          <w:rFonts w:ascii="Hepta Slab" w:hAnsi="Hepta Slab" w:cs="B Lotus"/>
+          <w:sz w:val="32"/>
+          <w:szCs w:val="32"/>
+          <w:rtl/>
+          <w:lang w:bidi="fa-IR"/>
+        </w:rPr>
+      </w:pPr>
+      <w:r>
+        <w:rPr>
+          <w:rFonts w:ascii="Hepta Slab" w:hAnsi="Hepta Slab" w:cs="B Lotus" w:hint="cs"/>
+          <w:sz w:val="32"/>
+          <w:szCs w:val="32"/>
+          <w:rtl/>
+          <w:lang w:bidi="fa-IR"/>
+        </w:rPr>
+        <w:t xml:space="preserve">تغییر وزن های آموزشی که در هر </w:t>
+      </w:r>
+      <w:r>
+        <w:rPr>
+          <w:rFonts w:ascii="Hepta Slab" w:hAnsi="Hepta Slab" w:cs="B Lotus"/>
+          <w:sz w:val="32"/>
+          <w:szCs w:val="32"/>
+          <w:lang w:bidi="fa-IR"/>
+        </w:rPr>
+        <w:t>iteration</w:t>
+      </w:r>
+      <w:r>
+        <w:rPr>
+          <w:rFonts w:ascii="Hepta Slab" w:hAnsi="Hepta Slab" w:cs="B Lotus" w:hint="cs"/>
+          <w:sz w:val="32"/>
+          <w:szCs w:val="32"/>
+          <w:rtl/>
+          <w:lang w:bidi="fa-IR"/>
+        </w:rPr>
+        <w:t xml:space="preserve"> انجام میشود، یک ماهیت تصادفی به فرآیند آموزشی اضافه میکند. این ماهیت باعث میشود که مدل داده های آموزشی را حفظ نکند و فقط به آنها حساس نشود و تعمیم پذیری بهتری پیدا میکند. </w:t>
+      </w:r>
+    </w:p>
+    <w:p>
+      <w:pPr>
+        <w:pStyle w:val="ListParagraph"/>
+        <w:numPr>
+          <w:ilvl w:val="0"/>
+          <w:numId w:val="3"/>
+        </w:numPr>
+        <w:bidi/>
+        <w:jc w:val="both"/>
+        <w:rPr>
+          <w:rFonts w:ascii="Hepta Slab" w:hAnsi="Hepta Slab" w:cs="B Lotus"/>
+          <w:sz w:val="36"/>
+          <w:szCs w:val="36"/>
+          <w:rtl/>
+          <w:lang w:bidi="fa-IR"/>
+        </w:rPr>
+      </w:pPr>
+      <w:r>
+        <w:rPr>
+          <w:rFonts w:ascii="Hepta Slab" w:hAnsi="Hepta Slab" w:cs="B Lotus" w:hint="cs"/>
+          <w:sz w:val="36"/>
+          <w:szCs w:val="36"/>
+          <w:rtl/>
+          <w:lang w:bidi="fa-IR"/>
+        </w:rPr>
+        <w:t>تمرکز روی داده های اشتباه کلاس بندی شده:</w:t>
+      </w:r>
+    </w:p>
+    <w:p>
+      <w:pPr>
+        <w:bidi/>
+        <w:jc w:val="both"/>
+        <w:rPr>
+          <w:rFonts w:ascii="Hepta Slab" w:hAnsi="Hepta Slab" w:cs="B Lotus"/>
+          <w:sz w:val="32"/>
+          <w:szCs w:val="32"/>
+          <w:rtl/>
+          <w:lang w:bidi="fa-IR"/>
+        </w:rPr>
+      </w:pPr>
+      <w:r>
+        <w:rPr>
+          <w:rFonts w:ascii="Hepta Slab" w:hAnsi="Hepta Slab" w:cs="B Lotus" w:hint="cs"/>
+          <w:sz w:val="32"/>
+          <w:szCs w:val="32"/>
+          <w:rtl/>
+          <w:lang w:bidi="fa-IR"/>
+        </w:rPr>
+        <w:t xml:space="preserve">با تمرکز کردن روی </w:t>
+      </w:r>
+      <w:r>
+        <w:rPr>
+          <w:rFonts w:ascii="Hepta Slab" w:hAnsi="Hepta Slab" w:cs="B Lotus" w:hint="cs"/>
+          <w:sz w:val="32"/>
+          <w:szCs w:val="32"/>
+          <w:rtl/>
+          <w:lang w:bidi="fa-IR"/>
+        </w:rPr>
+        <w:t>داده های اشتباه کلاس بندی شده</w:t>
+      </w:r>
+      <w:r>
+        <w:rPr>
+          <w:rFonts w:ascii="Hepta Slab" w:hAnsi="Hepta Slab" w:cs="B Lotus" w:hint="cs"/>
+          <w:sz w:val="32"/>
+          <w:szCs w:val="32"/>
+          <w:rtl/>
+          <w:lang w:bidi="fa-IR"/>
+        </w:rPr>
+        <w:t xml:space="preserve"> در هر </w:t>
+      </w:r>
+      <w:r>
+        <w:rPr>
+          <w:rFonts w:ascii="Hepta Slab" w:hAnsi="Hepta Slab" w:cs="B Lotus"/>
+          <w:sz w:val="32"/>
+          <w:szCs w:val="32"/>
+          <w:lang w:bidi="fa-IR"/>
+        </w:rPr>
+        <w:t>iteration</w:t>
+      </w:r>
+      <w:r>
+        <w:rPr>
+          <w:rFonts w:ascii="Hepta Slab" w:hAnsi="Hepta Slab" w:cs="B Lotus" w:hint="cs"/>
+          <w:sz w:val="32"/>
+          <w:szCs w:val="32"/>
+          <w:rtl/>
+          <w:lang w:bidi="fa-IR"/>
+        </w:rPr>
+        <w:t xml:space="preserve"> این رویکرد به تدریج</w:t>
+      </w:r>
+      <w:r>
+        <w:rPr>
+          <w:rFonts w:ascii="Hepta Slab" w:hAnsi="Hepta Slab" w:cs="B Lotus" w:hint="cs"/>
+          <w:sz w:val="32"/>
+          <w:szCs w:val="32"/>
+          <w:rtl/>
+          <w:lang w:bidi="fa-IR"/>
+        </w:rPr>
+        <w:t xml:space="preserve"> روی داده های سخت متمرکز میشوند و باعث میشود مدل نسبت به داده های درست دسته بندی شده یا به اصطلاح آسان </w:t>
+      </w:r>
+      <w:r>
+        <w:rPr>
+          <w:rFonts w:ascii="Hepta Slab" w:hAnsi="Hepta Slab" w:cs="B Lotus"/>
+          <w:sz w:val="32"/>
+          <w:szCs w:val="32"/>
+          <w:lang w:bidi="fa-IR"/>
+        </w:rPr>
+        <w:t>overfit</w:t>
+      </w:r>
+      <w:r>
+        <w:rPr>
+          <w:rFonts w:ascii="Hepta Slab" w:hAnsi="Hepta Slab" w:cs="B Lotus" w:hint="cs"/>
+          <w:sz w:val="32"/>
+          <w:szCs w:val="32"/>
+          <w:rtl/>
+          <w:lang w:bidi="fa-IR"/>
+        </w:rPr>
+        <w:t xml:space="preserve"> نشود</w:t>
+      </w:r>
+      <w:r>
+        <w:rPr>
+          <w:rFonts w:ascii="Hepta Slab" w:hAnsi="Hepta Slab" w:cs="B Lotus" w:hint="cs"/>
+          <w:sz w:val="32"/>
+          <w:szCs w:val="32"/>
+          <w:rtl/>
+          <w:lang w:bidi="fa-IR"/>
+        </w:rPr>
+        <w:t xml:space="preserve"> و باعث میشود مرز تصمیم قابل اطمینان باشد. </w:t>
+      </w:r>
+    </w:p>
+    <w:p>
+      <w:pPr>
+        <w:pStyle w:val="ListParagraph"/>
+        <w:numPr>
+          <w:ilvl w:val="0"/>
+          <w:numId w:val="4"/>
+        </w:numPr>
+        <w:bidi/>
+        <w:jc w:val="both"/>
+        <w:rPr>
+          <w:rFonts w:ascii="Hepta Slab" w:hAnsi="Hepta Slab" w:cs="B Lotus"/>
+          <w:sz w:val="36"/>
+          <w:szCs w:val="36"/>
+          <w:rtl/>
+          <w:lang w:bidi="fa-IR"/>
+        </w:rPr>
+      </w:pPr>
+      <w:r>
+        <w:rPr>
+          <w:rFonts w:ascii="Hepta Slab" w:hAnsi="Hepta Slab" w:cs="B Lotus" w:hint="cs"/>
+          <w:sz w:val="36"/>
+          <w:szCs w:val="36"/>
+          <w:rtl/>
+          <w:lang w:bidi="fa-IR"/>
+        </w:rPr>
+        <w:t xml:space="preserve">اگر </w:t>
+      </w:r>
+      <w:r>
+        <w:rPr>
+          <w:rFonts w:ascii="Hepta Slab" w:hAnsi="Hepta Slab" w:cs="B Lotus"/>
+          <w:sz w:val="36"/>
+          <w:szCs w:val="36"/>
+          <w:lang w:bidi="fa-IR"/>
+        </w:rPr>
+        <w:t>overfitting</w:t>
+      </w:r>
+      <w:r>
+        <w:rPr>
+          <w:rFonts w:ascii="Hepta Slab" w:hAnsi="Hepta Slab" w:cs="B Lotus" w:hint="cs"/>
+          <w:sz w:val="36"/>
+          <w:szCs w:val="36"/>
+          <w:rtl/>
+          <w:lang w:bidi="fa-IR"/>
+        </w:rPr>
+        <w:t xml:space="preserve"> اتفاق افتاد </w:t>
+      </w:r>
+      <w:r>
+        <w:rPr>
+          <w:rFonts w:ascii="Hepta Slab" w:hAnsi="Hepta Slab" w:cs="B Lotus" w:hint="cs"/>
+          <w:sz w:val="36"/>
+          <w:szCs w:val="36"/>
+          <w:rtl/>
+          <w:lang w:bidi="fa-IR"/>
+        </w:rPr>
+        <w:t>میتوانیم مراحل زیر داشته باشیم:</w:t>
+      </w:r>
+    </w:p>
+    <w:p>
+      <w:pPr>
+        <w:pStyle w:val="ListParagraph"/>
+        <w:numPr>
+          <w:ilvl w:val="0"/>
+          <w:numId w:val="5"/>
+        </w:numPr>
+        <w:bidi/>
+        <w:jc w:val="both"/>
+        <w:rPr>
+          <w:rFonts w:ascii="Hepta Slab" w:hAnsi="Hepta Slab" w:cs="B Lotus"/>
+          <w:sz w:val="32"/>
+          <w:szCs w:val="32"/>
+          <w:rtl/>
+          <w:lang w:bidi="fa-IR"/>
+        </w:rPr>
+      </w:pPr>
+      <w:r>
+        <w:rPr>
+          <w:rFonts w:ascii="Hepta Slab" w:hAnsi="Hepta Slab" w:cs="B Lotus" w:hint="cs"/>
+          <w:sz w:val="32"/>
+          <w:szCs w:val="32"/>
+          <w:rtl/>
+          <w:lang w:bidi="fa-IR"/>
+        </w:rPr>
+        <w:t xml:space="preserve">کاهش تعداد </w:t>
+      </w:r>
+      <w:r>
+        <w:rPr>
+          <w:rFonts w:ascii="Hepta Slab" w:hAnsi="Hepta Slab" w:cs="B Lotus"/>
+          <w:sz w:val="32"/>
+          <w:szCs w:val="32"/>
+          <w:lang w:bidi="fa-IR"/>
+        </w:rPr>
+        <w:t>iteration</w:t>
+      </w:r>
+      <w:r>
+        <w:rPr>
+          <w:rFonts w:ascii="Hepta Slab" w:hAnsi="Hepta Slab" w:cs="B Lotus" w:hint="cs"/>
+          <w:sz w:val="32"/>
+          <w:szCs w:val="32"/>
+          <w:rtl/>
+          <w:lang w:bidi="fa-IR"/>
+        </w:rPr>
+        <w:t>:</w:t>
+      </w:r>
+    </w:p>
+    <w:p>
+      <w:pPr>
+        <w:bidi/>
+        <w:jc w:val="both"/>
+        <w:rPr>
+          <w:rFonts w:ascii="Hepta Slab" w:hAnsi="Hepta Slab" w:cs="B Lotus"/>
+          <w:sz w:val="32"/>
+          <w:szCs w:val="32"/>
+          <w:rtl/>
+          <w:lang w:bidi="fa-IR"/>
+        </w:rPr>
+      </w:pPr>
+      <w:r>
+        <w:rPr>
+          <w:rFonts w:ascii="Hepta Slab" w:hAnsi="Hepta Slab" w:cs="B Lotus" w:hint="cs"/>
+          <w:sz w:val="32"/>
+          <w:szCs w:val="32"/>
+          <w:rtl/>
+          <w:lang w:bidi="fa-IR"/>
+        </w:rPr>
+        <w:t xml:space="preserve">ساده ترین روش همین </w:t>
+      </w:r>
+      <w:r>
+        <w:rPr>
+          <w:rFonts w:ascii="Hepta Slab" w:hAnsi="Hepta Slab" w:cs="B Lotus" w:hint="cs"/>
+          <w:sz w:val="32"/>
+          <w:szCs w:val="32"/>
+          <w:rtl/>
+          <w:lang w:bidi="fa-IR"/>
+        </w:rPr>
+        <w:t xml:space="preserve">کم کردن تعداد دور ها خواهد بود. میتوانیم از </w:t>
+      </w:r>
+      <w:r>
+        <w:rPr>
+          <w:rFonts w:ascii="Hepta Slab" w:hAnsi="Hepta Slab" w:cs="B Lotus"/>
+          <w:sz w:val="32"/>
+          <w:szCs w:val="32"/>
+          <w:lang w:bidi="fa-IR"/>
+        </w:rPr>
+        <w:t>validation set</w:t>
+      </w:r>
+      <w:r>
+        <w:rPr>
+          <w:rFonts w:ascii="Hepta Slab" w:hAnsi="Hepta Slab" w:cs="B Lotus" w:hint="cs"/>
+          <w:sz w:val="32"/>
+          <w:szCs w:val="32"/>
+          <w:rtl/>
+          <w:lang w:bidi="fa-IR"/>
+        </w:rPr>
+        <w:t xml:space="preserve"> یا </w:t>
+      </w:r>
+      <w:r>
+        <w:rPr>
+          <w:rFonts w:ascii="Hepta Slab" w:hAnsi="Hepta Slab" w:cs="B Lotus"/>
+          <w:sz w:val="32"/>
+          <w:szCs w:val="32"/>
+          <w:lang w:bidi="fa-IR"/>
+        </w:rPr>
+        <w:t>cross-validation</w:t>
+      </w:r>
+      <w:r>
+        <w:rPr>
+          <w:rFonts w:ascii="Hepta Slab" w:hAnsi="Hepta Slab" w:cs="B Lotus" w:hint="cs"/>
+          <w:sz w:val="32"/>
+          <w:szCs w:val="32"/>
+          <w:rtl/>
+          <w:lang w:bidi="fa-IR"/>
+        </w:rPr>
+        <w:t xml:space="preserve"> استفاده بکنیم تا تعداد بهینه دور ها را بدست بیاوریم. </w:t>
+      </w:r>
+    </w:p>
+    <w:p>
+      <w:pPr>
+        <w:pStyle w:val="ListParagraph"/>
+        <w:numPr>
+          <w:ilvl w:val="0"/>
+          <w:numId w:val="5"/>
+        </w:numPr>
+        <w:bidi/>
+        <w:jc w:val="both"/>
+        <w:rPr>
+          <w:rFonts w:ascii="Hepta Slab" w:hAnsi="Hepta Slab" w:cs="B Lotus"/>
+          <w:sz w:val="32"/>
+          <w:szCs w:val="32"/>
+          <w:rtl/>
+          <w:lang w:bidi="fa-IR"/>
+        </w:rPr>
+      </w:pPr>
+      <w:r>
+        <w:rPr>
+          <w:rFonts w:ascii="Hepta Slab" w:hAnsi="Hepta Slab" w:cs="B Lotus" w:hint="cs"/>
+          <w:sz w:val="32"/>
+          <w:szCs w:val="32"/>
+          <w:rtl/>
+          <w:lang w:bidi="fa-IR"/>
+        </w:rPr>
+        <w:t xml:space="preserve">افزایش پیچیدگی مدل های </w:t>
+      </w:r>
+      <w:r>
+        <w:rPr>
+          <w:rFonts w:ascii="Hepta Slab" w:hAnsi="Hepta Slab" w:cs="B Lotus"/>
+          <w:sz w:val="32"/>
+          <w:szCs w:val="32"/>
+          <w:lang w:bidi="fa-IR"/>
+        </w:rPr>
+        <w:t>base</w:t>
+      </w:r>
+      <w:r>
+        <w:rPr>
+          <w:rFonts w:ascii="Hepta Slab" w:hAnsi="Hepta Slab" w:cs="B Lotus" w:hint="cs"/>
+          <w:sz w:val="32"/>
+          <w:szCs w:val="32"/>
+          <w:rtl/>
+          <w:lang w:bidi="fa-IR"/>
+        </w:rPr>
+        <w:t>:</w:t>
+      </w:r>
+    </w:p>
+    <w:p>
+      <w:pPr>
+        <w:bidi/>
+        <w:jc w:val="both"/>
+        <w:rPr>
+          <w:rFonts w:ascii="Hepta Slab" w:hAnsi="Hepta Slab" w:cs="B Lotus"/>
+          <w:sz w:val="32"/>
+          <w:szCs w:val="32"/>
+          <w:rtl/>
+          <w:lang w:bidi="fa-IR"/>
+        </w:rPr>
+      </w:pPr>
+      <w:r>
+        <w:rPr>
+          <w:rFonts w:ascii="Hepta Slab" w:hAnsi="Hepta Slab" w:cs="B Lotus" w:hint="cs"/>
+          <w:sz w:val="32"/>
+          <w:szCs w:val="32"/>
+          <w:rtl/>
+          <w:lang w:bidi="fa-IR"/>
+        </w:rPr>
+        <w:t xml:space="preserve">اگه از مدل های بسیار ساده استفاده میکنیم میتوانیم از مدل های کمی پیچیده تر (مثلا درخت هایی با عمق 2 یا 3) استفاده بکنیم این امر سبب کاهش </w:t>
+      </w:r>
+      <w:r>
+        <w:rPr>
+          <w:rFonts w:ascii="Hepta Slab" w:hAnsi="Hepta Slab" w:cs="B Lotus"/>
+          <w:sz w:val="32"/>
+          <w:szCs w:val="32"/>
+          <w:lang w:bidi="fa-IR"/>
+        </w:rPr>
+        <w:t>overfitting</w:t>
+      </w:r>
+      <w:r>
+        <w:rPr>
+          <w:rFonts w:ascii="Hepta Slab" w:hAnsi="Hepta Slab" w:cs="B Lotus" w:hint="cs"/>
+          <w:sz w:val="32"/>
+          <w:szCs w:val="32"/>
+          <w:rtl/>
+          <w:lang w:bidi="fa-IR"/>
+        </w:rPr>
+        <w:t xml:space="preserve"> در مواقعی میشود. </w:t>
+      </w:r>
+    </w:p>
+    <w:p>
+      <w:pPr>
+        <w:bidi/>
+        <w:jc w:val="both"/>
+        <w:rPr>
+          <w:rFonts w:ascii="Hepta Slab" w:hAnsi="Hepta Slab" w:cs="B Lotus" w:hint="cs"/>
+          <w:sz w:val="32"/>
+          <w:szCs w:val="32"/>
+          <w:rtl/>
+          <w:lang w:bidi="fa-IR"/>
+        </w:rPr>
+      </w:pPr>
+      <w:r>
+        <w:rPr>
+          <w:rFonts w:ascii="Hepta Slab" w:hAnsi="Hepta Slab" w:cs="B Lotus" w:hint="cs"/>
+          <w:sz w:val="32"/>
+          <w:szCs w:val="32"/>
+          <w:rtl/>
+          <w:lang w:bidi="fa-IR"/>
+        </w:rPr>
+        <w:t xml:space="preserve">همچنین از اقداماتی مثل </w:t>
+      </w:r>
+      <w:r>
+        <w:rPr>
+          <w:rFonts w:ascii="Hepta Slab" w:hAnsi="Hepta Slab" w:cs="B Lotus"/>
+          <w:sz w:val="32"/>
+          <w:szCs w:val="32"/>
+          <w:lang w:bidi="fa-IR"/>
+        </w:rPr>
+        <w:t>early stopping</w:t>
+      </w:r>
+      <w:r>
+        <w:rPr>
+          <w:rFonts w:ascii="Hepta Slab" w:hAnsi="Hepta Slab" w:cs="B Lotus" w:hint="cs"/>
+          <w:sz w:val="32"/>
+          <w:szCs w:val="32"/>
+          <w:rtl/>
+          <w:lang w:bidi="fa-IR"/>
+        </w:rPr>
+        <w:t xml:space="preserve"> که عملکرد مدل را روی </w:t>
+      </w:r>
+      <w:r>
+        <w:rPr>
+          <w:rFonts w:ascii="Hepta Slab" w:hAnsi="Hepta Slab" w:cs="B Lotus"/>
+          <w:sz w:val="32"/>
+          <w:szCs w:val="32"/>
+          <w:lang w:bidi="fa-IR"/>
+        </w:rPr>
+        <w:t>validation set</w:t>
+      </w:r>
+      <w:r>
+        <w:rPr>
+          <w:rFonts w:ascii="Hepta Slab" w:hAnsi="Hepta Slab" w:cs="B Lotus" w:hint="cs"/>
+          <w:sz w:val="32"/>
+          <w:szCs w:val="32"/>
+          <w:rtl/>
+          <w:lang w:bidi="fa-IR"/>
+        </w:rPr>
+        <w:t xml:space="preserve"> </w:t>
+      </w:r>
+      <w:r>
+        <w:rPr>
+          <w:rFonts w:ascii="Hepta Slab" w:hAnsi="Hepta Slab" w:cs="B Lotus" w:hint="cs"/>
+          <w:sz w:val="32"/>
+          <w:szCs w:val="32"/>
+          <w:rtl/>
+          <w:lang w:bidi="fa-IR"/>
+        </w:rPr>
+        <w:t xml:space="preserve">بررسی میکنیم و اگر داشت در حین کاهش خطا روی مجموعه آموزشی، صعودی میشد عملکرد مدل را متوقف کنیم. </w:t>
+      </w:r>
+      <w:r>
+        <w:rPr>
+          <w:rFonts w:ascii="Hepta Slab" w:hAnsi="Hepta Slab" w:cs="B Lotus" w:hint="cs"/>
+          <w:sz w:val="32"/>
+          <w:szCs w:val="32"/>
+          <w:rtl/>
+          <w:lang w:bidi="fa-IR"/>
+        </w:rPr>
+        <w:t xml:space="preserve">یک اقدام دیگر کاهش نرخ یادگیری خواهد بود که باعث میشود </w:t>
+      </w:r>
+      <w:r>
+        <w:rPr>
+          <w:rFonts w:ascii="Hepta Slab" w:hAnsi="Hepta Slab" w:cs="B Lotus" w:hint="cs"/>
+          <w:sz w:val="32"/>
+          <w:szCs w:val="32"/>
+          <w:rtl/>
+          <w:lang w:bidi="fa-IR"/>
+        </w:rPr>
+        <w:lastRenderedPageBreak/>
+        <w:t xml:space="preserve">میزان مشارکت هر </w:t>
+      </w:r>
+      <w:r>
+        <w:rPr>
+          <w:rFonts w:ascii="Hepta Slab" w:hAnsi="Hepta Slab" w:cs="B Lotus"/>
+          <w:sz w:val="32"/>
+          <w:szCs w:val="32"/>
+          <w:lang w:bidi="fa-IR"/>
+        </w:rPr>
+        <w:t>weak learner</w:t>
+      </w:r>
+      <w:r>
+        <w:rPr>
+          <w:rFonts w:ascii="Hepta Slab" w:hAnsi="Hepta Slab" w:cs="B Lotus" w:hint="cs"/>
+          <w:sz w:val="32"/>
+          <w:szCs w:val="32"/>
+          <w:rtl/>
+          <w:lang w:bidi="fa-IR"/>
+        </w:rPr>
+        <w:t xml:space="preserve"> را کنترل کنیم</w:t>
+      </w:r>
+      <w:r>
+        <w:rPr>
+          <w:rFonts w:ascii="Hepta Slab" w:hAnsi="Hepta Slab" w:cs="B Lotus" w:hint="cs"/>
+          <w:sz w:val="32"/>
+          <w:szCs w:val="32"/>
+          <w:rtl/>
+          <w:lang w:bidi="fa-IR"/>
+        </w:rPr>
+        <w:t xml:space="preserve"> تا اگر یک مدل مستعد بیش پردازش بود جلوی آن را بگیریم. </w:t>
+      </w:r>
+      <w:r>
+        <w:rPr>
+          <w:rFonts w:ascii="Hepta Slab" w:hAnsi="Hepta Slab" w:cs="B Lotus" w:hint="cs"/>
+          <w:sz w:val="32"/>
+          <w:szCs w:val="32"/>
+          <w:rtl/>
+          <w:lang w:bidi="fa-IR"/>
+        </w:rPr>
+        <w:t xml:space="preserve">یک اقدام دیگر میتواند افزایش اندازه مجموعه آموزشی باشد. </w:t>
+      </w:r>
     </w:p>
     <w:p>
       <w:pPr>
@@ -2406,6 +3767,591 @@
     </w:sectPr>
   </w:body>
 </w:document>
+</file>
+
+<file path=word/numbering.xml><?xml version="1.0" encoding="utf-8"?>
+<w:numbering xmlns:wpc="http://schemas.microsoft.com/office/word/2010/wordprocessingCanvas" xmlns:cx="http://schemas.microsoft.com/office/drawing/2014/chartex" xmlns:cx1="http://schemas.microsoft.com/office/drawing/2015/9/8/chartex" xmlns:cx2="http://schemas.microsoft.com/office/drawing/2015/10/21/chartex" xmlns:cx3="http://schemas.microsoft.com/office/drawing/2016/5/9/chartex" xmlns:cx4="http://schemas.microsoft.com/office/drawing/2016/5/10/chartex" xmlns:cx5="http://schemas.microsoft.com/office/drawing/2016/5/11/chartex" xmlns:cx6="http://schemas.microsoft.com/office/drawing/2016/5/12/chartex" xmlns:cx7="http://schemas.microsoft.com/office/drawing/2016/5/13/chartex" xmlns:cx8="http://schemas.microsoft.com/office/drawing/2016/5/14/chartex" xmlns:mc="http://schemas.openxmlformats.org/markup-compatibility/2006" xmlns:aink="http://schemas.microsoft.com/office/drawing/2016/ink" xmlns:am3d="http://schemas.microsoft.com/office/drawing/2017/model3d" xmlns:o="urn:schemas-microsoft-com:office:office" xmlns:oel="http://schemas.microsoft.com/office/2019/extlst" xmlns:r="http://schemas.openxmlformats.org/officeDocument/2006/relationships" xmlns:m="http://schemas.openxmlformats.org/officeDocument/2006/math" xmlns:v="urn:schemas-microsoft-com:vml" xmlns:wp14="http://schemas.microsoft.com/office/word/2010/wordprocessingDrawing" xmlns:wp="http://schemas.openxmlformats.org/drawingml/2006/wordprocessingDrawing" xmlns:w10="urn:schemas-microsoft-com:office:word" xmlns:w="http://schemas.openxmlformats.org/wordprocessingml/2006/main" xmlns:w14="http://schemas.microsoft.com/office/word/2010/wordml" xmlns:w15="http://schemas.microsoft.com/office/word/2012/wordml" xmlns:w16cex="http://schemas.microsoft.com/office/word/2018/wordml/cex" xmlns:w16cid="http://schemas.microsoft.com/office/word/2016/wordml/cid" xmlns:w16="http://schemas.microsoft.com/office/word/2018/wordml" xmlns:w16du="http://schemas.microsoft.com/office/word/2023/wordml/word16du" xmlns:w16sdtdh="http://schemas.microsoft.com/office/word/2020/wordml/sdtdatahash" xmlns:w16sdtfl="http://schemas.microsoft.com/office/word/2024/wordml/sdtformatlock" xmlns:w16se="http://schemas.microsoft.com/office/word/2015/wordml/symex" xmlns:wpg="http://schemas.microsoft.com/office/word/2010/wordprocessingGroup" xmlns:wpi="http://schemas.microsoft.com/office/word/2010/wordprocessingInk" xmlns:wne="http://schemas.microsoft.com/office/word/2006/wordml" xmlns:wps="http://schemas.microsoft.com/office/word/2010/wordprocessingShape" mc:Ignorable="w14 w15 w16se w16cid w16 w16cex w16sdtdh w16sdtfl w16du wp14">
+  <w:abstractNum w:abstractNumId="0" w15:restartNumberingAfterBreak="0">
+    <w:nsid w:val="1CAC3042"/>
+    <w:multiLevelType w:val="hybridMultilevel"/>
+    <w:tmpl w:val="3F5639E0"/>
+    <w:lvl w:ilvl="0" w:tplc="04090009">
+      <w:start w:val="1"/>
+      <w:numFmt w:val="bullet"/>
+      <w:lvlText w:val=""/>
+      <w:lvlJc w:val="left"/>
+      <w:pPr>
+        <w:ind w:left="360" w:hanging="360"/>
+      </w:pPr>
+      <w:rPr>
+        <w:rFonts w:ascii="Wingdings" w:hAnsi="Wingdings" w:hint="default"/>
+      </w:rPr>
+    </w:lvl>
+    <w:lvl w:ilvl="1" w:tplc="04090003" w:tentative="1">
+      <w:start w:val="1"/>
+      <w:numFmt w:val="bullet"/>
+      <w:lvlText w:val="o"/>
+      <w:lvlJc w:val="left"/>
+      <w:pPr>
+        <w:ind w:left="1080" w:hanging="360"/>
+      </w:pPr>
+      <w:rPr>
+        <w:rFonts w:ascii="Courier New" w:hAnsi="Courier New" w:cs="Courier New" w:hint="default"/>
+      </w:rPr>
+    </w:lvl>
+    <w:lvl w:ilvl="2" w:tplc="04090005" w:tentative="1">
+      <w:start w:val="1"/>
+      <w:numFmt w:val="bullet"/>
+      <w:lvlText w:val=""/>
+      <w:lvlJc w:val="left"/>
+      <w:pPr>
+        <w:ind w:left="1800" w:hanging="360"/>
+      </w:pPr>
+      <w:rPr>
+        <w:rFonts w:ascii="Wingdings" w:hAnsi="Wingdings" w:hint="default"/>
+      </w:rPr>
+    </w:lvl>
+    <w:lvl w:ilvl="3" w:tplc="04090001" w:tentative="1">
+      <w:start w:val="1"/>
+      <w:numFmt w:val="bullet"/>
+      <w:lvlText w:val=""/>
+      <w:lvlJc w:val="left"/>
+      <w:pPr>
+        <w:ind w:left="2520" w:hanging="360"/>
+      </w:pPr>
+      <w:rPr>
+        <w:rFonts w:ascii="Symbol" w:hAnsi="Symbol" w:hint="default"/>
+      </w:rPr>
+    </w:lvl>
+    <w:lvl w:ilvl="4" w:tplc="04090003" w:tentative="1">
+      <w:start w:val="1"/>
+      <w:numFmt w:val="bullet"/>
+      <w:lvlText w:val="o"/>
+      <w:lvlJc w:val="left"/>
+      <w:pPr>
+        <w:ind w:left="3240" w:hanging="360"/>
+      </w:pPr>
+      <w:rPr>
+        <w:rFonts w:ascii="Courier New" w:hAnsi="Courier New" w:cs="Courier New" w:hint="default"/>
+      </w:rPr>
+    </w:lvl>
+    <w:lvl w:ilvl="5" w:tplc="04090005" w:tentative="1">
+      <w:start w:val="1"/>
+      <w:numFmt w:val="bullet"/>
+      <w:lvlText w:val=""/>
+      <w:lvlJc w:val="left"/>
+      <w:pPr>
+        <w:ind w:left="3960" w:hanging="360"/>
+      </w:pPr>
+      <w:rPr>
+        <w:rFonts w:ascii="Wingdings" w:hAnsi="Wingdings" w:hint="default"/>
+      </w:rPr>
+    </w:lvl>
+    <w:lvl w:ilvl="6" w:tplc="04090001" w:tentative="1">
+      <w:start w:val="1"/>
+      <w:numFmt w:val="bullet"/>
+      <w:lvlText w:val=""/>
+      <w:lvlJc w:val="left"/>
+      <w:pPr>
+        <w:ind w:left="4680" w:hanging="360"/>
+      </w:pPr>
+      <w:rPr>
+        <w:rFonts w:ascii="Symbol" w:hAnsi="Symbol" w:hint="default"/>
+      </w:rPr>
+    </w:lvl>
+    <w:lvl w:ilvl="7" w:tplc="04090003" w:tentative="1">
+      <w:start w:val="1"/>
+      <w:numFmt w:val="bullet"/>
+      <w:lvlText w:val="o"/>
+      <w:lvlJc w:val="left"/>
+      <w:pPr>
+        <w:ind w:left="5400" w:hanging="360"/>
+      </w:pPr>
+      <w:rPr>
+        <w:rFonts w:ascii="Courier New" w:hAnsi="Courier New" w:cs="Courier New" w:hint="default"/>
+      </w:rPr>
+    </w:lvl>
+    <w:lvl w:ilvl="8" w:tplc="04090005" w:tentative="1">
+      <w:start w:val="1"/>
+      <w:numFmt w:val="bullet"/>
+      <w:lvlText w:val=""/>
+      <w:lvlJc w:val="left"/>
+      <w:pPr>
+        <w:ind w:left="6120" w:hanging="360"/>
+      </w:pPr>
+      <w:rPr>
+        <w:rFonts w:ascii="Wingdings" w:hAnsi="Wingdings" w:hint="default"/>
+      </w:rPr>
+    </w:lvl>
+  </w:abstractNum>
+  <w:abstractNum w:abstractNumId="1" w15:restartNumberingAfterBreak="0">
+    <w:nsid w:val="2BC439F3"/>
+    <w:multiLevelType w:val="hybridMultilevel"/>
+    <w:tmpl w:val="9CFA9C0C"/>
+    <w:lvl w:ilvl="0" w:tplc="0409000D">
+      <w:start w:val="1"/>
+      <w:numFmt w:val="bullet"/>
+      <w:lvlText w:val=""/>
+      <w:lvlJc w:val="left"/>
+      <w:pPr>
+        <w:ind w:left="360" w:hanging="360"/>
+      </w:pPr>
+      <w:rPr>
+        <w:rFonts w:ascii="Wingdings" w:hAnsi="Wingdings" w:hint="default"/>
+      </w:rPr>
+    </w:lvl>
+    <w:lvl w:ilvl="1" w:tplc="04090003" w:tentative="1">
+      <w:start w:val="1"/>
+      <w:numFmt w:val="bullet"/>
+      <w:lvlText w:val="o"/>
+      <w:lvlJc w:val="left"/>
+      <w:pPr>
+        <w:ind w:left="1080" w:hanging="360"/>
+      </w:pPr>
+      <w:rPr>
+        <w:rFonts w:ascii="Courier New" w:hAnsi="Courier New" w:cs="Courier New" w:hint="default"/>
+      </w:rPr>
+    </w:lvl>
+    <w:lvl w:ilvl="2" w:tplc="04090005" w:tentative="1">
+      <w:start w:val="1"/>
+      <w:numFmt w:val="bullet"/>
+      <w:lvlText w:val=""/>
+      <w:lvlJc w:val="left"/>
+      <w:pPr>
+        <w:ind w:left="1800" w:hanging="360"/>
+      </w:pPr>
+      <w:rPr>
+        <w:rFonts w:ascii="Wingdings" w:hAnsi="Wingdings" w:hint="default"/>
+      </w:rPr>
+    </w:lvl>
+    <w:lvl w:ilvl="3" w:tplc="04090001" w:tentative="1">
+      <w:start w:val="1"/>
+      <w:numFmt w:val="bullet"/>
+      <w:lvlText w:val=""/>
+      <w:lvlJc w:val="left"/>
+      <w:pPr>
+        <w:ind w:left="2520" w:hanging="360"/>
+      </w:pPr>
+      <w:rPr>
+        <w:rFonts w:ascii="Symbol" w:hAnsi="Symbol" w:hint="default"/>
+      </w:rPr>
+    </w:lvl>
+    <w:lvl w:ilvl="4" w:tplc="04090003" w:tentative="1">
+      <w:start w:val="1"/>
+      <w:numFmt w:val="bullet"/>
+      <w:lvlText w:val="o"/>
+      <w:lvlJc w:val="left"/>
+      <w:pPr>
+        <w:ind w:left="3240" w:hanging="360"/>
+      </w:pPr>
+      <w:rPr>
+        <w:rFonts w:ascii="Courier New" w:hAnsi="Courier New" w:cs="Courier New" w:hint="default"/>
+      </w:rPr>
+    </w:lvl>
+    <w:lvl w:ilvl="5" w:tplc="04090005" w:tentative="1">
+      <w:start w:val="1"/>
+      <w:numFmt w:val="bullet"/>
+      <w:lvlText w:val=""/>
+      <w:lvlJc w:val="left"/>
+      <w:pPr>
+        <w:ind w:left="3960" w:hanging="360"/>
+      </w:pPr>
+      <w:rPr>
+        <w:rFonts w:ascii="Wingdings" w:hAnsi="Wingdings" w:hint="default"/>
+      </w:rPr>
+    </w:lvl>
+    <w:lvl w:ilvl="6" w:tplc="04090001" w:tentative="1">
+      <w:start w:val="1"/>
+      <w:numFmt w:val="bullet"/>
+      <w:lvlText w:val=""/>
+      <w:lvlJc w:val="left"/>
+      <w:pPr>
+        <w:ind w:left="4680" w:hanging="360"/>
+      </w:pPr>
+      <w:rPr>
+        <w:rFonts w:ascii="Symbol" w:hAnsi="Symbol" w:hint="default"/>
+      </w:rPr>
+    </w:lvl>
+    <w:lvl w:ilvl="7" w:tplc="04090003" w:tentative="1">
+      <w:start w:val="1"/>
+      <w:numFmt w:val="bullet"/>
+      <w:lvlText w:val="o"/>
+      <w:lvlJc w:val="left"/>
+      <w:pPr>
+        <w:ind w:left="5400" w:hanging="360"/>
+      </w:pPr>
+      <w:rPr>
+        <w:rFonts w:ascii="Courier New" w:hAnsi="Courier New" w:cs="Courier New" w:hint="default"/>
+      </w:rPr>
+    </w:lvl>
+    <w:lvl w:ilvl="8" w:tplc="04090005" w:tentative="1">
+      <w:start w:val="1"/>
+      <w:numFmt w:val="bullet"/>
+      <w:lvlText w:val=""/>
+      <w:lvlJc w:val="left"/>
+      <w:pPr>
+        <w:ind w:left="6120" w:hanging="360"/>
+      </w:pPr>
+      <w:rPr>
+        <w:rFonts w:ascii="Wingdings" w:hAnsi="Wingdings" w:hint="default"/>
+      </w:rPr>
+    </w:lvl>
+  </w:abstractNum>
+  <w:abstractNum w:abstractNumId="2" w15:restartNumberingAfterBreak="0">
+    <w:nsid w:val="4F5115D1"/>
+    <w:multiLevelType w:val="hybridMultilevel"/>
+    <w:tmpl w:val="736463A4"/>
+    <w:lvl w:ilvl="0" w:tplc="0409000D">
+      <w:start w:val="1"/>
+      <w:numFmt w:val="bullet"/>
+      <w:lvlText w:val=""/>
+      <w:lvlJc w:val="left"/>
+      <w:pPr>
+        <w:ind w:left="360" w:hanging="360"/>
+      </w:pPr>
+      <w:rPr>
+        <w:rFonts w:ascii="Wingdings" w:hAnsi="Wingdings" w:hint="default"/>
+      </w:rPr>
+    </w:lvl>
+    <w:lvl w:ilvl="1" w:tplc="04090003" w:tentative="1">
+      <w:start w:val="1"/>
+      <w:numFmt w:val="bullet"/>
+      <w:lvlText w:val="o"/>
+      <w:lvlJc w:val="left"/>
+      <w:pPr>
+        <w:ind w:left="1080" w:hanging="360"/>
+      </w:pPr>
+      <w:rPr>
+        <w:rFonts w:ascii="Courier New" w:hAnsi="Courier New" w:cs="Courier New" w:hint="default"/>
+      </w:rPr>
+    </w:lvl>
+    <w:lvl w:ilvl="2" w:tplc="04090005" w:tentative="1">
+      <w:start w:val="1"/>
+      <w:numFmt w:val="bullet"/>
+      <w:lvlText w:val=""/>
+      <w:lvlJc w:val="left"/>
+      <w:pPr>
+        <w:ind w:left="1800" w:hanging="360"/>
+      </w:pPr>
+      <w:rPr>
+        <w:rFonts w:ascii="Wingdings" w:hAnsi="Wingdings" w:hint="default"/>
+      </w:rPr>
+    </w:lvl>
+    <w:lvl w:ilvl="3" w:tplc="04090001" w:tentative="1">
+      <w:start w:val="1"/>
+      <w:numFmt w:val="bullet"/>
+      <w:lvlText w:val=""/>
+      <w:lvlJc w:val="left"/>
+      <w:pPr>
+        <w:ind w:left="2520" w:hanging="360"/>
+      </w:pPr>
+      <w:rPr>
+        <w:rFonts w:ascii="Symbol" w:hAnsi="Symbol" w:hint="default"/>
+      </w:rPr>
+    </w:lvl>
+    <w:lvl w:ilvl="4" w:tplc="04090003" w:tentative="1">
+      <w:start w:val="1"/>
+      <w:numFmt w:val="bullet"/>
+      <w:lvlText w:val="o"/>
+      <w:lvlJc w:val="left"/>
+      <w:pPr>
+        <w:ind w:left="3240" w:hanging="360"/>
+      </w:pPr>
+      <w:rPr>
+        <w:rFonts w:ascii="Courier New" w:hAnsi="Courier New" w:cs="Courier New" w:hint="default"/>
+      </w:rPr>
+    </w:lvl>
+    <w:lvl w:ilvl="5" w:tplc="04090005" w:tentative="1">
+      <w:start w:val="1"/>
+      <w:numFmt w:val="bullet"/>
+      <w:lvlText w:val=""/>
+      <w:lvlJc w:val="left"/>
+      <w:pPr>
+        <w:ind w:left="3960" w:hanging="360"/>
+      </w:pPr>
+      <w:rPr>
+        <w:rFonts w:ascii="Wingdings" w:hAnsi="Wingdings" w:hint="default"/>
+      </w:rPr>
+    </w:lvl>
+    <w:lvl w:ilvl="6" w:tplc="04090001" w:tentative="1">
+      <w:start w:val="1"/>
+      <w:numFmt w:val="bullet"/>
+      <w:lvlText w:val=""/>
+      <w:lvlJc w:val="left"/>
+      <w:pPr>
+        <w:ind w:left="4680" w:hanging="360"/>
+      </w:pPr>
+      <w:rPr>
+        <w:rFonts w:ascii="Symbol" w:hAnsi="Symbol" w:hint="default"/>
+      </w:rPr>
+    </w:lvl>
+    <w:lvl w:ilvl="7" w:tplc="04090003" w:tentative="1">
+      <w:start w:val="1"/>
+      <w:numFmt w:val="bullet"/>
+      <w:lvlText w:val="o"/>
+      <w:lvlJc w:val="left"/>
+      <w:pPr>
+        <w:ind w:left="5400" w:hanging="360"/>
+      </w:pPr>
+      <w:rPr>
+        <w:rFonts w:ascii="Courier New" w:hAnsi="Courier New" w:cs="Courier New" w:hint="default"/>
+      </w:rPr>
+    </w:lvl>
+    <w:lvl w:ilvl="8" w:tplc="04090005" w:tentative="1">
+      <w:start w:val="1"/>
+      <w:numFmt w:val="bullet"/>
+      <w:lvlText w:val=""/>
+      <w:lvlJc w:val="left"/>
+      <w:pPr>
+        <w:ind w:left="6120" w:hanging="360"/>
+      </w:pPr>
+      <w:rPr>
+        <w:rFonts w:ascii="Wingdings" w:hAnsi="Wingdings" w:hint="default"/>
+      </w:rPr>
+    </w:lvl>
+  </w:abstractNum>
+  <w:abstractNum w:abstractNumId="3" w15:restartNumberingAfterBreak="0">
+    <w:nsid w:val="64211C92"/>
+    <w:multiLevelType w:val="hybridMultilevel"/>
+    <w:tmpl w:val="A8B01C88"/>
+    <w:lvl w:ilvl="0" w:tplc="0409000D">
+      <w:start w:val="1"/>
+      <w:numFmt w:val="bullet"/>
+      <w:lvlText w:val=""/>
+      <w:lvlJc w:val="left"/>
+      <w:pPr>
+        <w:ind w:left="360" w:hanging="360"/>
+      </w:pPr>
+      <w:rPr>
+        <w:rFonts w:ascii="Wingdings" w:hAnsi="Wingdings" w:hint="default"/>
+      </w:rPr>
+    </w:lvl>
+    <w:lvl w:ilvl="1" w:tplc="04090003" w:tentative="1">
+      <w:start w:val="1"/>
+      <w:numFmt w:val="bullet"/>
+      <w:lvlText w:val="o"/>
+      <w:lvlJc w:val="left"/>
+      <w:pPr>
+        <w:ind w:left="1080" w:hanging="360"/>
+      </w:pPr>
+      <w:rPr>
+        <w:rFonts w:ascii="Courier New" w:hAnsi="Courier New" w:cs="Courier New" w:hint="default"/>
+      </w:rPr>
+    </w:lvl>
+    <w:lvl w:ilvl="2" w:tplc="04090005" w:tentative="1">
+      <w:start w:val="1"/>
+      <w:numFmt w:val="bullet"/>
+      <w:lvlText w:val=""/>
+      <w:lvlJc w:val="left"/>
+      <w:pPr>
+        <w:ind w:left="1800" w:hanging="360"/>
+      </w:pPr>
+      <w:rPr>
+        <w:rFonts w:ascii="Wingdings" w:hAnsi="Wingdings" w:hint="default"/>
+      </w:rPr>
+    </w:lvl>
+    <w:lvl w:ilvl="3" w:tplc="04090001" w:tentative="1">
+      <w:start w:val="1"/>
+      <w:numFmt w:val="bullet"/>
+      <w:lvlText w:val=""/>
+      <w:lvlJc w:val="left"/>
+      <w:pPr>
+        <w:ind w:left="2520" w:hanging="360"/>
+      </w:pPr>
+      <w:rPr>
+        <w:rFonts w:ascii="Symbol" w:hAnsi="Symbol" w:hint="default"/>
+      </w:rPr>
+    </w:lvl>
+    <w:lvl w:ilvl="4" w:tplc="04090003" w:tentative="1">
+      <w:start w:val="1"/>
+      <w:numFmt w:val="bullet"/>
+      <w:lvlText w:val="o"/>
+      <w:lvlJc w:val="left"/>
+      <w:pPr>
+        <w:ind w:left="3240" w:hanging="360"/>
+      </w:pPr>
+      <w:rPr>
+        <w:rFonts w:ascii="Courier New" w:hAnsi="Courier New" w:cs="Courier New" w:hint="default"/>
+      </w:rPr>
+    </w:lvl>
+    <w:lvl w:ilvl="5" w:tplc="04090005" w:tentative="1">
+      <w:start w:val="1"/>
+      <w:numFmt w:val="bullet"/>
+      <w:lvlText w:val=""/>
+      <w:lvlJc w:val="left"/>
+      <w:pPr>
+        <w:ind w:left="3960" w:hanging="360"/>
+      </w:pPr>
+      <w:rPr>
+        <w:rFonts w:ascii="Wingdings" w:hAnsi="Wingdings" w:hint="default"/>
+      </w:rPr>
+    </w:lvl>
+    <w:lvl w:ilvl="6" w:tplc="04090001" w:tentative="1">
+      <w:start w:val="1"/>
+      <w:numFmt w:val="bullet"/>
+      <w:lvlText w:val=""/>
+      <w:lvlJc w:val="left"/>
+      <w:pPr>
+        <w:ind w:left="4680" w:hanging="360"/>
+      </w:pPr>
+      <w:rPr>
+        <w:rFonts w:ascii="Symbol" w:hAnsi="Symbol" w:hint="default"/>
+      </w:rPr>
+    </w:lvl>
+    <w:lvl w:ilvl="7" w:tplc="04090003" w:tentative="1">
+      <w:start w:val="1"/>
+      <w:numFmt w:val="bullet"/>
+      <w:lvlText w:val="o"/>
+      <w:lvlJc w:val="left"/>
+      <w:pPr>
+        <w:ind w:left="5400" w:hanging="360"/>
+      </w:pPr>
+      <w:rPr>
+        <w:rFonts w:ascii="Courier New" w:hAnsi="Courier New" w:cs="Courier New" w:hint="default"/>
+      </w:rPr>
+    </w:lvl>
+    <w:lvl w:ilvl="8" w:tplc="04090005" w:tentative="1">
+      <w:start w:val="1"/>
+      <w:numFmt w:val="bullet"/>
+      <w:lvlText w:val=""/>
+      <w:lvlJc w:val="left"/>
+      <w:pPr>
+        <w:ind w:left="6120" w:hanging="360"/>
+      </w:pPr>
+      <w:rPr>
+        <w:rFonts w:ascii="Wingdings" w:hAnsi="Wingdings" w:hint="default"/>
+      </w:rPr>
+    </w:lvl>
+  </w:abstractNum>
+  <w:abstractNum w:abstractNumId="4" w15:restartNumberingAfterBreak="0">
+    <w:nsid w:val="7049689E"/>
+    <w:multiLevelType w:val="hybridMultilevel"/>
+    <w:tmpl w:val="84AC52D2"/>
+    <w:lvl w:ilvl="0" w:tplc="0409000D">
+      <w:start w:val="1"/>
+      <w:numFmt w:val="bullet"/>
+      <w:lvlText w:val=""/>
+      <w:lvlJc w:val="left"/>
+      <w:pPr>
+        <w:ind w:left="360" w:hanging="360"/>
+      </w:pPr>
+      <w:rPr>
+        <w:rFonts w:ascii="Wingdings" w:hAnsi="Wingdings" w:hint="default"/>
+      </w:rPr>
+    </w:lvl>
+    <w:lvl w:ilvl="1" w:tplc="04090003" w:tentative="1">
+      <w:start w:val="1"/>
+      <w:numFmt w:val="bullet"/>
+      <w:lvlText w:val="o"/>
+      <w:lvlJc w:val="left"/>
+      <w:pPr>
+        <w:ind w:left="1080" w:hanging="360"/>
+      </w:pPr>
+      <w:rPr>
+        <w:rFonts w:ascii="Courier New" w:hAnsi="Courier New" w:cs="Courier New" w:hint="default"/>
+      </w:rPr>
+    </w:lvl>
+    <w:lvl w:ilvl="2" w:tplc="04090005" w:tentative="1">
+      <w:start w:val="1"/>
+      <w:numFmt w:val="bullet"/>
+      <w:lvlText w:val=""/>
+      <w:lvlJc w:val="left"/>
+      <w:pPr>
+        <w:ind w:left="1800" w:hanging="360"/>
+      </w:pPr>
+      <w:rPr>
+        <w:rFonts w:ascii="Wingdings" w:hAnsi="Wingdings" w:hint="default"/>
+      </w:rPr>
+    </w:lvl>
+    <w:lvl w:ilvl="3" w:tplc="04090001" w:tentative="1">
+      <w:start w:val="1"/>
+      <w:numFmt w:val="bullet"/>
+      <w:lvlText w:val=""/>
+      <w:lvlJc w:val="left"/>
+      <w:pPr>
+        <w:ind w:left="2520" w:hanging="360"/>
+      </w:pPr>
+      <w:rPr>
+        <w:rFonts w:ascii="Symbol" w:hAnsi="Symbol" w:hint="default"/>
+      </w:rPr>
+    </w:lvl>
+    <w:lvl w:ilvl="4" w:tplc="04090003" w:tentative="1">
+      <w:start w:val="1"/>
+      <w:numFmt w:val="bullet"/>
+      <w:lvlText w:val="o"/>
+      <w:lvlJc w:val="left"/>
+      <w:pPr>
+        <w:ind w:left="3240" w:hanging="360"/>
+      </w:pPr>
+      <w:rPr>
+        <w:rFonts w:ascii="Courier New" w:hAnsi="Courier New" w:cs="Courier New" w:hint="default"/>
+      </w:rPr>
+    </w:lvl>
+    <w:lvl w:ilvl="5" w:tplc="04090005" w:tentative="1">
+      <w:start w:val="1"/>
+      <w:numFmt w:val="bullet"/>
+      <w:lvlText w:val=""/>
+      <w:lvlJc w:val="left"/>
+      <w:pPr>
+        <w:ind w:left="3960" w:hanging="360"/>
+      </w:pPr>
+      <w:rPr>
+        <w:rFonts w:ascii="Wingdings" w:hAnsi="Wingdings" w:hint="default"/>
+      </w:rPr>
+    </w:lvl>
+    <w:lvl w:ilvl="6" w:tplc="04090001" w:tentative="1">
+      <w:start w:val="1"/>
+      <w:numFmt w:val="bullet"/>
+      <w:lvlText w:val=""/>
+      <w:lvlJc w:val="left"/>
+      <w:pPr>
+        <w:ind w:left="4680" w:hanging="360"/>
+      </w:pPr>
+      <w:rPr>
+        <w:rFonts w:ascii="Symbol" w:hAnsi="Symbol" w:hint="default"/>
+      </w:rPr>
+    </w:lvl>
+    <w:lvl w:ilvl="7" w:tplc="04090003" w:tentative="1">
+      <w:start w:val="1"/>
+      <w:numFmt w:val="bullet"/>
+      <w:lvlText w:val="o"/>
+      <w:lvlJc w:val="left"/>
+      <w:pPr>
+        <w:ind w:left="5400" w:hanging="360"/>
+      </w:pPr>
+      <w:rPr>
+        <w:rFonts w:ascii="Courier New" w:hAnsi="Courier New" w:cs="Courier New" w:hint="default"/>
+      </w:rPr>
+    </w:lvl>
+    <w:lvl w:ilvl="8" w:tplc="04090005" w:tentative="1">
+      <w:start w:val="1"/>
+      <w:numFmt w:val="bullet"/>
+      <w:lvlText w:val=""/>
+      <w:lvlJc w:val="left"/>
+      <w:pPr>
+        <w:ind w:left="6120" w:hanging="360"/>
+      </w:pPr>
+      <w:rPr>
+        <w:rFonts w:ascii="Wingdings" w:hAnsi="Wingdings" w:hint="default"/>
+      </w:rPr>
+    </w:lvl>
+  </w:abstractNum>
+  <w:num w:numId="1" w16cid:durableId="49036928">
+    <w:abstractNumId w:val="3"/>
+  </w:num>
+  <w:num w:numId="2" w16cid:durableId="546525363">
+    <w:abstractNumId w:val="1"/>
+  </w:num>
+  <w:num w:numId="3" w16cid:durableId="2052680336">
+    <w:abstractNumId w:val="4"/>
+  </w:num>
+  <w:num w:numId="4" w16cid:durableId="332999886">
+    <w:abstractNumId w:val="0"/>
+  </w:num>
+  <w:num w:numId="5" w16cid:durableId="1437559016">
+    <w:abstractNumId w:val="2"/>
+  </w:num>
+</w:numbering>
 </file>
 
 <file path=word/styles.xml><?xml version="1.0" encoding="utf-8"?>
@@ -2836,6 +4782,17 @@
     <w:semiHidden/>
     <w:unhideWhenUsed/>
   </w:style>
+  <w:style w:type="paragraph" w:styleId="ListParagraph">
+    <w:name w:val="List Paragraph"/>
+    <w:basedOn w:val="Normal"/>
+    <w:uiPriority w:val="34"/>
+    <w:qFormat/>
+    <w:rsid w:val="008E50EE"/>
+    <w:pPr>
+      <w:ind w:left="720"/>
+      <w:contextualSpacing/>
+    </w:pPr>
+  </w:style>
 </w:styles>
 </file>
 

</xml_diff>